<commit_message>
finalizing the text and comment
</commit_message>
<xml_diff>
--- a/comments/IRC_R1_Answers.docx
+++ b/comments/IRC_R1_Answers.docx
@@ -783,33 +783,210 @@
       </w:r>
       <w:r>
         <w:rPr>
-          <w:rFonts w:ascii="Helvetica" w:hAnsi="Helvetica" w:cs="Helvetica"/>
-          <w:color w:val="0000FF"/>
-        </w:rPr>
-        <w:t>We have now appended to the sentence: (see Fig. 14 in [31])</w:t>
-      </w:r>
-      <w:r>
-        <w:rPr>
-          <w:rFonts w:ascii="Helvetica" w:hAnsi="Helvetica" w:cs="Helvetica"/>
-          <w:color w:val="0000FF"/>
-        </w:rPr>
-        <w:t xml:space="preserve"> where the hydro model can describe the individual </w:t>
+          <w:rFonts w:ascii="Arial" w:hAnsi="Arial" w:cs="Arial"/>
+          <w:color w:val="0000FF"/>
+        </w:rPr>
+        <w:t xml:space="preserve"> </w:t>
+      </w:r>
+    </w:p>
+    <w:p>
+      <w:pPr>
+        <w:widowControl w:val="0"/>
+        <w:autoSpaceDE w:val="0"/>
+        <w:autoSpaceDN w:val="0"/>
+        <w:adjustRightInd w:val="0"/>
+        <w:rPr>
+          <w:rFonts w:ascii="Arial" w:hAnsi="Arial" w:cs="Arial"/>
+          <w:color w:val="0000FF"/>
+        </w:rPr>
+      </w:pPr>
+      <w:r>
+        <w:rPr>
+          <w:rFonts w:ascii="Arial" w:hAnsi="Arial" w:cs="Arial"/>
+          <w:color w:val="0000FF"/>
+        </w:rPr>
+        <w:t xml:space="preserve">But to help the reader to see the view of validity of the models we add </w:t>
+      </w:r>
+      <w:r>
+        <w:rPr>
+          <w:rFonts w:ascii="Arial" w:hAnsi="Arial" w:cs="Arial"/>
+          <w:color w:val="0000FF"/>
+        </w:rPr>
+        <w:t>one</w:t>
+      </w:r>
+      <w:r>
+        <w:rPr>
+          <w:rFonts w:ascii="Arial" w:hAnsi="Arial" w:cs="Arial"/>
+          <w:color w:val="0000FF"/>
+        </w:rPr>
+        <w:t xml:space="preserve"> </w:t>
       </w:r>
       <w:proofErr w:type="spellStart"/>
       <w:r>
         <w:rPr>
-          <w:rFonts w:ascii="Helvetica" w:hAnsi="Helvetica" w:cs="Helvetica"/>
-          <w:color w:val="0000FF"/>
-        </w:rPr>
-        <w:t>vn</w:t>
+          <w:rFonts w:ascii="Arial" w:hAnsi="Arial" w:cs="Arial"/>
+          <w:color w:val="0000FF"/>
+        </w:rPr>
+        <w:t>more</w:t>
       </w:r>
       <w:proofErr w:type="spellEnd"/>
       <w:r>
         <w:rPr>
-          <w:rFonts w:ascii="Helvetica" w:hAnsi="Helvetica" w:cs="Helvetica"/>
-          <w:color w:val="0000FF"/>
-        </w:rPr>
-        <w:t xml:space="preserve"> centrality range 0-60%</w:t>
+          <w:rFonts w:ascii="Arial" w:hAnsi="Arial" w:cs="Arial"/>
+          <w:color w:val="0000FF"/>
+        </w:rPr>
+        <w:t xml:space="preserve"> sentence for the first hydro model.</w:t>
+      </w:r>
+      <w:r>
+        <w:rPr>
+          <w:rFonts w:ascii="Arial" w:hAnsi="Arial" w:cs="Arial"/>
+          <w:color w:val="0000FF"/>
+        </w:rPr>
+        <w:t xml:space="preserve"> </w:t>
+      </w:r>
+    </w:p>
+    <w:p>
+      <w:pPr>
+        <w:widowControl w:val="0"/>
+        <w:tabs>
+          <w:tab w:val="left" w:pos="220"/>
+          <w:tab w:val="left" w:pos="720"/>
+        </w:tabs>
+        <w:autoSpaceDE w:val="0"/>
+        <w:autoSpaceDN w:val="0"/>
+        <w:adjustRightInd w:val="0"/>
+        <w:spacing w:after="240" w:line="340" w:lineRule="atLeast"/>
+        <w:rPr>
+          <w:rFonts w:ascii="Arial" w:hAnsi="Arial" w:cs="Arial"/>
+          <w:color w:val="0000FF"/>
+        </w:rPr>
+      </w:pPr>
+      <w:r>
+        <w:rPr>
+          <w:rFonts w:ascii="Arial" w:hAnsi="Arial" w:cs="Arial"/>
+          <w:color w:val="0000FF"/>
+        </w:rPr>
+        <w:t>Also based on Alice’s comment</w:t>
+      </w:r>
+      <w:r>
+        <w:rPr>
+          <w:rFonts w:ascii="Arial" w:hAnsi="Arial" w:cs="Arial"/>
+          <w:color w:val="0000FF"/>
+        </w:rPr>
+        <w:t xml:space="preserve"> (see 6</w:t>
+      </w:r>
+      <w:r>
+        <w:rPr>
+          <w:rFonts w:ascii="Arial" w:hAnsi="Arial" w:cs="Arial"/>
+          <w:color w:val="0000FF"/>
+          <w:vertAlign w:val="superscript"/>
+        </w:rPr>
+        <w:t>th</w:t>
+      </w:r>
+      <w:r>
+        <w:rPr>
+          <w:rFonts w:ascii="Arial" w:hAnsi="Arial" w:cs="Arial"/>
+          <w:color w:val="0000FF"/>
+        </w:rPr>
+        <w:t xml:space="preserve"> comment from Alice)</w:t>
+      </w:r>
+      <w:r>
+        <w:rPr>
+          <w:rFonts w:ascii="Arial" w:hAnsi="Arial" w:cs="Arial"/>
+          <w:color w:val="0000FF"/>
+        </w:rPr>
+        <w:t xml:space="preserve">, the first Hydro is now named as “the event-by-event </w:t>
+      </w:r>
+      <w:proofErr w:type="spellStart"/>
+      <w:r>
+        <w:rPr>
+          <w:rFonts w:ascii="Arial" w:hAnsi="Arial" w:cs="Arial"/>
+          <w:color w:val="0000FF"/>
+        </w:rPr>
+        <w:t>EKRT+viscous</w:t>
+      </w:r>
+      <w:proofErr w:type="spellEnd"/>
+      <w:r>
+        <w:rPr>
+          <w:rFonts w:ascii="Arial" w:hAnsi="Arial" w:cs="Arial"/>
+          <w:color w:val="0000FF"/>
+        </w:rPr>
+        <w:t xml:space="preserve">  + hydrodynamic calculations” + and </w:t>
+      </w:r>
+      <w:proofErr w:type="gramStart"/>
+      <w:r>
+        <w:rPr>
+          <w:rFonts w:ascii="Arial" w:hAnsi="Arial" w:cs="Arial"/>
+          <w:color w:val="0000FF"/>
+        </w:rPr>
+        <w:t>added  the</w:t>
+      </w:r>
+      <w:proofErr w:type="gramEnd"/>
+      <w:r>
+        <w:rPr>
+          <w:rFonts w:ascii="Arial" w:hAnsi="Arial" w:cs="Arial"/>
+          <w:color w:val="0000FF"/>
+        </w:rPr>
+        <w:t xml:space="preserve"> following sentence to this model  “This model gives a good description  +of the charged hadron multiplicity and the low </w:t>
+      </w:r>
+      <w:r>
+        <w:rPr>
+          <w:rFonts w:ascii="Arial" w:hAnsi="Arial" w:cs="Arial"/>
+          <w:i/>
+          <w:iCs/>
+          <w:color w:val="0000FF"/>
+        </w:rPr>
+        <w:t>p</w:t>
+      </w:r>
+      <w:r>
+        <w:rPr>
+          <w:rFonts w:ascii="Arial" w:hAnsi="Arial" w:cs="Arial"/>
+          <w:color w:val="0000FF"/>
+          <w:position w:val="-6"/>
+        </w:rPr>
+        <w:t xml:space="preserve">T </w:t>
+      </w:r>
+      <w:r>
+        <w:rPr>
+          <w:rFonts w:ascii="Arial" w:hAnsi="Arial" w:cs="Arial"/>
+          <w:color w:val="0000FF"/>
+        </w:rPr>
+        <w:t>region of the charged hadron spectra at RHIC and  +the LHC (see Fig. 11-13 in [30])” in addition to “Each of the $\eta/s(T)$ parameterizations is adjusted to reproduce the measured $</w:t>
+      </w:r>
+      <w:proofErr w:type="spellStart"/>
+      <w:r>
+        <w:rPr>
+          <w:rFonts w:ascii="Arial" w:hAnsi="Arial" w:cs="Arial"/>
+          <w:color w:val="0000FF"/>
+        </w:rPr>
+        <w:t>v_n</w:t>
+      </w:r>
+      <w:proofErr w:type="spellEnd"/>
+      <w:r>
+        <w:rPr>
+          <w:rFonts w:ascii="Arial" w:hAnsi="Arial" w:cs="Arial"/>
+          <w:color w:val="0000FF"/>
+        </w:rPr>
+        <w:t>$ from central to mid-peripheral collisions (</w:t>
+      </w:r>
+      <w:r>
+        <w:rPr>
+          <w:rFonts w:ascii="Arial" w:hAnsi="Arial" w:cs="Arial"/>
+          <w:color w:val="0000FF"/>
+        </w:rPr>
+        <w:t xml:space="preserve">see </w:t>
+      </w:r>
+      <w:r>
+        <w:rPr>
+          <w:rFonts w:ascii="Arial" w:hAnsi="Arial" w:cs="Arial"/>
+          <w:color w:val="0000FF"/>
+        </w:rPr>
+        <w:lastRenderedPageBreak/>
+        <w:t>Fig. 14 in [30])</w:t>
       </w:r>
       <w:r>
         <w:rPr>
@@ -835,21 +1012,33 @@
           <w:rFonts w:ascii="Arial" w:hAnsi="Arial" w:cs="Arial"/>
           <w:color w:val="0000FF"/>
         </w:rPr>
-        <w:t>As we have discussed in IRC+PC meeting, we will provide &lt;vm^2&gt;&lt;</w:t>
-      </w:r>
-      <w:r>
-        <w:rPr>
-          <w:rFonts w:ascii="Arial" w:hAnsi="Arial" w:cs="Arial"/>
-          <w:color w:val="0000FF"/>
-        </w:rPr>
-        <w:t>vn^2&gt; comparison</w:t>
-      </w:r>
-      <w:r>
-        <w:rPr>
-          <w:rFonts w:ascii="Arial" w:hAnsi="Arial" w:cs="Arial"/>
-          <w:color w:val="0000FF"/>
-        </w:rPr>
-        <w:t xml:space="preserve"> later.</w:t>
+        <w:t xml:space="preserve">As for VISH2+1 and AMPT, the similar discussions were there in the draft. </w:t>
+      </w:r>
+    </w:p>
+    <w:p>
+      <w:pPr>
+        <w:widowControl w:val="0"/>
+        <w:autoSpaceDE w:val="0"/>
+        <w:autoSpaceDN w:val="0"/>
+        <w:adjustRightInd w:val="0"/>
+        <w:rPr>
+          <w:rFonts w:ascii="Arial" w:hAnsi="Arial" w:cs="Arial"/>
+          <w:color w:val="0000FF"/>
+        </w:rPr>
+      </w:pPr>
+      <w:r>
+        <w:rPr>
+          <w:rFonts w:ascii="Arial" w:hAnsi="Arial" w:cs="Arial"/>
+          <w:color w:val="0000FF"/>
+        </w:rPr>
+        <w:t>For the completeness, a</w:t>
+      </w:r>
+      <w:r>
+        <w:rPr>
+          <w:rFonts w:ascii="Arial" w:hAnsi="Arial" w:cs="Arial"/>
+          <w:color w:val="0000FF"/>
+        </w:rPr>
+        <w:t>s we have discussed in IRC+PC meeting, we will provide &lt;vm^2&gt;&lt;vn^2&gt; comparison later.</w:t>
       </w:r>
     </w:p>
     <w:p>
@@ -3234,7 +3423,7 @@
         <w:autoSpaceDN w:val="0"/>
         <w:adjustRightInd w:val="0"/>
         <w:rPr>
-          <w:rFonts w:ascii="Arial" w:hAnsi="Arial" w:cs="Arial"/>
+          <w:rFonts w:ascii="Helvetica" w:hAnsi="Helvetica" w:cs="Helvetica"/>
           <w:color w:val="0000FF"/>
         </w:rPr>
       </w:pPr>
@@ -3324,19 +3513,202 @@
           <w:rFonts w:ascii="Helvetica" w:hAnsi="Helvetica" w:cs="Helvetica"/>
           <w:color w:val="0000FF"/>
         </w:rPr>
-        <w:t>T) parameterizations in Fig. 1 in [31], each of which is at best only qualitative!”</w:t>
-      </w:r>
-    </w:p>
-    <w:p>
-      <w:pPr>
-        <w:widowControl w:val="0"/>
-        <w:autoSpaceDE w:val="0"/>
-        <w:autoSpaceDN w:val="0"/>
-        <w:adjustRightInd w:val="0"/>
-        <w:rPr>
-          <w:rFonts w:ascii="Arial" w:hAnsi="Arial" w:cs="Arial"/>
-        </w:rPr>
-      </w:pPr>
+        <w:t>T) parameterizations in Fig. 1 in [31], each of which is at best only qualitative!</w:t>
+      </w:r>
+    </w:p>
+    <w:p>
+      <w:pPr>
+        <w:widowControl w:val="0"/>
+        <w:autoSpaceDE w:val="0"/>
+        <w:autoSpaceDN w:val="0"/>
+        <w:adjustRightInd w:val="0"/>
+        <w:rPr>
+          <w:rFonts w:ascii="Helvetica" w:hAnsi="Helvetica" w:cs="Helvetica"/>
+          <w:color w:val="0000FF"/>
+        </w:rPr>
+      </w:pPr>
+      <w:r>
+        <w:rPr>
+          <w:rFonts w:ascii="Helvetica" w:hAnsi="Helvetica" w:cs="Helvetica"/>
+          <w:color w:val="0000FF"/>
+        </w:rPr>
+        <w:t xml:space="preserve">To give the credits to the previous work </w:t>
+      </w:r>
+      <w:r>
+        <w:rPr>
+          <w:rFonts w:ascii="Helvetica" w:hAnsi="Helvetica" w:cs="Helvetica"/>
+          <w:color w:val="0000FF"/>
+        </w:rPr>
+        <w:t xml:space="preserve">we added one more sentence and </w:t>
+      </w:r>
+      <w:proofErr w:type="spellStart"/>
+      <w:r>
+        <w:rPr>
+          <w:rFonts w:ascii="Helvetica" w:hAnsi="Helvetica" w:cs="Helvetica"/>
+          <w:color w:val="0000FF"/>
+        </w:rPr>
+        <w:t>repharase</w:t>
+      </w:r>
+      <w:proofErr w:type="spellEnd"/>
+      <w:r>
+        <w:rPr>
+          <w:rFonts w:ascii="Helvetica" w:hAnsi="Helvetica" w:cs="Helvetica"/>
+          <w:color w:val="0000FF"/>
+        </w:rPr>
+        <w:t xml:space="preserve"> one sentence after </w:t>
+      </w:r>
+      <w:proofErr w:type="spellStart"/>
+      <w:r>
+        <w:rPr>
+          <w:rFonts w:ascii="Helvetica" w:hAnsi="Helvetica" w:cs="Helvetica"/>
+          <w:color w:val="0000FF"/>
+        </w:rPr>
+        <w:t>ine</w:t>
+      </w:r>
+      <w:proofErr w:type="spellEnd"/>
+      <w:r>
+        <w:rPr>
+          <w:rFonts w:ascii="Helvetica" w:hAnsi="Helvetica" w:cs="Helvetica"/>
+          <w:color w:val="0000FF"/>
+        </w:rPr>
+        <w:t xml:space="preserve"> 105. 105-106 </w:t>
+      </w:r>
+      <w:proofErr w:type="spellStart"/>
+      <w:r>
+        <w:rPr>
+          <w:rFonts w:ascii="Helvetica" w:hAnsi="Helvetica" w:cs="Helvetica"/>
+          <w:color w:val="0000FF"/>
+        </w:rPr>
+        <w:t>canged</w:t>
+      </w:r>
+      <w:proofErr w:type="spellEnd"/>
+      <w:r>
+        <w:rPr>
+          <w:rFonts w:ascii="Helvetica" w:hAnsi="Helvetica" w:cs="Helvetica"/>
+          <w:color w:val="0000FF"/>
+        </w:rPr>
+        <w:t xml:space="preserve"> to </w:t>
+      </w:r>
+    </w:p>
+    <w:p>
+      <w:pPr>
+        <w:widowControl w:val="0"/>
+        <w:autoSpaceDE w:val="0"/>
+        <w:autoSpaceDN w:val="0"/>
+        <w:adjustRightInd w:val="0"/>
+        <w:rPr>
+          <w:rFonts w:ascii="Helvetica" w:hAnsi="Helvetica" w:cs="Helvetica"/>
+          <w:color w:val="0000FF"/>
+        </w:rPr>
+      </w:pPr>
+      <w:r>
+        <w:rPr>
+          <w:rFonts w:ascii="Helvetica" w:hAnsi="Helvetica" w:cs="Helvetica"/>
+          <w:color w:val="0000FF"/>
+        </w:rPr>
+        <w:t>‘</w:t>
+      </w:r>
+      <w:r>
+        <w:rPr>
+          <w:rFonts w:ascii="Helvetica" w:hAnsi="Helvetica" w:cs="Helvetica" w:hint="eastAsia"/>
+          <w:color w:val="0000FF"/>
+        </w:rPr>
+        <w:t>The temperature dependence of $\eta/s$ in the QGP was discussed in ~\</w:t>
+      </w:r>
+      <w:proofErr w:type="gramStart"/>
+      <w:r>
+        <w:rPr>
+          <w:rFonts w:ascii="Helvetica" w:hAnsi="Helvetica" w:cs="Helvetica" w:hint="eastAsia"/>
+          <w:color w:val="0000FF"/>
+        </w:rPr>
+        <w:t>cite{</w:t>
+      </w:r>
+      <w:proofErr w:type="gramEnd"/>
+      <w:r>
+        <w:rPr>
+          <w:rFonts w:ascii="Helvetica" w:hAnsi="Helvetica" w:cs="Helvetica" w:hint="eastAsia"/>
+          <w:color w:val="0000FF"/>
+        </w:rPr>
+        <w:t>Csernai:2006zz}. The effects to hadron spectra and elliptic flow were studied in ~\</w:t>
+      </w:r>
+      <w:proofErr w:type="gramStart"/>
+      <w:r>
+        <w:rPr>
+          <w:rFonts w:ascii="Helvetica" w:hAnsi="Helvetica" w:cs="Helvetica" w:hint="eastAsia"/>
+          <w:color w:val="0000FF"/>
+        </w:rPr>
+        <w:t>cite{</w:t>
+      </w:r>
+      <w:proofErr w:type="gramEnd"/>
+      <w:r>
+        <w:rPr>
+          <w:rFonts w:ascii="Helvetica" w:hAnsi="Helvetica" w:cs="Helvetica" w:hint="eastAsia"/>
+          <w:color w:val="0000FF"/>
+        </w:rPr>
+        <w:t xml:space="preserve">Niemi:2011ix} for different </w:t>
+      </w:r>
+      <w:proofErr w:type="spellStart"/>
+      <w:r>
+        <w:rPr>
+          <w:rFonts w:ascii="Helvetica" w:hAnsi="Helvetica" w:cs="Helvetica" w:hint="eastAsia"/>
+          <w:color w:val="0000FF"/>
+        </w:rPr>
+        <w:t>parametrizations</w:t>
+      </w:r>
+      <w:proofErr w:type="spellEnd"/>
+      <w:r>
+        <w:rPr>
+          <w:rFonts w:ascii="Helvetica" w:hAnsi="Helvetica" w:cs="Helvetica" w:hint="eastAsia"/>
+          <w:color w:val="0000FF"/>
+        </w:rPr>
+        <w:t xml:space="preserve"> of $\eta/s(T)$.  A more systematic study with the event-by-event </w:t>
+      </w:r>
+      <w:proofErr w:type="spellStart"/>
+      <w:r>
+        <w:rPr>
+          <w:rFonts w:ascii="Helvetica" w:hAnsi="Helvetica" w:cs="Helvetica" w:hint="eastAsia"/>
+          <w:color w:val="0000FF"/>
+        </w:rPr>
+        <w:t>EKRT+viscous</w:t>
+      </w:r>
+      <w:proofErr w:type="spellEnd"/>
+      <w:r>
+        <w:rPr>
+          <w:rFonts w:ascii="Helvetica" w:hAnsi="Helvetica" w:cs="Helvetica" w:hint="eastAsia"/>
+          <w:color w:val="0000FF"/>
+        </w:rPr>
+        <w:t xml:space="preserve"> hydrodynamic calculations has been just initiated in Ref.~\</w:t>
+      </w:r>
+      <w:proofErr w:type="gramStart"/>
+      <w:r>
+        <w:rPr>
+          <w:rFonts w:ascii="Helvetica" w:hAnsi="Helvetica" w:cs="Helvetica" w:hint="eastAsia"/>
+          <w:color w:val="0000FF"/>
+        </w:rPr>
+        <w:t>cite{</w:t>
+      </w:r>
+      <w:proofErr w:type="gramEnd"/>
+      <w:r>
+        <w:rPr>
+          <w:rFonts w:ascii="Helvetica" w:hAnsi="Helvetica" w:cs="Helvetica" w:hint="eastAsia"/>
+          <w:color w:val="0000FF"/>
+        </w:rPr>
+        <w:t xml:space="preserve">Niemi:2015qia}, where the first (and only rather qualitative) possibilities where investigated (see Fig.~1 </w:t>
+      </w:r>
+      <w:r>
+        <w:rPr>
+          <w:rFonts w:ascii="Helvetica" w:hAnsi="Helvetica" w:cs="Helvetica" w:hint="eastAsia"/>
+          <w:color w:val="0000FF"/>
+        </w:rPr>
+        <w:t>therein)</w:t>
+      </w:r>
+      <w:r>
+        <w:rPr>
+          <w:rFonts w:ascii="Helvetica" w:hAnsi="Helvetica" w:cs="Helvetica"/>
+          <w:color w:val="0000FF"/>
+        </w:rPr>
+        <w:t>’ ”</w:t>
+      </w:r>
     </w:p>
     <w:p>
       <w:pPr>
@@ -4492,13 +4864,136 @@
           <w:rFonts w:ascii="Arial" w:hAnsi="Arial" w:cs="Arial"/>
           <w:color w:val="0000FF"/>
         </w:rPr>
-        <w:t xml:space="preserve">As </w:t>
-      </w:r>
-      <w:proofErr w:type="gramStart"/>
-      <w:r>
-        <w:rPr>
-          <w:rFonts w:ascii="Arial" w:hAnsi="Arial" w:cs="Arial"/>
-          <w:color w:val="0000FF"/>
+        <w:t>As a alternative, we named it as “</w:t>
+      </w:r>
+      <w:r>
+        <w:rPr>
+          <w:rFonts w:ascii="Arial" w:hAnsi="Arial" w:cs="Arial" w:hint="eastAsia"/>
+          <w:color w:val="0000FF"/>
+        </w:rPr>
+        <w:t>event-by-</w:t>
+      </w:r>
+      <w:proofErr w:type="gramStart"/>
+      <w:r>
+        <w:rPr>
+          <w:rFonts w:ascii="Arial" w:hAnsi="Arial" w:cs="Arial" w:hint="eastAsia"/>
+          <w:color w:val="0000FF"/>
+        </w:rPr>
+        <w:t>event</w:t>
+      </w:r>
+      <w:r>
+        <w:rPr>
+          <w:rFonts w:ascii="Arial" w:hAnsi="Arial" w:cs="Arial"/>
+          <w:color w:val="0000FF"/>
+        </w:rPr>
+        <w:t xml:space="preserve"> </w:t>
+      </w:r>
+      <w:r>
+        <w:rPr>
+          <w:rFonts w:ascii="Arial" w:hAnsi="Arial" w:cs="Arial"/>
+          <w:color w:val="0000FF"/>
+        </w:rPr>
+        <w:t xml:space="preserve"> </w:t>
+      </w:r>
+      <w:proofErr w:type="spellStart"/>
+      <w:r>
+        <w:rPr>
+          <w:rFonts w:ascii="Arial" w:hAnsi="Arial" w:cs="Arial" w:hint="eastAsia"/>
+          <w:color w:val="0000FF"/>
+        </w:rPr>
+        <w:t>EKRT</w:t>
+      </w:r>
+      <w:proofErr w:type="gramEnd"/>
+      <w:r>
+        <w:rPr>
+          <w:rFonts w:ascii="Arial" w:hAnsi="Arial" w:cs="Arial" w:hint="eastAsia"/>
+          <w:color w:val="0000FF"/>
+        </w:rPr>
+        <w:t>+viscous</w:t>
+      </w:r>
+      <w:proofErr w:type="spellEnd"/>
+      <w:r>
+        <w:rPr>
+          <w:rFonts w:ascii="Arial" w:hAnsi="Arial" w:cs="Arial" w:hint="eastAsia"/>
+          <w:color w:val="0000FF"/>
+        </w:rPr>
+        <w:t xml:space="preserve"> hydrodynamic calculations</w:t>
+      </w:r>
+      <w:r>
+        <w:rPr>
+          <w:rFonts w:ascii="Arial" w:hAnsi="Arial" w:cs="Arial"/>
+          <w:color w:val="0000FF"/>
+        </w:rPr>
+        <w:t xml:space="preserve">” for a moment until we find a better name. </w:t>
+      </w:r>
+    </w:p>
+    <w:p>
+      <w:pPr>
+        <w:widowControl w:val="0"/>
+        <w:autoSpaceDE w:val="0"/>
+        <w:autoSpaceDN w:val="0"/>
+        <w:adjustRightInd w:val="0"/>
+        <w:rPr>
+          <w:rFonts w:ascii="Arial" w:hAnsi="Arial" w:cs="Arial"/>
+        </w:rPr>
+      </w:pPr>
+    </w:p>
+    <w:p>
+      <w:pPr>
+        <w:widowControl w:val="0"/>
+        <w:autoSpaceDE w:val="0"/>
+        <w:autoSpaceDN w:val="0"/>
+        <w:adjustRightInd w:val="0"/>
+        <w:rPr>
+          <w:rFonts w:ascii="Arial" w:hAnsi="Arial" w:cs="Arial"/>
+        </w:rPr>
+      </w:pPr>
+      <w:r>
+        <w:rPr>
+          <w:rFonts w:ascii="Arial" w:hAnsi="Arial" w:cs="Arial"/>
+        </w:rPr>
+        <w:t xml:space="preserve">7) The results section is quite challenging because there are so many </w:t>
+      </w:r>
+    </w:p>
+    <w:p>
+      <w:pPr>
+        <w:widowControl w:val="0"/>
+        <w:autoSpaceDE w:val="0"/>
+        <w:autoSpaceDN w:val="0"/>
+        <w:adjustRightInd w:val="0"/>
+        <w:rPr>
+          <w:rFonts w:ascii="Arial" w:hAnsi="Arial" w:cs="Arial"/>
+        </w:rPr>
+      </w:pPr>
+      <w:proofErr w:type="gramStart"/>
+      <w:r>
+        <w:rPr>
+          <w:rFonts w:ascii="Arial" w:hAnsi="Arial" w:cs="Arial"/>
+        </w:rPr>
+        <w:t>observables</w:t>
+      </w:r>
+      <w:proofErr w:type="gramEnd"/>
+      <w:r>
+        <w:rPr>
+          <w:rFonts w:ascii="Arial" w:hAnsi="Arial" w:cs="Arial"/>
+        </w:rPr>
+        <w:t xml:space="preserve">, so many data points, and so many models.  I don't yet have </w:t>
+      </w:r>
+    </w:p>
+    <w:p>
+      <w:pPr>
+        <w:widowControl w:val="0"/>
+        <w:autoSpaceDE w:val="0"/>
+        <w:autoSpaceDN w:val="0"/>
+        <w:adjustRightInd w:val="0"/>
+        <w:rPr>
+          <w:rFonts w:ascii="Arial" w:hAnsi="Arial" w:cs="Arial"/>
+        </w:rPr>
+      </w:pPr>
+      <w:proofErr w:type="gramStart"/>
+      <w:r>
+        <w:rPr>
+          <w:rFonts w:ascii="Arial" w:hAnsi="Arial" w:cs="Arial"/>
         </w:rPr>
         <w:t>a</w:t>
       </w:r>
@@ -4506,17 +5001,118 @@
       <w:r>
         <w:rPr>
           <w:rFonts w:ascii="Arial" w:hAnsi="Arial" w:cs="Arial"/>
-          <w:color w:val="0000FF"/>
-        </w:rPr>
-        <w:t xml:space="preserve"> alternative, we named it as “</w:t>
-      </w:r>
-      <w:r>
-        <w:rPr>
-          <w:rFonts w:ascii="Arial" w:hAnsi="Arial" w:cs="Arial" w:hint="eastAsia"/>
-          <w:color w:val="0000FF"/>
-        </w:rPr>
-        <w:t>event-by-event</w:t>
-      </w:r>
+        </w:rPr>
+        <w:t xml:space="preserve"> good specific suggestion for making this more accessible to the </w:t>
+      </w:r>
+    </w:p>
+    <w:p>
+      <w:pPr>
+        <w:widowControl w:val="0"/>
+        <w:autoSpaceDE w:val="0"/>
+        <w:autoSpaceDN w:val="0"/>
+        <w:adjustRightInd w:val="0"/>
+        <w:rPr>
+          <w:rFonts w:ascii="Arial" w:hAnsi="Arial" w:cs="Arial"/>
+        </w:rPr>
+      </w:pPr>
+      <w:proofErr w:type="gramStart"/>
+      <w:r>
+        <w:rPr>
+          <w:rFonts w:ascii="Arial" w:hAnsi="Arial" w:cs="Arial"/>
+        </w:rPr>
+        <w:t>reader</w:t>
+      </w:r>
+      <w:proofErr w:type="gramEnd"/>
+      <w:r>
+        <w:rPr>
+          <w:rFonts w:ascii="Arial" w:hAnsi="Arial" w:cs="Arial"/>
+        </w:rPr>
+        <w:t xml:space="preserve">, like breaking it up into smaller paragraphs, or organizing it by </w:t>
+      </w:r>
+    </w:p>
+    <w:p>
+      <w:pPr>
+        <w:widowControl w:val="0"/>
+        <w:autoSpaceDE w:val="0"/>
+        <w:autoSpaceDN w:val="0"/>
+        <w:adjustRightInd w:val="0"/>
+        <w:rPr>
+          <w:rFonts w:ascii="Arial" w:hAnsi="Arial" w:cs="Arial"/>
+        </w:rPr>
+      </w:pPr>
+      <w:proofErr w:type="spellStart"/>
+      <w:proofErr w:type="gramStart"/>
+      <w:r>
+        <w:rPr>
+          <w:rFonts w:ascii="Arial" w:hAnsi="Arial" w:cs="Arial"/>
+        </w:rPr>
+        <w:t>correlator</w:t>
+      </w:r>
+      <w:proofErr w:type="spellEnd"/>
+      <w:proofErr w:type="gramEnd"/>
+      <w:r>
+        <w:rPr>
+          <w:rFonts w:ascii="Arial" w:hAnsi="Arial" w:cs="Arial"/>
+        </w:rPr>
+        <w:t xml:space="preserve"> or by model, or even inserting a table or a bullet list, so I </w:t>
+      </w:r>
+    </w:p>
+    <w:p>
+      <w:pPr>
+        <w:widowControl w:val="0"/>
+        <w:autoSpaceDE w:val="0"/>
+        <w:autoSpaceDN w:val="0"/>
+        <w:adjustRightInd w:val="0"/>
+        <w:rPr>
+          <w:rFonts w:ascii="Arial" w:hAnsi="Arial" w:cs="Arial"/>
+        </w:rPr>
+      </w:pPr>
+      <w:proofErr w:type="gramStart"/>
+      <w:r>
+        <w:rPr>
+          <w:rFonts w:ascii="Arial" w:hAnsi="Arial" w:cs="Arial"/>
+        </w:rPr>
+        <w:t>need</w:t>
+      </w:r>
+      <w:proofErr w:type="gramEnd"/>
+      <w:r>
+        <w:rPr>
+          <w:rFonts w:ascii="Arial" w:hAnsi="Arial" w:cs="Arial"/>
+        </w:rPr>
+        <w:t xml:space="preserve"> to think about this more and maybe we can discuss this on Tuesday.</w:t>
+      </w:r>
+    </w:p>
+    <w:p>
+      <w:pPr>
+        <w:widowControl w:val="0"/>
+        <w:autoSpaceDE w:val="0"/>
+        <w:autoSpaceDN w:val="0"/>
+        <w:adjustRightInd w:val="0"/>
+        <w:rPr>
+          <w:rFonts w:ascii="Arial" w:hAnsi="Arial" w:cs="Arial"/>
+        </w:rPr>
+      </w:pPr>
+    </w:p>
+    <w:p>
+      <w:pPr>
+        <w:widowControl w:val="0"/>
+        <w:autoSpaceDE w:val="0"/>
+        <w:autoSpaceDN w:val="0"/>
+        <w:adjustRightInd w:val="0"/>
+        <w:rPr>
+          <w:rFonts w:ascii="Arial" w:hAnsi="Arial" w:cs="Arial"/>
+          <w:color w:val="0000FF"/>
+        </w:rPr>
+      </w:pPr>
+      <w:proofErr w:type="gramStart"/>
+      <w:r>
+        <w:rPr>
+          <w:rFonts w:ascii="Arial" w:hAnsi="Arial" w:cs="Arial"/>
+          <w:color w:val="0000FF"/>
+        </w:rPr>
+        <w:t>R :</w:t>
+      </w:r>
+      <w:proofErr w:type="gramEnd"/>
       <w:r>
         <w:rPr>
           <w:rFonts w:ascii="Arial" w:hAnsi="Arial" w:cs="Arial"/>
@@ -4524,254 +5120,28 @@
         </w:rPr>
         <w:t xml:space="preserve"> </w:t>
       </w:r>
-      <w:bookmarkStart w:id="0" w:name="_GoBack"/>
-      <w:bookmarkEnd w:id="0"/>
+      <w:r>
+        <w:rPr>
+          <w:rFonts w:ascii="Arial" w:hAnsi="Arial" w:cs="Arial"/>
+          <w:color w:val="0000FF"/>
+        </w:rPr>
+        <w:t xml:space="preserve"> We listed the key findings in the end of the model comparison part before the </w:t>
+      </w:r>
       <w:proofErr w:type="spellStart"/>
       <w:r>
         <w:rPr>
-          <w:rFonts w:ascii="Arial" w:hAnsi="Arial" w:cs="Arial" w:hint="eastAsia"/>
-          <w:color w:val="0000FF"/>
-        </w:rPr>
-        <w:t>EKRT+viscous</w:t>
+          <w:rFonts w:ascii="Arial" w:hAnsi="Arial" w:cs="Arial"/>
+          <w:color w:val="0000FF"/>
+        </w:rPr>
+        <w:t>pt</w:t>
       </w:r>
       <w:proofErr w:type="spellEnd"/>
       <w:r>
         <w:rPr>
-          <w:rFonts w:ascii="Arial" w:hAnsi="Arial" w:cs="Arial" w:hint="eastAsia"/>
-          <w:color w:val="0000FF"/>
-        </w:rPr>
-        <w:t xml:space="preserve"> hydrodynamic calculations</w:t>
-      </w:r>
-      <w:r>
-        <w:rPr>
-          <w:rFonts w:ascii="Arial" w:hAnsi="Arial" w:cs="Arial"/>
-          <w:color w:val="0000FF"/>
-        </w:rPr>
-        <w:t xml:space="preserve">” for a moment until we find a better name. </w:t>
-      </w:r>
-    </w:p>
-    <w:p>
-      <w:pPr>
-        <w:widowControl w:val="0"/>
-        <w:autoSpaceDE w:val="0"/>
-        <w:autoSpaceDN w:val="0"/>
-        <w:adjustRightInd w:val="0"/>
-        <w:rPr>
-          <w:rFonts w:ascii="Arial" w:hAnsi="Arial" w:cs="Arial"/>
-        </w:rPr>
-      </w:pPr>
-    </w:p>
-    <w:p>
-      <w:pPr>
-        <w:widowControl w:val="0"/>
-        <w:autoSpaceDE w:val="0"/>
-        <w:autoSpaceDN w:val="0"/>
-        <w:adjustRightInd w:val="0"/>
-        <w:rPr>
-          <w:rFonts w:ascii="Arial" w:hAnsi="Arial" w:cs="Arial"/>
-        </w:rPr>
-      </w:pPr>
-      <w:r>
-        <w:rPr>
-          <w:rFonts w:ascii="Arial" w:hAnsi="Arial" w:cs="Arial"/>
-        </w:rPr>
-        <w:t xml:space="preserve">7) The results section is quite challenging because there are so many </w:t>
-      </w:r>
-    </w:p>
-    <w:p>
-      <w:pPr>
-        <w:widowControl w:val="0"/>
-        <w:autoSpaceDE w:val="0"/>
-        <w:autoSpaceDN w:val="0"/>
-        <w:adjustRightInd w:val="0"/>
-        <w:rPr>
-          <w:rFonts w:ascii="Arial" w:hAnsi="Arial" w:cs="Arial"/>
-        </w:rPr>
-      </w:pPr>
-      <w:proofErr w:type="gramStart"/>
-      <w:r>
-        <w:rPr>
-          <w:rFonts w:ascii="Arial" w:hAnsi="Arial" w:cs="Arial"/>
-        </w:rPr>
-        <w:t>observables</w:t>
-      </w:r>
-      <w:proofErr w:type="gramEnd"/>
-      <w:r>
-        <w:rPr>
-          <w:rFonts w:ascii="Arial" w:hAnsi="Arial" w:cs="Arial"/>
-        </w:rPr>
-        <w:t xml:space="preserve">, so many data points, and so many models.  I don't yet have </w:t>
-      </w:r>
-    </w:p>
-    <w:p>
-      <w:pPr>
-        <w:widowControl w:val="0"/>
-        <w:autoSpaceDE w:val="0"/>
-        <w:autoSpaceDN w:val="0"/>
-        <w:adjustRightInd w:val="0"/>
-        <w:rPr>
-          <w:rFonts w:ascii="Arial" w:hAnsi="Arial" w:cs="Arial"/>
-        </w:rPr>
-      </w:pPr>
-      <w:proofErr w:type="gramStart"/>
-      <w:r>
-        <w:rPr>
-          <w:rFonts w:ascii="Arial" w:hAnsi="Arial" w:cs="Arial"/>
-        </w:rPr>
-        <w:t>a</w:t>
-      </w:r>
-      <w:proofErr w:type="gramEnd"/>
-      <w:r>
-        <w:rPr>
-          <w:rFonts w:ascii="Arial" w:hAnsi="Arial" w:cs="Arial"/>
-        </w:rPr>
-        <w:t xml:space="preserve"> good specific suggestion for making this more accessible to the </w:t>
-      </w:r>
-    </w:p>
-    <w:p>
-      <w:pPr>
-        <w:widowControl w:val="0"/>
-        <w:autoSpaceDE w:val="0"/>
-        <w:autoSpaceDN w:val="0"/>
-        <w:adjustRightInd w:val="0"/>
-        <w:rPr>
-          <w:rFonts w:ascii="Arial" w:hAnsi="Arial" w:cs="Arial"/>
-        </w:rPr>
-      </w:pPr>
-      <w:proofErr w:type="gramStart"/>
-      <w:r>
-        <w:rPr>
-          <w:rFonts w:ascii="Arial" w:hAnsi="Arial" w:cs="Arial"/>
-        </w:rPr>
-        <w:t>reader</w:t>
-      </w:r>
-      <w:proofErr w:type="gramEnd"/>
-      <w:r>
-        <w:rPr>
-          <w:rFonts w:ascii="Arial" w:hAnsi="Arial" w:cs="Arial"/>
-        </w:rPr>
-        <w:t xml:space="preserve">, like breaking it up into smaller paragraphs, or organizing it by </w:t>
-      </w:r>
-    </w:p>
-    <w:p>
-      <w:pPr>
-        <w:widowControl w:val="0"/>
-        <w:autoSpaceDE w:val="0"/>
-        <w:autoSpaceDN w:val="0"/>
-        <w:adjustRightInd w:val="0"/>
-        <w:rPr>
-          <w:rFonts w:ascii="Arial" w:hAnsi="Arial" w:cs="Arial"/>
-        </w:rPr>
-      </w:pPr>
-      <w:proofErr w:type="spellStart"/>
-      <w:proofErr w:type="gramStart"/>
-      <w:r>
-        <w:rPr>
-          <w:rFonts w:ascii="Arial" w:hAnsi="Arial" w:cs="Arial"/>
-        </w:rPr>
-        <w:t>correlator</w:t>
-      </w:r>
-      <w:proofErr w:type="spellEnd"/>
-      <w:proofErr w:type="gramEnd"/>
-      <w:r>
-        <w:rPr>
-          <w:rFonts w:ascii="Arial" w:hAnsi="Arial" w:cs="Arial"/>
-        </w:rPr>
-        <w:t xml:space="preserve"> or by model, or even inserting a table or a bullet list, so I </w:t>
-      </w:r>
-    </w:p>
-    <w:p>
-      <w:pPr>
-        <w:widowControl w:val="0"/>
-        <w:autoSpaceDE w:val="0"/>
-        <w:autoSpaceDN w:val="0"/>
-        <w:adjustRightInd w:val="0"/>
-        <w:rPr>
-          <w:rFonts w:ascii="Arial" w:hAnsi="Arial" w:cs="Arial"/>
-        </w:rPr>
-      </w:pPr>
-      <w:proofErr w:type="gramStart"/>
-      <w:r>
-        <w:rPr>
-          <w:rFonts w:ascii="Arial" w:hAnsi="Arial" w:cs="Arial"/>
-        </w:rPr>
-        <w:t>need</w:t>
-      </w:r>
-      <w:proofErr w:type="gramEnd"/>
-      <w:r>
-        <w:rPr>
-          <w:rFonts w:ascii="Arial" w:hAnsi="Arial" w:cs="Arial"/>
-        </w:rPr>
-        <w:t xml:space="preserve"> to think about this more and maybe we can discuss this on Tuesday.</w:t>
-      </w:r>
-    </w:p>
-    <w:p>
-      <w:pPr>
-        <w:widowControl w:val="0"/>
-        <w:autoSpaceDE w:val="0"/>
-        <w:autoSpaceDN w:val="0"/>
-        <w:adjustRightInd w:val="0"/>
-        <w:rPr>
-          <w:rFonts w:ascii="Arial" w:hAnsi="Arial" w:cs="Arial"/>
-        </w:rPr>
-      </w:pPr>
-    </w:p>
-    <w:p>
-      <w:pPr>
-        <w:widowControl w:val="0"/>
-        <w:autoSpaceDE w:val="0"/>
-        <w:autoSpaceDN w:val="0"/>
-        <w:adjustRightInd w:val="0"/>
-        <w:rPr>
-          <w:rFonts w:ascii="Arial" w:hAnsi="Arial" w:cs="Arial"/>
-          <w:color w:val="0000FF"/>
-        </w:rPr>
-      </w:pPr>
-      <w:proofErr w:type="gramStart"/>
-      <w:r>
-        <w:rPr>
-          <w:rFonts w:ascii="Arial" w:hAnsi="Arial" w:cs="Arial"/>
-          <w:color w:val="0000FF"/>
-        </w:rPr>
-        <w:t>R :</w:t>
-      </w:r>
-      <w:proofErr w:type="gramEnd"/>
-      <w:r>
-        <w:rPr>
-          <w:rFonts w:ascii="Arial" w:hAnsi="Arial" w:cs="Arial"/>
-          <w:color w:val="0000FF"/>
-        </w:rPr>
-        <w:t xml:space="preserve"> “</w:t>
-      </w:r>
-      <w:r>
-        <w:rPr>
-          <w:rFonts w:ascii="Arial" w:hAnsi="Arial" w:cs="Arial"/>
-          <w:color w:val="0000FF"/>
-        </w:rPr>
-        <w:t>We are</w:t>
-      </w:r>
-      <w:r>
-        <w:rPr>
-          <w:rFonts w:ascii="Arial" w:hAnsi="Arial" w:cs="Arial"/>
-          <w:color w:val="0000FF"/>
-        </w:rPr>
-        <w:t xml:space="preserve"> not sure, I will put this into the last </w:t>
-      </w:r>
-      <w:proofErr w:type="spellStart"/>
-      <w:r>
-        <w:rPr>
-          <w:rFonts w:ascii="Arial" w:hAnsi="Arial" w:cs="Arial"/>
-          <w:color w:val="0000FF"/>
-        </w:rPr>
-        <w:t>todolist</w:t>
-      </w:r>
-      <w:proofErr w:type="spellEnd"/>
-      <w:r>
-        <w:rPr>
-          <w:rFonts w:ascii="Arial" w:hAnsi="Arial" w:cs="Arial"/>
-          <w:color w:val="0000FF"/>
-        </w:rPr>
-        <w:t>….”</w:t>
+          <w:rFonts w:ascii="Arial" w:hAnsi="Arial" w:cs="Arial"/>
+          <w:color w:val="0000FF"/>
+        </w:rPr>
+        <w:t xml:space="preserve"> dependent SC.</w:t>
       </w:r>
     </w:p>
     <w:p>
@@ -14838,7 +15208,21 @@
           <w:rFonts w:ascii="Arial" w:hAnsi="Arial" w:cs="Arial"/>
           <w:color w:val="000000"/>
         </w:rPr>
-        <w:t xml:space="preserve"> move/merge Sec.3 here </w:t>
+        <w:t xml:space="preserve"> move/</w:t>
+      </w:r>
+      <w:r>
+        <w:rPr>
+          <w:rFonts w:ascii="Arial" w:hAnsi="Arial" w:cs="Arial"/>
+          <w:color w:val="000000"/>
+        </w:rPr>
+        <w:t xml:space="preserve">merge </w:t>
+      </w:r>
+      <w:r>
+        <w:rPr>
+          <w:rFonts w:ascii="Arial" w:hAnsi="Arial" w:cs="Arial"/>
+          <w:color w:val="000000"/>
+        </w:rPr>
+        <w:t xml:space="preserve"> Sec.3 here </w:t>
       </w:r>
     </w:p>
     <w:p>
@@ -14875,6 +15259,13 @@
           <w:color w:val="0000FF"/>
         </w:rPr>
         <w:t>, also changed the order in the intro</w:t>
+      </w:r>
+      <w:r>
+        <w:rPr>
+          <w:rFonts w:ascii="Arial" w:hAnsi="Arial" w:cs="Arial"/>
+          <w:color w:val="0000FF"/>
+        </w:rPr>
+        <w:t>. We have removed “The details on AMPT setting can be found in Sec. 3” from the figure captions.</w:t>
       </w:r>
     </w:p>
     <w:p>
@@ -17397,6 +17788,388 @@
           <w:rFonts w:ascii="Arial" w:hAnsi="Arial" w:cs="Arial"/>
         </w:rPr>
       </w:pPr>
+      <w:r>
+        <w:rPr>
+          <w:rFonts w:ascii="Arial" w:hAnsi="Arial" w:cs="Arial"/>
+        </w:rPr>
+        <w:t xml:space="preserve">Comments from </w:t>
+      </w:r>
+      <w:r>
+        <w:rPr>
+          <w:rFonts w:ascii="Arial" w:hAnsi="Arial" w:cs="Arial"/>
+        </w:rPr>
+        <w:t xml:space="preserve">Sami </w:t>
+      </w:r>
+      <w:proofErr w:type="spellStart"/>
+      <w:r>
+        <w:rPr>
+          <w:rFonts w:ascii="Arial" w:hAnsi="Arial" w:cs="Arial"/>
+        </w:rPr>
+        <w:t>Rasanen</w:t>
+      </w:r>
+      <w:proofErr w:type="spellEnd"/>
+      <w:r>
+        <w:rPr>
+          <w:rFonts w:ascii="Arial" w:hAnsi="Arial" w:cs="Arial"/>
+        </w:rPr>
+        <w:t xml:space="preserve"> </w:t>
+      </w:r>
+      <w:r>
+        <w:rPr>
+          <w:rFonts w:ascii="Arial" w:hAnsi="Arial" w:cs="Arial"/>
+        </w:rPr>
+        <w:t>are listed below and we thank him</w:t>
+      </w:r>
+      <w:r>
+        <w:rPr>
+          <w:rFonts w:ascii="Arial" w:hAnsi="Arial" w:cs="Arial"/>
+        </w:rPr>
+        <w:t xml:space="preserve"> for</w:t>
+      </w:r>
+      <w:r>
+        <w:rPr>
+          <w:rFonts w:ascii="Arial" w:hAnsi="Arial" w:cs="Arial"/>
+        </w:rPr>
+        <w:t xml:space="preserve"> the comments </w:t>
+      </w:r>
+      <w:proofErr w:type="gramStart"/>
+      <w:r>
+        <w:rPr>
+          <w:rFonts w:ascii="Arial" w:hAnsi="Arial" w:cs="Arial"/>
+        </w:rPr>
+        <w:t xml:space="preserve">and </w:t>
+      </w:r>
+      <w:r>
+        <w:rPr>
+          <w:rFonts w:ascii="Arial" w:hAnsi="Arial" w:cs="Arial"/>
+        </w:rPr>
+        <w:t xml:space="preserve"> the</w:t>
+      </w:r>
+      <w:proofErr w:type="gramEnd"/>
+      <w:r>
+        <w:rPr>
+          <w:rFonts w:ascii="Arial" w:hAnsi="Arial" w:cs="Arial"/>
+        </w:rPr>
+        <w:t xml:space="preserve"> suggestion to line 105 to add </w:t>
+      </w:r>
+      <w:r>
+        <w:rPr>
+          <w:rFonts w:ascii="Arial" w:hAnsi="Arial" w:cs="Arial"/>
+        </w:rPr>
+        <w:t xml:space="preserve">important previous work by </w:t>
+      </w:r>
+      <w:r>
+        <w:rPr>
+          <w:rFonts w:ascii="Arial" w:hAnsi="Arial" w:cs="Arial"/>
+        </w:rPr>
+        <w:t xml:space="preserve">the </w:t>
+      </w:r>
+      <w:r>
+        <w:rPr>
+          <w:rFonts w:ascii="Helvetica" w:hAnsi="Helvetica" w:cs="Helvetica"/>
+        </w:rPr>
+        <w:t>theorists</w:t>
+      </w:r>
+      <w:r>
+        <w:rPr>
+          <w:rFonts w:ascii="Arial" w:hAnsi="Arial" w:cs="Arial"/>
+        </w:rPr>
+        <w:t xml:space="preserve"> ( see 2</w:t>
+      </w:r>
+      <w:r>
+        <w:rPr>
+          <w:rFonts w:ascii="Arial" w:hAnsi="Arial" w:cs="Arial"/>
+          <w:vertAlign w:val="superscript"/>
+        </w:rPr>
+        <w:t>nd</w:t>
+      </w:r>
+      <w:r>
+        <w:rPr>
+          <w:rFonts w:ascii="Arial" w:hAnsi="Arial" w:cs="Arial"/>
+        </w:rPr>
+        <w:t xml:space="preserve"> part of 1</w:t>
+      </w:r>
+      <w:r>
+        <w:rPr>
+          <w:rFonts w:ascii="Arial" w:hAnsi="Arial" w:cs="Arial"/>
+          <w:vertAlign w:val="superscript"/>
+        </w:rPr>
+        <w:t>st</w:t>
+      </w:r>
+      <w:r>
+        <w:rPr>
+          <w:rFonts w:ascii="Arial" w:hAnsi="Arial" w:cs="Arial"/>
+        </w:rPr>
+        <w:t xml:space="preserve"> comment from Alice.)</w:t>
+      </w:r>
+    </w:p>
+    <w:p>
+      <w:pPr>
+        <w:widowControl w:val="0"/>
+        <w:autoSpaceDE w:val="0"/>
+        <w:autoSpaceDN w:val="0"/>
+        <w:adjustRightInd w:val="0"/>
+        <w:spacing w:line="280" w:lineRule="atLeast"/>
+        <w:rPr>
+          <w:rFonts w:ascii="Helvetica" w:hAnsi="Helvetica" w:cs="Helvetica"/>
+          <w:color w:val="000000"/>
+        </w:rPr>
+      </w:pPr>
+      <w:r>
+        <w:rPr>
+          <w:rFonts w:ascii="Helvetica" w:hAnsi="Helvetica" w:cs="Helvetica"/>
+          <w:color w:val="000000"/>
+        </w:rPr>
+        <w:t>129: Eq. (3)</w:t>
+      </w:r>
+    </w:p>
+    <w:p>
+      <w:pPr>
+        <w:widowControl w:val="0"/>
+        <w:autoSpaceDE w:val="0"/>
+        <w:autoSpaceDN w:val="0"/>
+        <w:adjustRightInd w:val="0"/>
+        <w:spacing w:line="280" w:lineRule="atLeast"/>
+        <w:rPr>
+          <w:rFonts w:ascii="Helvetica" w:hAnsi="Helvetica" w:cs="Helvetica"/>
+          <w:color w:val="0000FF"/>
+        </w:rPr>
+      </w:pPr>
+      <w:r>
+        <w:rPr>
+          <w:rFonts w:ascii="Helvetica" w:hAnsi="Helvetica" w:cs="Helvetica"/>
+          <w:color w:val="0000FF"/>
+        </w:rPr>
+        <w:t xml:space="preserve">-&gt; </w:t>
+      </w:r>
+      <w:proofErr w:type="gramStart"/>
+      <w:r>
+        <w:rPr>
+          <w:rFonts w:ascii="Helvetica" w:hAnsi="Helvetica" w:cs="Helvetica"/>
+          <w:color w:val="0000FF"/>
+        </w:rPr>
+        <w:t>fixed</w:t>
+      </w:r>
+      <w:proofErr w:type="gramEnd"/>
+    </w:p>
+    <w:p>
+      <w:pPr>
+        <w:widowControl w:val="0"/>
+        <w:autoSpaceDE w:val="0"/>
+        <w:autoSpaceDN w:val="0"/>
+        <w:adjustRightInd w:val="0"/>
+        <w:spacing w:line="280" w:lineRule="atLeast"/>
+        <w:rPr>
+          <w:rFonts w:ascii="Helvetica" w:hAnsi="Helvetica" w:cs="Helvetica"/>
+          <w:color w:val="000000"/>
+        </w:rPr>
+      </w:pPr>
+      <w:r>
+        <w:rPr>
+          <w:rFonts w:ascii="Helvetica" w:hAnsi="Helvetica" w:cs="Helvetica"/>
+          <w:color w:val="000000"/>
+        </w:rPr>
+        <w:t>131: measurements with [39] have —&gt; measurements [39] have</w:t>
+      </w:r>
+    </w:p>
+    <w:p>
+      <w:pPr>
+        <w:widowControl w:val="0"/>
+        <w:autoSpaceDE w:val="0"/>
+        <w:autoSpaceDN w:val="0"/>
+        <w:adjustRightInd w:val="0"/>
+        <w:spacing w:line="280" w:lineRule="atLeast"/>
+        <w:rPr>
+          <w:rFonts w:ascii="Helvetica" w:hAnsi="Helvetica" w:cs="Helvetica"/>
+          <w:color w:val="0000FF"/>
+        </w:rPr>
+      </w:pPr>
+      <w:r>
+        <w:rPr>
+          <w:rFonts w:ascii="Helvetica" w:hAnsi="Helvetica" w:cs="Helvetica"/>
+          <w:color w:val="0000FF"/>
+        </w:rPr>
+        <w:t xml:space="preserve">-&gt; </w:t>
+      </w:r>
+      <w:proofErr w:type="gramStart"/>
+      <w:r>
+        <w:rPr>
+          <w:rFonts w:ascii="Helvetica" w:hAnsi="Helvetica" w:cs="Helvetica"/>
+          <w:color w:val="0000FF"/>
+        </w:rPr>
+        <w:t>fixed</w:t>
+      </w:r>
+      <w:proofErr w:type="gramEnd"/>
+    </w:p>
+    <w:p>
+      <w:pPr>
+        <w:widowControl w:val="0"/>
+        <w:autoSpaceDE w:val="0"/>
+        <w:autoSpaceDN w:val="0"/>
+        <w:adjustRightInd w:val="0"/>
+        <w:spacing w:line="280" w:lineRule="atLeast"/>
+        <w:rPr>
+          <w:rFonts w:ascii="Helvetica" w:hAnsi="Helvetica" w:cs="Helvetica"/>
+          <w:color w:val="000000"/>
+        </w:rPr>
+      </w:pPr>
+      <w:r>
+        <w:rPr>
+          <w:rFonts w:ascii="Helvetica" w:hAnsi="Helvetica" w:cs="Helvetica"/>
+          <w:color w:val="000000"/>
+        </w:rPr>
+        <w:t>227: add citation: " ... extremely high energy [</w:t>
+      </w:r>
+      <w:proofErr w:type="gramStart"/>
+      <w:r>
+        <w:rPr>
+          <w:rFonts w:ascii="Helvetica" w:hAnsi="Helvetica" w:cs="Helvetica"/>
+          <w:color w:val="000000"/>
+        </w:rPr>
+        <w:t>PRL115(</w:t>
+      </w:r>
+      <w:proofErr w:type="gramEnd"/>
+      <w:r>
+        <w:rPr>
+          <w:rFonts w:ascii="Helvetica" w:hAnsi="Helvetica" w:cs="Helvetica"/>
+          <w:color w:val="000000"/>
+        </w:rPr>
+        <w:t>2015)No.18,182301], the dense matter ..."</w:t>
+      </w:r>
+    </w:p>
+    <w:p>
+      <w:pPr>
+        <w:widowControl w:val="0"/>
+        <w:autoSpaceDE w:val="0"/>
+        <w:autoSpaceDN w:val="0"/>
+        <w:adjustRightInd w:val="0"/>
+        <w:spacing w:line="280" w:lineRule="atLeast"/>
+        <w:rPr>
+          <w:rFonts w:ascii="Helvetica" w:hAnsi="Helvetica" w:cs="Helvetica"/>
+          <w:color w:val="0000FF"/>
+        </w:rPr>
+      </w:pPr>
+      <w:r>
+        <w:rPr>
+          <w:rFonts w:ascii="Helvetica" w:hAnsi="Helvetica" w:cs="Helvetica"/>
+          <w:color w:val="0000FF"/>
+        </w:rPr>
+        <w:t xml:space="preserve">-&gt; </w:t>
+      </w:r>
+      <w:proofErr w:type="gramStart"/>
+      <w:r>
+        <w:rPr>
+          <w:rFonts w:ascii="Helvetica" w:hAnsi="Helvetica" w:cs="Helvetica"/>
+          <w:color w:val="0000FF"/>
+        </w:rPr>
+        <w:t>done</w:t>
+      </w:r>
+      <w:proofErr w:type="gramEnd"/>
+    </w:p>
+    <w:p>
+      <w:pPr>
+        <w:widowControl w:val="0"/>
+        <w:autoSpaceDE w:val="0"/>
+        <w:autoSpaceDN w:val="0"/>
+        <w:adjustRightInd w:val="0"/>
+        <w:spacing w:line="280" w:lineRule="atLeast"/>
+        <w:rPr>
+          <w:rFonts w:ascii="Helvetica" w:hAnsi="Helvetica" w:cs="Helvetica"/>
+          <w:color w:val="000000"/>
+        </w:rPr>
+      </w:pPr>
+      <w:r>
+        <w:rPr>
+          <w:rFonts w:ascii="Helvetica" w:hAnsi="Helvetica" w:cs="Helvetica"/>
+          <w:color w:val="000000"/>
+        </w:rPr>
+        <w:t>Fig 1, caption:  order up to 5th —&gt; up to 5th order</w:t>
+      </w:r>
+    </w:p>
+    <w:p>
+      <w:pPr>
+        <w:widowControl w:val="0"/>
+        <w:autoSpaceDE w:val="0"/>
+        <w:autoSpaceDN w:val="0"/>
+        <w:adjustRightInd w:val="0"/>
+        <w:spacing w:line="280" w:lineRule="atLeast"/>
+        <w:rPr>
+          <w:rFonts w:ascii="Helvetica" w:hAnsi="Helvetica" w:cs="Helvetica"/>
+          <w:color w:val="0000FF"/>
+        </w:rPr>
+      </w:pPr>
+      <w:r>
+        <w:rPr>
+          <w:rFonts w:ascii="Helvetica" w:hAnsi="Helvetica" w:cs="Helvetica"/>
+          <w:color w:val="0000FF"/>
+        </w:rPr>
+        <w:t>-&gt;</w:t>
+      </w:r>
+      <w:proofErr w:type="gramStart"/>
+      <w:r>
+        <w:rPr>
+          <w:rFonts w:ascii="Helvetica" w:hAnsi="Helvetica" w:cs="Helvetica"/>
+          <w:color w:val="0000FF"/>
+        </w:rPr>
+        <w:t>fixed</w:t>
+      </w:r>
+      <w:proofErr w:type="gramEnd"/>
+    </w:p>
+    <w:p>
+      <w:pPr>
+        <w:widowControl w:val="0"/>
+        <w:autoSpaceDE w:val="0"/>
+        <w:autoSpaceDN w:val="0"/>
+        <w:adjustRightInd w:val="0"/>
+        <w:spacing w:line="280" w:lineRule="atLeast"/>
+        <w:rPr>
+          <w:rFonts w:ascii="Helvetica" w:hAnsi="Helvetica" w:cs="Helvetica"/>
+          <w:color w:val="000000"/>
+        </w:rPr>
+      </w:pPr>
+      <w:r>
+        <w:rPr>
+          <w:rFonts w:ascii="Helvetica" w:hAnsi="Helvetica" w:cs="Helvetica"/>
+          <w:color w:val="000000"/>
+        </w:rPr>
+        <w:t>261: almost same —&gt; almost the same </w:t>
+      </w:r>
+    </w:p>
+    <w:p>
+      <w:pPr>
+        <w:widowControl w:val="0"/>
+        <w:autoSpaceDE w:val="0"/>
+        <w:autoSpaceDN w:val="0"/>
+        <w:adjustRightInd w:val="0"/>
+        <w:spacing w:line="280" w:lineRule="atLeast"/>
+        <w:rPr>
+          <w:rFonts w:ascii="Helvetica" w:hAnsi="Helvetica" w:cs="Helvetica"/>
+          <w:color w:val="0000FF"/>
+        </w:rPr>
+      </w:pPr>
+      <w:r>
+        <w:rPr>
+          <w:rFonts w:ascii="Helvetica" w:hAnsi="Helvetica" w:cs="Helvetica"/>
+          <w:color w:val="0000FF"/>
+        </w:rPr>
+        <w:t>-&gt;</w:t>
+      </w:r>
+      <w:proofErr w:type="gramStart"/>
+      <w:r>
+        <w:rPr>
+          <w:rFonts w:ascii="Helvetica" w:hAnsi="Helvetica" w:cs="Helvetica"/>
+          <w:color w:val="0000FF"/>
+        </w:rPr>
+        <w:t>fixed</w:t>
+      </w:r>
+      <w:proofErr w:type="gramEnd"/>
+    </w:p>
+    <w:p>
+      <w:pPr>
+        <w:rPr>
+          <w:rFonts w:ascii="Arial" w:hAnsi="Arial" w:cs="Arial"/>
+        </w:rPr>
+      </w:pPr>
     </w:p>
     <w:p>
       <w:pPr>
@@ -17503,6 +18276,8 @@
         </w:rPr>
         <w:t xml:space="preserve"> equilibrium distribution -&gt; distribution of what ? </w:t>
       </w:r>
+      <w:bookmarkStart w:id="0" w:name="_GoBack"/>
+      <w:bookmarkEnd w:id="0"/>
     </w:p>
     <w:p>
       <w:pPr>
@@ -17594,122 +18369,6 @@
           <w:color w:val="0000FF"/>
         </w:rPr>
       </w:pPr>
-    </w:p>
-    <w:p>
-      <w:pPr>
-        <w:pStyle w:val="ListParagraph"/>
-        <w:widowControl w:val="0"/>
-        <w:autoSpaceDE w:val="0"/>
-        <w:autoSpaceDN w:val="0"/>
-        <w:adjustRightInd w:val="0"/>
-        <w:spacing w:line="280" w:lineRule="atLeast"/>
-        <w:ind w:left="502"/>
-        <w:rPr>
-          <w:rFonts w:ascii="Arial" w:hAnsi="Arial" w:cs="Arial"/>
-          <w:color w:val="0000FF"/>
-        </w:rPr>
-      </w:pPr>
-      <w:r>
-        <w:rPr>
-          <w:rFonts w:ascii="Arial" w:hAnsi="Arial" w:cs="Arial"/>
-          <w:color w:val="0000FF"/>
-        </w:rPr>
-        <w:t>Add something more in the validation of models.</w:t>
-      </w:r>
-    </w:p>
-    <w:p>
-      <w:pPr>
-        <w:pStyle w:val="ListParagraph"/>
-        <w:widowControl w:val="0"/>
-        <w:autoSpaceDE w:val="0"/>
-        <w:autoSpaceDN w:val="0"/>
-        <w:adjustRightInd w:val="0"/>
-        <w:spacing w:line="280" w:lineRule="atLeast"/>
-        <w:ind w:left="502"/>
-        <w:rPr>
-          <w:rFonts w:ascii="Arial" w:hAnsi="Arial" w:cs="Arial"/>
-          <w:color w:val="0000FF"/>
-        </w:rPr>
-      </w:pPr>
-      <w:r>
-        <w:rPr>
-          <w:rFonts w:ascii="Arial" w:hAnsi="Arial" w:cs="Arial"/>
-          <w:color w:val="0000FF"/>
-        </w:rPr>
-        <w:t xml:space="preserve">EKRT -&gt; milt and </w:t>
-      </w:r>
-      <w:proofErr w:type="spellStart"/>
-      <w:r>
-        <w:rPr>
-          <w:rFonts w:ascii="Arial" w:hAnsi="Arial" w:cs="Arial"/>
-          <w:color w:val="0000FF"/>
-        </w:rPr>
-        <w:t>pt</w:t>
-      </w:r>
-      <w:proofErr w:type="spellEnd"/>
-      <w:r>
-        <w:rPr>
-          <w:rFonts w:ascii="Arial" w:hAnsi="Arial" w:cs="Arial"/>
-          <w:color w:val="0000FF"/>
-        </w:rPr>
-        <w:t xml:space="preserve"> … </w:t>
-      </w:r>
-      <w:proofErr w:type="spellStart"/>
-      <w:r>
-        <w:rPr>
-          <w:rFonts w:ascii="Arial" w:hAnsi="Arial" w:cs="Arial"/>
-          <w:color w:val="0000FF"/>
-        </w:rPr>
-        <w:t>inclear</w:t>
-      </w:r>
-      <w:proofErr w:type="spellEnd"/>
-      <w:r>
-        <w:rPr>
-          <w:rFonts w:ascii="Arial" w:hAnsi="Arial" w:cs="Arial"/>
-          <w:color w:val="0000FF"/>
-        </w:rPr>
-        <w:t xml:space="preserve"> bit </w:t>
-      </w:r>
-      <w:proofErr w:type="spellStart"/>
-      <w:r>
-        <w:rPr>
-          <w:rFonts w:ascii="Arial" w:hAnsi="Arial" w:cs="Arial"/>
-          <w:color w:val="0000FF"/>
-        </w:rPr>
-        <w:t>mo</w:t>
-      </w:r>
-      <w:proofErr w:type="spellEnd"/>
-    </w:p>
-    <w:p>
-      <w:pPr>
-        <w:pStyle w:val="ListParagraph"/>
-        <w:widowControl w:val="0"/>
-        <w:autoSpaceDE w:val="0"/>
-        <w:autoSpaceDN w:val="0"/>
-        <w:adjustRightInd w:val="0"/>
-        <w:spacing w:line="280" w:lineRule="atLeast"/>
-        <w:ind w:left="502"/>
-        <w:rPr>
-          <w:rFonts w:ascii="Arial" w:hAnsi="Arial" w:cs="Arial"/>
-          <w:color w:val="0000FF"/>
-        </w:rPr>
-      </w:pPr>
-      <w:r>
-        <w:rPr>
-          <w:rFonts w:ascii="Arial" w:hAnsi="Arial" w:cs="Arial"/>
-          <w:color w:val="0000FF"/>
-        </w:rPr>
-        <w:t>VISH -&gt; some details missing</w:t>
-      </w:r>
-      <w:proofErr w:type="gramStart"/>
-      <w:r>
-        <w:rPr>
-          <w:rFonts w:ascii="Arial" w:hAnsi="Arial" w:cs="Arial"/>
-          <w:color w:val="0000FF"/>
-        </w:rPr>
-        <w:t>..</w:t>
-      </w:r>
-      <w:proofErr w:type="gramEnd"/>
     </w:p>
     <w:p>
       <w:pPr>

</xml_diff>

<commit_message>
final version to IRC R2
</commit_message>
<xml_diff>
--- a/comments/IRC_R1_Answers.docx
+++ b/comments/IRC_R1_Answers.docx
@@ -9066,21 +9066,628 @@
         <w:autoSpaceDN w:val="0"/>
         <w:adjustRightInd w:val="0"/>
         <w:rPr>
-          <w:rFonts w:ascii="Helvetica" w:hAnsi="Helvetica" w:cs="Helvetica"/>
-          <w:color w:val="0000FF"/>
-          <w:sz w:val="25"/>
-          <w:szCs w:val="25"/>
-        </w:rPr>
-      </w:pPr>
-      <w:r>
-        <w:rPr>
-          <w:rFonts w:ascii="Helvetica" w:hAnsi="Helvetica" w:cs="Helvetica"/>
-          <w:color w:val="0000FF"/>
-          <w:sz w:val="25"/>
-          <w:szCs w:val="25"/>
-        </w:rPr>
-        <w:t>R: We have now replaced "</w:t>
-      </w:r>
+          <w:rFonts w:ascii="Arial" w:hAnsi="Arial" w:cs="Arial"/>
+          <w:color w:val="0000FF"/>
+        </w:rPr>
+      </w:pPr>
+      <w:r>
+        <w:rPr>
+          <w:rFonts w:ascii="Helvetica" w:hAnsi="Helvetica" w:cs="Helvetica"/>
+          <w:color w:val="0000FF"/>
+          <w:sz w:val="25"/>
+          <w:szCs w:val="25"/>
+        </w:rPr>
+        <w:t xml:space="preserve">R: </w:t>
+      </w:r>
+      <w:r>
+        <w:rPr>
+          <w:rFonts w:ascii="Arial" w:hAnsi="Arial" w:cs="Arial"/>
+          <w:color w:val="0000FF"/>
+        </w:rPr>
+        <w:t xml:space="preserve">We have now replaced "were introduced to quantify in the most reliable way (i.e. nearly insensitive to </w:t>
+      </w:r>
+      <w:proofErr w:type="spellStart"/>
+      <w:r>
+        <w:rPr>
+          <w:rFonts w:ascii="Arial" w:hAnsi="Arial" w:cs="Arial"/>
+          <w:color w:val="0000FF"/>
+        </w:rPr>
+        <w:t>nonflow</w:t>
+      </w:r>
+      <w:proofErr w:type="spellEnd"/>
+      <w:r>
+        <w:rPr>
+          <w:rFonts w:ascii="Arial" w:hAnsi="Arial" w:cs="Arial"/>
+          <w:color w:val="0000FF"/>
+        </w:rPr>
+        <w:t xml:space="preserve">) the correlation of amplitudes of two different flow harmonics." with "were introduced. SC observables are nearly insensitive to </w:t>
+      </w:r>
+      <w:proofErr w:type="spellStart"/>
+      <w:r>
+        <w:rPr>
+          <w:rFonts w:ascii="Arial" w:hAnsi="Arial" w:cs="Arial"/>
+          <w:color w:val="0000FF"/>
+        </w:rPr>
+        <w:t>nonflow</w:t>
+      </w:r>
+      <w:proofErr w:type="spellEnd"/>
+      <w:r>
+        <w:rPr>
+          <w:rFonts w:ascii="Arial" w:hAnsi="Arial" w:cs="Arial"/>
+          <w:color w:val="0000FF"/>
+        </w:rPr>
+        <w:t xml:space="preserve"> and quantify the correlation of amplitudes of two different flow harmonics."</w:t>
+      </w:r>
+    </w:p>
+    <w:p>
+      <w:pPr>
+        <w:widowControl w:val="0"/>
+        <w:autoSpaceDE w:val="0"/>
+        <w:autoSpaceDN w:val="0"/>
+        <w:adjustRightInd w:val="0"/>
+        <w:rPr>
+          <w:rFonts w:ascii="Helvetica" w:hAnsi="Helvetica" w:cs="Helvetica"/>
+          <w:sz w:val="25"/>
+          <w:szCs w:val="25"/>
+        </w:rPr>
+      </w:pPr>
+      <w:proofErr w:type="gramStart"/>
+      <w:r>
+        <w:rPr>
+          <w:rFonts w:ascii="Helvetica" w:hAnsi="Helvetica" w:cs="Helvetica"/>
+          <w:sz w:val="25"/>
+          <w:szCs w:val="25"/>
+        </w:rPr>
+        <w:t>124 :</w:t>
+      </w:r>
+      <w:proofErr w:type="gramEnd"/>
+      <w:r>
+        <w:rPr>
+          <w:rFonts w:ascii="Helvetica" w:hAnsi="Helvetica" w:cs="Helvetica"/>
+          <w:sz w:val="25"/>
+          <w:szCs w:val="25"/>
+        </w:rPr>
+        <w:t xml:space="preserve"> </w:t>
+      </w:r>
+      <w:proofErr w:type="spellStart"/>
+      <w:r>
+        <w:rPr>
+          <w:rFonts w:ascii="Helvetica" w:hAnsi="Helvetica" w:cs="Helvetica"/>
+          <w:sz w:val="25"/>
+          <w:szCs w:val="25"/>
+        </w:rPr>
+        <w:t>nonflow</w:t>
+      </w:r>
+      <w:proofErr w:type="spellEnd"/>
+      <w:r>
+        <w:rPr>
+          <w:rFonts w:ascii="Helvetica" w:hAnsi="Helvetica" w:cs="Helvetica"/>
+          <w:sz w:val="25"/>
+          <w:szCs w:val="25"/>
+        </w:rPr>
+        <w:t>, the correlation-&gt; and quantify</w:t>
+      </w:r>
+    </w:p>
+    <w:p>
+      <w:pPr>
+        <w:widowControl w:val="0"/>
+        <w:autoSpaceDE w:val="0"/>
+        <w:autoSpaceDN w:val="0"/>
+        <w:adjustRightInd w:val="0"/>
+        <w:rPr>
+          <w:rFonts w:ascii="Helvetica" w:hAnsi="Helvetica" w:cs="Helvetica"/>
+          <w:color w:val="0000FF"/>
+          <w:sz w:val="25"/>
+          <w:szCs w:val="25"/>
+        </w:rPr>
+      </w:pPr>
+      <w:r>
+        <w:rPr>
+          <w:rFonts w:ascii="Helvetica" w:hAnsi="Helvetica" w:cs="Helvetica"/>
+          <w:color w:val="0000FF"/>
+          <w:sz w:val="25"/>
+          <w:szCs w:val="25"/>
+        </w:rPr>
+        <w:t>R: See previous comment.</w:t>
+      </w:r>
+    </w:p>
+    <w:p>
+      <w:pPr>
+        <w:widowControl w:val="0"/>
+        <w:autoSpaceDE w:val="0"/>
+        <w:autoSpaceDN w:val="0"/>
+        <w:adjustRightInd w:val="0"/>
+        <w:rPr>
+          <w:rFonts w:ascii="Helvetica" w:hAnsi="Helvetica" w:cs="Helvetica"/>
+          <w:sz w:val="25"/>
+          <w:szCs w:val="25"/>
+        </w:rPr>
+      </w:pPr>
+      <w:r>
+        <w:rPr>
+          <w:rFonts w:ascii="Helvetica" w:hAnsi="Helvetica" w:cs="Helvetica"/>
+          <w:sz w:val="25"/>
+          <w:szCs w:val="25"/>
+        </w:rPr>
+        <w:t>124-</w:t>
+      </w:r>
+      <w:proofErr w:type="gramStart"/>
+      <w:r>
+        <w:rPr>
+          <w:rFonts w:ascii="Helvetica" w:hAnsi="Helvetica" w:cs="Helvetica"/>
+          <w:sz w:val="25"/>
+          <w:szCs w:val="25"/>
+        </w:rPr>
+        <w:t>125 :</w:t>
+      </w:r>
+      <w:proofErr w:type="gramEnd"/>
+      <w:r>
+        <w:rPr>
+          <w:rFonts w:ascii="Helvetica" w:hAnsi="Helvetica" w:cs="Helvetica"/>
+          <w:sz w:val="25"/>
+          <w:szCs w:val="25"/>
+        </w:rPr>
+        <w:t xml:space="preserve"> remove “The technical ….. </w:t>
+      </w:r>
+      <w:proofErr w:type="gramStart"/>
+      <w:r>
+        <w:rPr>
+          <w:rFonts w:ascii="Helvetica" w:hAnsi="Helvetica" w:cs="Helvetica"/>
+          <w:sz w:val="25"/>
+          <w:szCs w:val="25"/>
+        </w:rPr>
+        <w:t>while</w:t>
+      </w:r>
+      <w:proofErr w:type="gramEnd"/>
+      <w:r>
+        <w:rPr>
+          <w:rFonts w:ascii="Helvetica" w:hAnsi="Helvetica" w:cs="Helvetica"/>
+          <w:sz w:val="25"/>
+          <w:szCs w:val="25"/>
+        </w:rPr>
+        <w:t>”</w:t>
+      </w:r>
+    </w:p>
+    <w:p>
+      <w:pPr>
+        <w:widowControl w:val="0"/>
+        <w:autoSpaceDE w:val="0"/>
+        <w:autoSpaceDN w:val="0"/>
+        <w:adjustRightInd w:val="0"/>
+        <w:rPr>
+          <w:rFonts w:ascii="Helvetica" w:hAnsi="Helvetica" w:cs="Helvetica"/>
+          <w:color w:val="0000FF"/>
+          <w:sz w:val="25"/>
+          <w:szCs w:val="25"/>
+        </w:rPr>
+      </w:pPr>
+      <w:r>
+        <w:rPr>
+          <w:rFonts w:ascii="Helvetica" w:hAnsi="Helvetica" w:cs="Helvetica"/>
+          <w:color w:val="0000FF"/>
+          <w:sz w:val="25"/>
+          <w:szCs w:val="25"/>
+        </w:rPr>
+        <w:t>R: Done, and we have now replaced "the first" with ". The first"</w:t>
+      </w:r>
+    </w:p>
+    <w:p>
+      <w:pPr>
+        <w:widowControl w:val="0"/>
+        <w:autoSpaceDE w:val="0"/>
+        <w:autoSpaceDN w:val="0"/>
+        <w:adjustRightInd w:val="0"/>
+        <w:rPr>
+          <w:rFonts w:ascii="Helvetica" w:hAnsi="Helvetica" w:cs="Helvetica"/>
+          <w:sz w:val="25"/>
+          <w:szCs w:val="25"/>
+        </w:rPr>
+      </w:pPr>
+      <w:r>
+        <w:rPr>
+          <w:rFonts w:ascii="Helvetica" w:hAnsi="Helvetica" w:cs="Helvetica"/>
+          <w:sz w:val="25"/>
+          <w:szCs w:val="25"/>
+        </w:rPr>
+        <w:t>125: released -&gt; published</w:t>
+      </w:r>
+    </w:p>
+    <w:p>
+      <w:pPr>
+        <w:widowControl w:val="0"/>
+        <w:autoSpaceDE w:val="0"/>
+        <w:autoSpaceDN w:val="0"/>
+        <w:adjustRightInd w:val="0"/>
+        <w:rPr>
+          <w:rFonts w:ascii="Helvetica" w:hAnsi="Helvetica" w:cs="Helvetica"/>
+          <w:color w:val="0000FF"/>
+          <w:sz w:val="25"/>
+          <w:szCs w:val="25"/>
+        </w:rPr>
+      </w:pPr>
+      <w:r>
+        <w:rPr>
+          <w:rFonts w:ascii="Helvetica" w:hAnsi="Helvetica" w:cs="Helvetica"/>
+          <w:color w:val="0000FF"/>
+          <w:sz w:val="25"/>
+          <w:szCs w:val="25"/>
+        </w:rPr>
+        <w:t>R: Done.</w:t>
+      </w:r>
+    </w:p>
+    <w:p>
+      <w:pPr>
+        <w:widowControl w:val="0"/>
+        <w:autoSpaceDE w:val="0"/>
+        <w:autoSpaceDN w:val="0"/>
+        <w:adjustRightInd w:val="0"/>
+        <w:rPr>
+          <w:rFonts w:ascii="Helvetica" w:hAnsi="Helvetica" w:cs="Helvetica"/>
+          <w:sz w:val="25"/>
+          <w:szCs w:val="25"/>
+        </w:rPr>
+      </w:pPr>
+      <w:r>
+        <w:rPr>
+          <w:rFonts w:ascii="Helvetica" w:hAnsi="Helvetica" w:cs="Helvetica"/>
+          <w:sz w:val="25"/>
+          <w:szCs w:val="25"/>
+        </w:rPr>
+        <w:t>126: remove “Ref”</w:t>
+      </w:r>
+    </w:p>
+    <w:p>
+      <w:pPr>
+        <w:widowControl w:val="0"/>
+        <w:autoSpaceDE w:val="0"/>
+        <w:autoSpaceDN w:val="0"/>
+        <w:adjustRightInd w:val="0"/>
+        <w:rPr>
+          <w:rFonts w:ascii="Helvetica" w:hAnsi="Helvetica" w:cs="Helvetica"/>
+          <w:color w:val="0000FF"/>
+          <w:sz w:val="25"/>
+          <w:szCs w:val="25"/>
+        </w:rPr>
+      </w:pPr>
+      <w:r>
+        <w:rPr>
+          <w:rFonts w:ascii="Helvetica" w:hAnsi="Helvetica" w:cs="Helvetica"/>
+          <w:color w:val="0000FF"/>
+          <w:sz w:val="25"/>
+          <w:szCs w:val="25"/>
+        </w:rPr>
+        <w:t>R: Done.</w:t>
+      </w:r>
+    </w:p>
+    <w:p>
+      <w:pPr>
+        <w:widowControl w:val="0"/>
+        <w:autoSpaceDE w:val="0"/>
+        <w:autoSpaceDN w:val="0"/>
+        <w:adjustRightInd w:val="0"/>
+        <w:rPr>
+          <w:rFonts w:ascii="Helvetica" w:hAnsi="Helvetica" w:cs="Helvetica"/>
+          <w:sz w:val="25"/>
+          <w:szCs w:val="25"/>
+        </w:rPr>
+      </w:pPr>
+      <w:r>
+        <w:rPr>
+          <w:rFonts w:ascii="Helvetica" w:hAnsi="Helvetica" w:cs="Helvetica"/>
+          <w:sz w:val="25"/>
+          <w:szCs w:val="25"/>
+        </w:rPr>
+        <w:t xml:space="preserve">127: defined </w:t>
+      </w:r>
+      <w:proofErr w:type="gramStart"/>
+      <w:r>
+        <w:rPr>
+          <w:rFonts w:ascii="Helvetica" w:hAnsi="Helvetica" w:cs="Helvetica"/>
+          <w:sz w:val="25"/>
+          <w:szCs w:val="25"/>
+        </w:rPr>
+        <w:t>as :</w:t>
+      </w:r>
+      <w:proofErr w:type="gramEnd"/>
+      <w:r>
+        <w:rPr>
+          <w:rFonts w:ascii="Helvetica" w:hAnsi="Helvetica" w:cs="Helvetica"/>
+          <w:sz w:val="25"/>
+          <w:szCs w:val="25"/>
+        </w:rPr>
+        <w:t xml:space="preserve"> -&gt; defined as : ( for details see Sec.4,C in[40] )</w:t>
+      </w:r>
+    </w:p>
+    <w:p>
+      <w:pPr>
+        <w:widowControl w:val="0"/>
+        <w:autoSpaceDE w:val="0"/>
+        <w:autoSpaceDN w:val="0"/>
+        <w:adjustRightInd w:val="0"/>
+        <w:rPr>
+          <w:rFonts w:ascii="Helvetica" w:hAnsi="Helvetica" w:cs="Helvetica"/>
+          <w:color w:val="0000FF"/>
+          <w:sz w:val="25"/>
+          <w:szCs w:val="25"/>
+        </w:rPr>
+      </w:pPr>
+      <w:r>
+        <w:rPr>
+          <w:rFonts w:ascii="Helvetica" w:hAnsi="Helvetica" w:cs="Helvetica"/>
+          <w:color w:val="0000FF"/>
+          <w:sz w:val="25"/>
+          <w:szCs w:val="25"/>
+        </w:rPr>
+        <w:t xml:space="preserve">R: Done, we have now replaced ":" with "(for details see </w:t>
+      </w:r>
+      <w:proofErr w:type="spellStart"/>
+      <w:r>
+        <w:rPr>
+          <w:rFonts w:ascii="Helvetica" w:hAnsi="Helvetica" w:cs="Helvetica"/>
+          <w:color w:val="0000FF"/>
+          <w:sz w:val="25"/>
+          <w:szCs w:val="25"/>
+        </w:rPr>
+        <w:t>Sec.~IV~C</w:t>
+      </w:r>
+      <w:proofErr w:type="spellEnd"/>
+      <w:r>
+        <w:rPr>
+          <w:rFonts w:ascii="Helvetica" w:hAnsi="Helvetica" w:cs="Helvetica"/>
+          <w:color w:val="0000FF"/>
+          <w:sz w:val="25"/>
+          <w:szCs w:val="25"/>
+        </w:rPr>
+        <w:t xml:space="preserve"> in~[40]):" </w:t>
+      </w:r>
+    </w:p>
+    <w:p>
+      <w:pPr>
+        <w:widowControl w:val="0"/>
+        <w:autoSpaceDE w:val="0"/>
+        <w:autoSpaceDN w:val="0"/>
+        <w:adjustRightInd w:val="0"/>
+        <w:rPr>
+          <w:rFonts w:ascii="Helvetica" w:hAnsi="Helvetica" w:cs="Helvetica"/>
+          <w:sz w:val="25"/>
+          <w:szCs w:val="25"/>
+        </w:rPr>
+      </w:pPr>
+      <w:proofErr w:type="gramStart"/>
+      <w:r>
+        <w:rPr>
+          <w:rFonts w:ascii="Helvetica" w:hAnsi="Helvetica" w:cs="Helvetica"/>
+          <w:sz w:val="25"/>
+          <w:szCs w:val="25"/>
+        </w:rPr>
+        <w:t>Eq3 :</w:t>
+      </w:r>
+      <w:proofErr w:type="gramEnd"/>
+      <w:r>
+        <w:rPr>
+          <w:rFonts w:ascii="Helvetica" w:hAnsi="Helvetica" w:cs="Helvetica"/>
+          <w:sz w:val="25"/>
+          <w:szCs w:val="25"/>
+        </w:rPr>
+        <w:t xml:space="preserve"> remove the last one, this is not a part of a definition</w:t>
+      </w:r>
+    </w:p>
+    <w:p>
+      <w:pPr>
+        <w:widowControl w:val="0"/>
+        <w:autoSpaceDE w:val="0"/>
+        <w:autoSpaceDN w:val="0"/>
+        <w:adjustRightInd w:val="0"/>
+        <w:rPr>
+          <w:rFonts w:ascii="Helvetica" w:hAnsi="Helvetica" w:cs="Helvetica"/>
+          <w:color w:val="0000FF"/>
+          <w:sz w:val="25"/>
+          <w:szCs w:val="25"/>
+        </w:rPr>
+      </w:pPr>
+      <w:r>
+        <w:rPr>
+          <w:rFonts w:ascii="Helvetica" w:hAnsi="Helvetica" w:cs="Helvetica"/>
+          <w:color w:val="0000FF"/>
+          <w:sz w:val="25"/>
+          <w:szCs w:val="25"/>
+        </w:rPr>
+        <w:t>R: We have decided to keep it, since only written this way it's clarified explicitly how SC observables can be related to correlated fluctuations of two different harmonics. Since this line comes straight from definition, we maintain it doesn't really hurt to keep it here.</w:t>
+      </w:r>
+    </w:p>
+    <w:p>
+      <w:pPr>
+        <w:widowControl w:val="0"/>
+        <w:autoSpaceDE w:val="0"/>
+        <w:autoSpaceDN w:val="0"/>
+        <w:adjustRightInd w:val="0"/>
+        <w:rPr>
+          <w:rFonts w:ascii="Helvetica" w:hAnsi="Helvetica" w:cs="Helvetica"/>
+          <w:sz w:val="25"/>
+          <w:szCs w:val="25"/>
+        </w:rPr>
+      </w:pPr>
+      <w:proofErr w:type="gramStart"/>
+      <w:r>
+        <w:rPr>
+          <w:rFonts w:ascii="Helvetica" w:hAnsi="Helvetica" w:cs="Helvetica"/>
+          <w:sz w:val="25"/>
+          <w:szCs w:val="25"/>
+        </w:rPr>
+        <w:t>128 :</w:t>
+      </w:r>
+      <w:proofErr w:type="gramEnd"/>
+      <w:r>
+        <w:rPr>
+          <w:rFonts w:ascii="Helvetica" w:hAnsi="Helvetica" w:cs="Helvetica"/>
+          <w:sz w:val="25"/>
+          <w:szCs w:val="25"/>
+        </w:rPr>
+        <w:t xml:space="preserve"> remove the last sentence.</w:t>
+      </w:r>
+    </w:p>
+    <w:p>
+      <w:pPr>
+        <w:widowControl w:val="0"/>
+        <w:autoSpaceDE w:val="0"/>
+        <w:autoSpaceDN w:val="0"/>
+        <w:adjustRightInd w:val="0"/>
+        <w:rPr>
+          <w:rFonts w:ascii="Helvetica" w:hAnsi="Helvetica" w:cs="Helvetica"/>
+          <w:color w:val="0000FF"/>
+          <w:sz w:val="25"/>
+          <w:szCs w:val="25"/>
+        </w:rPr>
+      </w:pPr>
+      <w:r>
+        <w:rPr>
+          <w:rFonts w:ascii="Helvetica" w:hAnsi="Helvetica" w:cs="Helvetica"/>
+          <w:color w:val="0000FF"/>
+          <w:sz w:val="25"/>
+          <w:szCs w:val="25"/>
+        </w:rPr>
+        <w:t>R: Done.</w:t>
+      </w:r>
+    </w:p>
+    <w:p>
+      <w:pPr>
+        <w:widowControl w:val="0"/>
+        <w:autoSpaceDE w:val="0"/>
+        <w:autoSpaceDN w:val="0"/>
+        <w:adjustRightInd w:val="0"/>
+        <w:rPr>
+          <w:rFonts w:ascii="Helvetica" w:hAnsi="Helvetica" w:cs="Helvetica"/>
+          <w:sz w:val="25"/>
+          <w:szCs w:val="25"/>
+        </w:rPr>
+      </w:pPr>
+      <w:proofErr w:type="gramStart"/>
+      <w:r>
+        <w:rPr>
+          <w:rFonts w:ascii="Helvetica" w:hAnsi="Helvetica" w:cs="Helvetica"/>
+          <w:sz w:val="25"/>
+          <w:szCs w:val="25"/>
+        </w:rPr>
+        <w:t>130 :</w:t>
+      </w:r>
+      <w:proofErr w:type="gramEnd"/>
+      <w:r>
+        <w:rPr>
+          <w:rFonts w:ascii="Helvetica" w:hAnsi="Helvetica" w:cs="Helvetica"/>
+          <w:sz w:val="25"/>
+          <w:szCs w:val="25"/>
+        </w:rPr>
+        <w:t xml:space="preserve"> SC(</w:t>
+      </w:r>
+      <w:proofErr w:type="spellStart"/>
+      <w:r>
+        <w:rPr>
+          <w:rFonts w:ascii="Helvetica" w:hAnsi="Helvetica" w:cs="Helvetica"/>
+          <w:sz w:val="25"/>
+          <w:szCs w:val="25"/>
+        </w:rPr>
+        <w:t>m.n</w:t>
+      </w:r>
+      <w:proofErr w:type="spellEnd"/>
+      <w:r>
+        <w:rPr>
+          <w:rFonts w:ascii="Helvetica" w:hAnsi="Helvetica" w:cs="Helvetica"/>
+          <w:sz w:val="25"/>
+          <w:szCs w:val="25"/>
+        </w:rPr>
+        <w:t>) can be normalized with the  -&gt; Here the SC(</w:t>
+      </w:r>
+      <w:proofErr w:type="spellStart"/>
+      <w:r>
+        <w:rPr>
+          <w:rFonts w:ascii="Helvetica" w:hAnsi="Helvetica" w:cs="Helvetica"/>
+          <w:sz w:val="25"/>
+          <w:szCs w:val="25"/>
+        </w:rPr>
+        <w:t>m,n</w:t>
+      </w:r>
+      <w:proofErr w:type="spellEnd"/>
+      <w:r>
+        <w:rPr>
+          <w:rFonts w:ascii="Helvetica" w:hAnsi="Helvetica" w:cs="Helvetica"/>
+          <w:sz w:val="25"/>
+          <w:szCs w:val="25"/>
+        </w:rPr>
+        <w:t>) normalized by, remove “obtain normalized ….</w:t>
+      </w:r>
+    </w:p>
+    <w:p>
+      <w:pPr>
+        <w:widowControl w:val="0"/>
+        <w:autoSpaceDE w:val="0"/>
+        <w:autoSpaceDN w:val="0"/>
+        <w:adjustRightInd w:val="0"/>
+        <w:rPr>
+          <w:rFonts w:ascii="Helvetica" w:hAnsi="Helvetica" w:cs="Helvetica"/>
+          <w:sz w:val="25"/>
+          <w:szCs w:val="25"/>
+        </w:rPr>
+      </w:pPr>
+      <w:r>
+        <w:rPr>
+          <w:rFonts w:ascii="Helvetica" w:hAnsi="Helvetica" w:cs="Helvetica"/>
+          <w:sz w:val="25"/>
+          <w:szCs w:val="25"/>
+        </w:rPr>
+        <w:t>         </w:t>
+      </w:r>
+      <w:proofErr w:type="gramStart"/>
+      <w:r>
+        <w:rPr>
+          <w:rFonts w:ascii="Helvetica" w:hAnsi="Helvetica" w:cs="Helvetica"/>
+          <w:sz w:val="25"/>
+          <w:szCs w:val="25"/>
+        </w:rPr>
+        <w:t>which</w:t>
+      </w:r>
+      <w:proofErr w:type="gramEnd"/>
+      <w:r>
+        <w:rPr>
+          <w:rFonts w:ascii="Helvetica" w:hAnsi="Helvetica" w:cs="Helvetica"/>
+          <w:sz w:val="25"/>
+          <w:szCs w:val="25"/>
+        </w:rPr>
+        <w:t xml:space="preserve"> we donate -&gt; is donated, remove </w:t>
+      </w:r>
+      <w:proofErr w:type="spellStart"/>
+      <w:r>
+        <w:rPr>
+          <w:rFonts w:ascii="Helvetica" w:hAnsi="Helvetica" w:cs="Helvetica"/>
+          <w:sz w:val="25"/>
+          <w:szCs w:val="25"/>
+        </w:rPr>
+        <w:t>i.e</w:t>
+      </w:r>
+      <w:proofErr w:type="spellEnd"/>
+    </w:p>
+    <w:p>
+      <w:pPr>
+        <w:widowControl w:val="0"/>
+        <w:autoSpaceDE w:val="0"/>
+        <w:autoSpaceDN w:val="0"/>
+        <w:adjustRightInd w:val="0"/>
+        <w:rPr>
+          <w:rFonts w:ascii="Helvetica" w:hAnsi="Helvetica" w:cs="Helvetica"/>
+          <w:color w:val="0000FF"/>
+          <w:sz w:val="25"/>
+          <w:szCs w:val="25"/>
+        </w:rPr>
+      </w:pPr>
+      <w:r>
+        <w:rPr>
+          <w:rFonts w:ascii="Helvetica" w:hAnsi="Helvetica" w:cs="Helvetica"/>
+          <w:color w:val="0000FF"/>
+          <w:sz w:val="25"/>
+          <w:szCs w:val="25"/>
+        </w:rPr>
+        <w:t>R: We have now: a) Replaced "</w:t>
+      </w:r>
+      <w:proofErr w:type="gramStart"/>
       <w:r>
         <w:rPr>
           <w:rFonts w:ascii="Helvetica" w:hAnsi="Helvetica" w:cs="Helvetica"/>
@@ -9088,9 +9695,9 @@
           <w:sz w:val="20"/>
           <w:szCs w:val="20"/>
         </w:rPr>
-        <w:t xml:space="preserve">were introduced to quantify in the most reliable way (i.e. nearly insensitive to </w:t>
-      </w:r>
-      <w:proofErr w:type="spellStart"/>
+        <w:t>SC(</w:t>
+      </w:r>
+      <w:proofErr w:type="gramEnd"/>
       <w:r>
         <w:rPr>
           <w:rFonts w:ascii="Helvetica" w:hAnsi="Helvetica" w:cs="Helvetica"/>
@@ -9098,9 +9705,17 @@
           <w:sz w:val="20"/>
           <w:szCs w:val="20"/>
         </w:rPr>
-        <w:t>nonflow</w:t>
-      </w:r>
-      <w:proofErr w:type="spellEnd"/>
+        <w:t>$m$,$n$) can be normalized with the product</w:t>
+      </w:r>
+      <w:r>
+        <w:rPr>
+          <w:rFonts w:ascii="Helvetica" w:hAnsi="Helvetica" w:cs="Helvetica"/>
+          <w:color w:val="0000FF"/>
+          <w:sz w:val="25"/>
+          <w:szCs w:val="25"/>
+        </w:rPr>
+        <w:t>" with "In this paper </w:t>
+      </w:r>
       <w:r>
         <w:rPr>
           <w:rFonts w:ascii="Helvetica" w:hAnsi="Helvetica" w:cs="Helvetica"/>
@@ -9108,16 +9723,16 @@
           <w:sz w:val="20"/>
           <w:szCs w:val="20"/>
         </w:rPr>
-        <w:t>) the correlation of amplitudes of two different flow harmonics.</w:t>
-      </w:r>
-      <w:r>
-        <w:rPr>
-          <w:rFonts w:ascii="Helvetica" w:hAnsi="Helvetica" w:cs="Helvetica"/>
-          <w:color w:val="0000FF"/>
-          <w:sz w:val="25"/>
-          <w:szCs w:val="25"/>
-        </w:rPr>
-        <w:t>" with "</w:t>
+        <w:t>SC($m$,$n$) normalized by the product</w:t>
+      </w:r>
+      <w:r>
+        <w:rPr>
+          <w:rFonts w:ascii="Helvetica" w:hAnsi="Helvetica" w:cs="Helvetica"/>
+          <w:color w:val="0000FF"/>
+          <w:sz w:val="25"/>
+          <w:szCs w:val="25"/>
+        </w:rPr>
+        <w:t>"; b) Dropped "</w:t>
       </w:r>
       <w:r>
         <w:rPr>
@@ -9126,7 +9741,7 @@
           <w:sz w:val="20"/>
           <w:szCs w:val="20"/>
         </w:rPr>
-        <w:t xml:space="preserve">were introduced. SC observables are nearly insensitive to </w:t>
+        <w:t xml:space="preserve">to obtain normalized symmetric </w:t>
       </w:r>
       <w:proofErr w:type="spellStart"/>
       <w:r>
@@ -9136,9 +9751,18 @@
           <w:sz w:val="20"/>
           <w:szCs w:val="20"/>
         </w:rPr>
-        <w:t>nonflow</w:t>
+        <w:t>cumulants</w:t>
       </w:r>
       <w:proofErr w:type="spellEnd"/>
+      <w:r>
+        <w:rPr>
+          <w:rFonts w:ascii="Helvetica" w:hAnsi="Helvetica" w:cs="Helvetica"/>
+          <w:color w:val="0000FF"/>
+          <w:sz w:val="25"/>
+          <w:szCs w:val="25"/>
+        </w:rPr>
+        <w:t>"; c) Replaced "</w:t>
+      </w:r>
       <w:r>
         <w:rPr>
           <w:rFonts w:ascii="Helvetica" w:hAnsi="Helvetica" w:cs="Helvetica"/>
@@ -9146,47 +9770,47 @@
           <w:sz w:val="20"/>
           <w:szCs w:val="20"/>
         </w:rPr>
-        <w:t xml:space="preserve"> and quantify the correlation of amplitudes of two different flow harmonics.</w:t>
-      </w:r>
-      <w:r>
-        <w:rPr>
-          <w:rFonts w:ascii="Helvetica" w:hAnsi="Helvetica" w:cs="Helvetica"/>
-          <w:color w:val="0000FF"/>
-          <w:sz w:val="25"/>
-          <w:szCs w:val="25"/>
-        </w:rPr>
-        <w:t>"</w:t>
-      </w:r>
-    </w:p>
-    <w:p>
-      <w:pPr>
-        <w:widowControl w:val="0"/>
-        <w:autoSpaceDE w:val="0"/>
-        <w:autoSpaceDN w:val="0"/>
-        <w:adjustRightInd w:val="0"/>
-        <w:rPr>
-          <w:rFonts w:ascii="Helvetica" w:hAnsi="Helvetica" w:cs="Helvetica"/>
-          <w:sz w:val="25"/>
-          <w:szCs w:val="25"/>
-        </w:rPr>
-      </w:pPr>
-      <w:proofErr w:type="gramStart"/>
-      <w:r>
-        <w:rPr>
-          <w:rFonts w:ascii="Helvetica" w:hAnsi="Helvetica" w:cs="Helvetica"/>
-          <w:sz w:val="25"/>
-          <w:szCs w:val="25"/>
-        </w:rPr>
-        <w:t>124 :</w:t>
-      </w:r>
-      <w:proofErr w:type="gramEnd"/>
-      <w:r>
-        <w:rPr>
-          <w:rFonts w:ascii="Helvetica" w:hAnsi="Helvetica" w:cs="Helvetica"/>
-          <w:sz w:val="25"/>
-          <w:szCs w:val="25"/>
-        </w:rPr>
-        <w:t xml:space="preserve"> </w:t>
+        <w:t>which we denote</w:t>
+      </w:r>
+      <w:r>
+        <w:rPr>
+          <w:rFonts w:ascii="Helvetica" w:hAnsi="Helvetica" w:cs="Helvetica"/>
+          <w:color w:val="0000FF"/>
+          <w:sz w:val="25"/>
+          <w:szCs w:val="25"/>
+        </w:rPr>
+        <w:t>" by "are denoted"; d) Replaced ", i.e." with ":"</w:t>
+      </w:r>
+    </w:p>
+    <w:p>
+      <w:pPr>
+        <w:widowControl w:val="0"/>
+        <w:autoSpaceDE w:val="0"/>
+        <w:autoSpaceDN w:val="0"/>
+        <w:adjustRightInd w:val="0"/>
+        <w:rPr>
+          <w:rFonts w:ascii="Helvetica" w:hAnsi="Helvetica" w:cs="Helvetica"/>
+          <w:sz w:val="25"/>
+          <w:szCs w:val="25"/>
+        </w:rPr>
+      </w:pPr>
+      <w:proofErr w:type="gramStart"/>
+      <w:r>
+        <w:rPr>
+          <w:rFonts w:ascii="Helvetica" w:hAnsi="Helvetica" w:cs="Helvetica"/>
+          <w:sz w:val="25"/>
+          <w:szCs w:val="25"/>
+        </w:rPr>
+        <w:t>eq4</w:t>
+      </w:r>
+      <w:proofErr w:type="gramEnd"/>
+      <w:r>
+        <w:rPr>
+          <w:rFonts w:ascii="Helvetica" w:hAnsi="Helvetica" w:cs="Helvetica"/>
+          <w:sz w:val="25"/>
+          <w:szCs w:val="25"/>
+        </w:rPr>
+        <w:t xml:space="preserve"> -&gt; add “\</w:t>
       </w:r>
       <w:proofErr w:type="spellStart"/>
       <w:r>
@@ -9195,7 +9819,7 @@
           <w:sz w:val="25"/>
           <w:szCs w:val="25"/>
         </w:rPr>
-        <w:t>nonflow</w:t>
+        <w:t>approx</w:t>
       </w:r>
       <w:proofErr w:type="spellEnd"/>
       <w:r>
@@ -9204,529 +9828,85 @@
           <w:sz w:val="25"/>
           <w:szCs w:val="25"/>
         </w:rPr>
-        <w:t>, the correlation-&gt; and quantify</w:t>
-      </w:r>
-    </w:p>
-    <w:p>
-      <w:pPr>
-        <w:widowControl w:val="0"/>
-        <w:autoSpaceDE w:val="0"/>
-        <w:autoSpaceDN w:val="0"/>
-        <w:adjustRightInd w:val="0"/>
-        <w:rPr>
-          <w:rFonts w:ascii="Helvetica" w:hAnsi="Helvetica" w:cs="Helvetica"/>
-          <w:color w:val="0000FF"/>
-          <w:sz w:val="25"/>
-          <w:szCs w:val="25"/>
-        </w:rPr>
-      </w:pPr>
-      <w:r>
-        <w:rPr>
-          <w:rFonts w:ascii="Helvetica" w:hAnsi="Helvetica" w:cs="Helvetica"/>
-          <w:color w:val="0000FF"/>
-          <w:sz w:val="25"/>
-          <w:szCs w:val="25"/>
-        </w:rPr>
-        <w:t>R: See previous comment.</w:t>
-      </w:r>
-    </w:p>
-    <w:p>
-      <w:pPr>
-        <w:widowControl w:val="0"/>
-        <w:autoSpaceDE w:val="0"/>
-        <w:autoSpaceDN w:val="0"/>
-        <w:adjustRightInd w:val="0"/>
-        <w:rPr>
-          <w:rFonts w:ascii="Helvetica" w:hAnsi="Helvetica" w:cs="Helvetica"/>
-          <w:sz w:val="25"/>
-          <w:szCs w:val="25"/>
-        </w:rPr>
-      </w:pPr>
-      <w:r>
-        <w:rPr>
-          <w:rFonts w:ascii="Helvetica" w:hAnsi="Helvetica" w:cs="Helvetica"/>
-          <w:sz w:val="25"/>
-          <w:szCs w:val="25"/>
-        </w:rPr>
-        <w:t>124-</w:t>
-      </w:r>
-      <w:proofErr w:type="gramStart"/>
-      <w:r>
-        <w:rPr>
-          <w:rFonts w:ascii="Helvetica" w:hAnsi="Helvetica" w:cs="Helvetica"/>
-          <w:sz w:val="25"/>
-          <w:szCs w:val="25"/>
-        </w:rPr>
-        <w:t>125 :</w:t>
-      </w:r>
-      <w:proofErr w:type="gramEnd"/>
-      <w:r>
-        <w:rPr>
-          <w:rFonts w:ascii="Helvetica" w:hAnsi="Helvetica" w:cs="Helvetica"/>
-          <w:sz w:val="25"/>
-          <w:szCs w:val="25"/>
-        </w:rPr>
-        <w:t xml:space="preserve"> remove “The technical ….. </w:t>
-      </w:r>
-      <w:proofErr w:type="gramStart"/>
-      <w:r>
-        <w:rPr>
-          <w:rFonts w:ascii="Helvetica" w:hAnsi="Helvetica" w:cs="Helvetica"/>
-          <w:sz w:val="25"/>
-          <w:szCs w:val="25"/>
-        </w:rPr>
-        <w:t>while</w:t>
-      </w:r>
-      <w:proofErr w:type="gramEnd"/>
-      <w:r>
-        <w:rPr>
-          <w:rFonts w:ascii="Helvetica" w:hAnsi="Helvetica" w:cs="Helvetica"/>
-          <w:sz w:val="25"/>
-          <w:szCs w:val="25"/>
-        </w:rPr>
-        <w:t>”</w:t>
-      </w:r>
-    </w:p>
-    <w:p>
-      <w:pPr>
-        <w:widowControl w:val="0"/>
-        <w:autoSpaceDE w:val="0"/>
-        <w:autoSpaceDN w:val="0"/>
-        <w:adjustRightInd w:val="0"/>
-        <w:rPr>
-          <w:rFonts w:ascii="Helvetica" w:hAnsi="Helvetica" w:cs="Helvetica"/>
-          <w:color w:val="0000FF"/>
-          <w:sz w:val="25"/>
-          <w:szCs w:val="25"/>
-        </w:rPr>
-      </w:pPr>
-      <w:r>
-        <w:rPr>
-          <w:rFonts w:ascii="Helvetica" w:hAnsi="Helvetica" w:cs="Helvetica"/>
-          <w:color w:val="0000FF"/>
-          <w:sz w:val="25"/>
-          <w:szCs w:val="25"/>
-        </w:rPr>
-        <w:t>R: Done, and we have now replaced "the first" with ". The first"</w:t>
-      </w:r>
-    </w:p>
-    <w:p>
-      <w:pPr>
-        <w:widowControl w:val="0"/>
-        <w:autoSpaceDE w:val="0"/>
-        <w:autoSpaceDN w:val="0"/>
-        <w:adjustRightInd w:val="0"/>
-        <w:rPr>
-          <w:rFonts w:ascii="Helvetica" w:hAnsi="Helvetica" w:cs="Helvetica"/>
-          <w:sz w:val="25"/>
-          <w:szCs w:val="25"/>
-        </w:rPr>
-      </w:pPr>
-      <w:r>
-        <w:rPr>
-          <w:rFonts w:ascii="Helvetica" w:hAnsi="Helvetica" w:cs="Helvetica"/>
-          <w:sz w:val="25"/>
-          <w:szCs w:val="25"/>
-        </w:rPr>
-        <w:t>125: released -&gt; published</w:t>
-      </w:r>
-    </w:p>
-    <w:p>
-      <w:pPr>
-        <w:widowControl w:val="0"/>
-        <w:autoSpaceDE w:val="0"/>
-        <w:autoSpaceDN w:val="0"/>
-        <w:adjustRightInd w:val="0"/>
-        <w:rPr>
-          <w:rFonts w:ascii="Helvetica" w:hAnsi="Helvetica" w:cs="Helvetica"/>
-          <w:color w:val="0000FF"/>
-          <w:sz w:val="25"/>
-          <w:szCs w:val="25"/>
-        </w:rPr>
-      </w:pPr>
-      <w:r>
-        <w:rPr>
-          <w:rFonts w:ascii="Helvetica" w:hAnsi="Helvetica" w:cs="Helvetica"/>
-          <w:color w:val="0000FF"/>
-          <w:sz w:val="25"/>
-          <w:szCs w:val="25"/>
-        </w:rPr>
-        <w:t>R: Done.</w:t>
-      </w:r>
-    </w:p>
-    <w:p>
-      <w:pPr>
-        <w:widowControl w:val="0"/>
-        <w:autoSpaceDE w:val="0"/>
-        <w:autoSpaceDN w:val="0"/>
-        <w:adjustRightInd w:val="0"/>
-        <w:rPr>
-          <w:rFonts w:ascii="Helvetica" w:hAnsi="Helvetica" w:cs="Helvetica"/>
-          <w:sz w:val="25"/>
-          <w:szCs w:val="25"/>
-        </w:rPr>
-      </w:pPr>
-      <w:r>
-        <w:rPr>
-          <w:rFonts w:ascii="Helvetica" w:hAnsi="Helvetica" w:cs="Helvetica"/>
-          <w:sz w:val="25"/>
-          <w:szCs w:val="25"/>
-        </w:rPr>
-        <w:t>126: remove “Ref”</w:t>
-      </w:r>
-    </w:p>
-    <w:p>
-      <w:pPr>
-        <w:widowControl w:val="0"/>
-        <w:autoSpaceDE w:val="0"/>
-        <w:autoSpaceDN w:val="0"/>
-        <w:adjustRightInd w:val="0"/>
-        <w:rPr>
-          <w:rFonts w:ascii="Helvetica" w:hAnsi="Helvetica" w:cs="Helvetica"/>
-          <w:color w:val="0000FF"/>
-          <w:sz w:val="25"/>
-          <w:szCs w:val="25"/>
-        </w:rPr>
-      </w:pPr>
-      <w:r>
-        <w:rPr>
-          <w:rFonts w:ascii="Helvetica" w:hAnsi="Helvetica" w:cs="Helvetica"/>
-          <w:color w:val="0000FF"/>
-          <w:sz w:val="25"/>
-          <w:szCs w:val="25"/>
-        </w:rPr>
-        <w:t>R: Done.</w:t>
-      </w:r>
-    </w:p>
-    <w:p>
-      <w:pPr>
-        <w:widowControl w:val="0"/>
-        <w:autoSpaceDE w:val="0"/>
-        <w:autoSpaceDN w:val="0"/>
-        <w:adjustRightInd w:val="0"/>
-        <w:rPr>
-          <w:rFonts w:ascii="Helvetica" w:hAnsi="Helvetica" w:cs="Helvetica"/>
-          <w:sz w:val="25"/>
-          <w:szCs w:val="25"/>
-        </w:rPr>
-      </w:pPr>
-      <w:r>
-        <w:rPr>
-          <w:rFonts w:ascii="Helvetica" w:hAnsi="Helvetica" w:cs="Helvetica"/>
-          <w:sz w:val="25"/>
-          <w:szCs w:val="25"/>
-        </w:rPr>
-        <w:t xml:space="preserve">127: defined </w:t>
-      </w:r>
-      <w:proofErr w:type="gramStart"/>
-      <w:r>
-        <w:rPr>
-          <w:rFonts w:ascii="Helvetica" w:hAnsi="Helvetica" w:cs="Helvetica"/>
-          <w:sz w:val="25"/>
-          <w:szCs w:val="25"/>
-        </w:rPr>
-        <w:t>as :</w:t>
-      </w:r>
-      <w:proofErr w:type="gramEnd"/>
-      <w:r>
-        <w:rPr>
-          <w:rFonts w:ascii="Helvetica" w:hAnsi="Helvetica" w:cs="Helvetica"/>
-          <w:sz w:val="25"/>
-          <w:szCs w:val="25"/>
-        </w:rPr>
-        <w:t xml:space="preserve"> -&gt; defined as : ( for details see Sec.4,C in[40] )</w:t>
-      </w:r>
-    </w:p>
-    <w:p>
-      <w:pPr>
-        <w:widowControl w:val="0"/>
-        <w:autoSpaceDE w:val="0"/>
-        <w:autoSpaceDN w:val="0"/>
-        <w:adjustRightInd w:val="0"/>
-        <w:rPr>
-          <w:rFonts w:ascii="Helvetica" w:hAnsi="Helvetica" w:cs="Helvetica"/>
-          <w:color w:val="0000FF"/>
-          <w:sz w:val="25"/>
-          <w:szCs w:val="25"/>
-        </w:rPr>
-      </w:pPr>
-      <w:r>
-        <w:rPr>
-          <w:rFonts w:ascii="Helvetica" w:hAnsi="Helvetica" w:cs="Helvetica"/>
-          <w:color w:val="0000FF"/>
-          <w:sz w:val="25"/>
-          <w:szCs w:val="25"/>
-        </w:rPr>
-        <w:t xml:space="preserve">R: Done, we have now replaced ":" with "(for details see </w:t>
-      </w:r>
-      <w:proofErr w:type="spellStart"/>
-      <w:r>
-        <w:rPr>
-          <w:rFonts w:ascii="Helvetica" w:hAnsi="Helvetica" w:cs="Helvetica"/>
-          <w:color w:val="0000FF"/>
-          <w:sz w:val="25"/>
-          <w:szCs w:val="25"/>
-        </w:rPr>
-        <w:t>Sec.~IV~C</w:t>
-      </w:r>
-      <w:proofErr w:type="spellEnd"/>
-      <w:r>
-        <w:rPr>
-          <w:rFonts w:ascii="Helvetica" w:hAnsi="Helvetica" w:cs="Helvetica"/>
-          <w:color w:val="0000FF"/>
-          <w:sz w:val="25"/>
-          <w:szCs w:val="25"/>
-        </w:rPr>
-        <w:t xml:space="preserve"> in~[40]):" </w:t>
-      </w:r>
-    </w:p>
-    <w:p>
-      <w:pPr>
-        <w:widowControl w:val="0"/>
-        <w:autoSpaceDE w:val="0"/>
-        <w:autoSpaceDN w:val="0"/>
-        <w:adjustRightInd w:val="0"/>
-        <w:rPr>
-          <w:rFonts w:ascii="Helvetica" w:hAnsi="Helvetica" w:cs="Helvetica"/>
-          <w:sz w:val="25"/>
-          <w:szCs w:val="25"/>
-        </w:rPr>
-      </w:pPr>
-      <w:proofErr w:type="gramStart"/>
-      <w:r>
-        <w:rPr>
-          <w:rFonts w:ascii="Helvetica" w:hAnsi="Helvetica" w:cs="Helvetica"/>
-          <w:sz w:val="25"/>
-          <w:szCs w:val="25"/>
-        </w:rPr>
-        <w:t>Eq3 :</w:t>
-      </w:r>
-      <w:proofErr w:type="gramEnd"/>
-      <w:r>
-        <w:rPr>
-          <w:rFonts w:ascii="Helvetica" w:hAnsi="Helvetica" w:cs="Helvetica"/>
-          <w:sz w:val="25"/>
-          <w:szCs w:val="25"/>
-        </w:rPr>
-        <w:t xml:space="preserve"> remove the last one, this is not a part of a definition</w:t>
-      </w:r>
-    </w:p>
-    <w:p>
-      <w:pPr>
-        <w:widowControl w:val="0"/>
-        <w:autoSpaceDE w:val="0"/>
-        <w:autoSpaceDN w:val="0"/>
-        <w:adjustRightInd w:val="0"/>
-        <w:rPr>
-          <w:rFonts w:ascii="Helvetica" w:hAnsi="Helvetica" w:cs="Helvetica"/>
-          <w:color w:val="0000FF"/>
-          <w:sz w:val="25"/>
-          <w:szCs w:val="25"/>
-        </w:rPr>
-      </w:pPr>
-      <w:r>
-        <w:rPr>
-          <w:rFonts w:ascii="Helvetica" w:hAnsi="Helvetica" w:cs="Helvetica"/>
-          <w:color w:val="0000FF"/>
-          <w:sz w:val="25"/>
-          <w:szCs w:val="25"/>
-        </w:rPr>
-        <w:t>R: We have decided to keep it, since only written this way it's clarified explicitly how SC observables can be related to correlated fluctuations of two different harmonics. Since this line comes straight from definition, we maintain it doesn't really hurt to keep it here.</w:t>
-      </w:r>
-    </w:p>
-    <w:p>
-      <w:pPr>
-        <w:widowControl w:val="0"/>
-        <w:autoSpaceDE w:val="0"/>
-        <w:autoSpaceDN w:val="0"/>
-        <w:adjustRightInd w:val="0"/>
-        <w:rPr>
-          <w:rFonts w:ascii="Helvetica" w:hAnsi="Helvetica" w:cs="Helvetica"/>
-          <w:sz w:val="25"/>
-          <w:szCs w:val="25"/>
-        </w:rPr>
-      </w:pPr>
-      <w:proofErr w:type="gramStart"/>
-      <w:r>
-        <w:rPr>
-          <w:rFonts w:ascii="Helvetica" w:hAnsi="Helvetica" w:cs="Helvetica"/>
-          <w:sz w:val="25"/>
-          <w:szCs w:val="25"/>
-        </w:rPr>
-        <w:t>128 :</w:t>
-      </w:r>
-      <w:proofErr w:type="gramEnd"/>
-      <w:r>
-        <w:rPr>
-          <w:rFonts w:ascii="Helvetica" w:hAnsi="Helvetica" w:cs="Helvetica"/>
-          <w:sz w:val="25"/>
-          <w:szCs w:val="25"/>
-        </w:rPr>
-        <w:t xml:space="preserve"> remove the last sentence.</w:t>
-      </w:r>
-    </w:p>
-    <w:p>
-      <w:pPr>
-        <w:widowControl w:val="0"/>
-        <w:autoSpaceDE w:val="0"/>
-        <w:autoSpaceDN w:val="0"/>
-        <w:adjustRightInd w:val="0"/>
-        <w:rPr>
-          <w:rFonts w:ascii="Helvetica" w:hAnsi="Helvetica" w:cs="Helvetica"/>
-          <w:color w:val="0000FF"/>
-          <w:sz w:val="25"/>
-          <w:szCs w:val="25"/>
-        </w:rPr>
-      </w:pPr>
-      <w:r>
-        <w:rPr>
-          <w:rFonts w:ascii="Helvetica" w:hAnsi="Helvetica" w:cs="Helvetica"/>
-          <w:color w:val="0000FF"/>
-          <w:sz w:val="25"/>
-          <w:szCs w:val="25"/>
-        </w:rPr>
-        <w:t>R: Done.</w:t>
-      </w:r>
-    </w:p>
-    <w:p>
-      <w:pPr>
-        <w:widowControl w:val="0"/>
-        <w:autoSpaceDE w:val="0"/>
-        <w:autoSpaceDN w:val="0"/>
-        <w:adjustRightInd w:val="0"/>
-        <w:rPr>
-          <w:rFonts w:ascii="Helvetica" w:hAnsi="Helvetica" w:cs="Helvetica"/>
-          <w:sz w:val="25"/>
-          <w:szCs w:val="25"/>
-        </w:rPr>
-      </w:pPr>
-      <w:proofErr w:type="gramStart"/>
-      <w:r>
-        <w:rPr>
-          <w:rFonts w:ascii="Helvetica" w:hAnsi="Helvetica" w:cs="Helvetica"/>
-          <w:sz w:val="25"/>
-          <w:szCs w:val="25"/>
-        </w:rPr>
-        <w:t>130 :</w:t>
-      </w:r>
-      <w:proofErr w:type="gramEnd"/>
-      <w:r>
-        <w:rPr>
-          <w:rFonts w:ascii="Helvetica" w:hAnsi="Helvetica" w:cs="Helvetica"/>
-          <w:sz w:val="25"/>
-          <w:szCs w:val="25"/>
-        </w:rPr>
-        <w:t xml:space="preserve"> SC(</w:t>
-      </w:r>
-      <w:proofErr w:type="spellStart"/>
-      <w:r>
-        <w:rPr>
-          <w:rFonts w:ascii="Helvetica" w:hAnsi="Helvetica" w:cs="Helvetica"/>
-          <w:sz w:val="25"/>
-          <w:szCs w:val="25"/>
-        </w:rPr>
-        <w:t>m.n</w:t>
-      </w:r>
-      <w:proofErr w:type="spellEnd"/>
-      <w:r>
-        <w:rPr>
-          <w:rFonts w:ascii="Helvetica" w:hAnsi="Helvetica" w:cs="Helvetica"/>
-          <w:sz w:val="25"/>
-          <w:szCs w:val="25"/>
-        </w:rPr>
-        <w:t>) can be normalized with the  -&gt; Here the SC(</w:t>
-      </w:r>
-      <w:proofErr w:type="spellStart"/>
-      <w:r>
-        <w:rPr>
-          <w:rFonts w:ascii="Helvetica" w:hAnsi="Helvetica" w:cs="Helvetica"/>
-          <w:sz w:val="25"/>
-          <w:szCs w:val="25"/>
-        </w:rPr>
-        <w:t>m,n</w:t>
-      </w:r>
-      <w:proofErr w:type="spellEnd"/>
-      <w:r>
-        <w:rPr>
-          <w:rFonts w:ascii="Helvetica" w:hAnsi="Helvetica" w:cs="Helvetica"/>
-          <w:sz w:val="25"/>
-          <w:szCs w:val="25"/>
-        </w:rPr>
-        <w:t>) normalized by, remove “obtain normalized ….</w:t>
-      </w:r>
-    </w:p>
-    <w:p>
-      <w:pPr>
-        <w:widowControl w:val="0"/>
-        <w:autoSpaceDE w:val="0"/>
-        <w:autoSpaceDN w:val="0"/>
-        <w:adjustRightInd w:val="0"/>
-        <w:rPr>
-          <w:rFonts w:ascii="Helvetica" w:hAnsi="Helvetica" w:cs="Helvetica"/>
-          <w:sz w:val="25"/>
-          <w:szCs w:val="25"/>
-        </w:rPr>
-      </w:pPr>
-      <w:r>
-        <w:rPr>
-          <w:rFonts w:ascii="Helvetica" w:hAnsi="Helvetica" w:cs="Helvetica"/>
-          <w:sz w:val="25"/>
-          <w:szCs w:val="25"/>
-        </w:rPr>
-        <w:t>         </w:t>
-      </w:r>
-      <w:proofErr w:type="gramStart"/>
-      <w:r>
-        <w:rPr>
-          <w:rFonts w:ascii="Helvetica" w:hAnsi="Helvetica" w:cs="Helvetica"/>
-          <w:sz w:val="25"/>
-          <w:szCs w:val="25"/>
-        </w:rPr>
-        <w:t>which</w:t>
-      </w:r>
-      <w:proofErr w:type="gramEnd"/>
-      <w:r>
-        <w:rPr>
-          <w:rFonts w:ascii="Helvetica" w:hAnsi="Helvetica" w:cs="Helvetica"/>
-          <w:sz w:val="25"/>
-          <w:szCs w:val="25"/>
-        </w:rPr>
-        <w:t xml:space="preserve"> we donate -&gt; is donated, remove </w:t>
-      </w:r>
-      <w:proofErr w:type="spellStart"/>
-      <w:r>
-        <w:rPr>
-          <w:rFonts w:ascii="Helvetica" w:hAnsi="Helvetica" w:cs="Helvetica"/>
-          <w:sz w:val="25"/>
-          <w:szCs w:val="25"/>
-        </w:rPr>
-        <w:t>i.e</w:t>
-      </w:r>
-      <w:proofErr w:type="spellEnd"/>
-    </w:p>
-    <w:p>
-      <w:pPr>
-        <w:widowControl w:val="0"/>
-        <w:autoSpaceDE w:val="0"/>
-        <w:autoSpaceDN w:val="0"/>
-        <w:adjustRightInd w:val="0"/>
-        <w:rPr>
-          <w:rFonts w:ascii="Helvetica" w:hAnsi="Helvetica" w:cs="Helvetica"/>
-          <w:color w:val="0000FF"/>
-          <w:sz w:val="25"/>
-          <w:szCs w:val="25"/>
-        </w:rPr>
-      </w:pPr>
-      <w:r>
-        <w:rPr>
-          <w:rFonts w:ascii="Helvetica" w:hAnsi="Helvetica" w:cs="Helvetica"/>
-          <w:color w:val="0000FF"/>
-          <w:sz w:val="25"/>
-          <w:szCs w:val="25"/>
-        </w:rPr>
-        <w:t>R: We have now: a) Replaced "</w:t>
-      </w:r>
-      <w:proofErr w:type="gramStart"/>
+        <w:t xml:space="preserve"> &lt;vn2vn2&gt;/&lt;vm2&gt;&lt;vn2&gt; -1</w:t>
+      </w:r>
+    </w:p>
+    <w:p>
+      <w:pPr>
+        <w:widowControl w:val="0"/>
+        <w:autoSpaceDE w:val="0"/>
+        <w:autoSpaceDN w:val="0"/>
+        <w:adjustRightInd w:val="0"/>
+        <w:rPr>
+          <w:rFonts w:ascii="Helvetica" w:hAnsi="Helvetica" w:cs="Helvetica"/>
+          <w:color w:val="0000FF"/>
+          <w:sz w:val="25"/>
+          <w:szCs w:val="25"/>
+        </w:rPr>
+      </w:pPr>
+      <w:r>
+        <w:rPr>
+          <w:rFonts w:ascii="Helvetica" w:hAnsi="Helvetica" w:cs="Helvetica"/>
+          <w:color w:val="0000FF"/>
+          <w:sz w:val="25"/>
+          <w:szCs w:val="25"/>
+        </w:rPr>
+        <w:t>R: Since we prefer to leave Eq. (3) intact, this addition to Eq. (4) we find unjustified, i.e. this relation can be trivially obtained from last line in Eq. (3).</w:t>
+      </w:r>
+    </w:p>
+    <w:p>
+      <w:pPr>
+        <w:widowControl w:val="0"/>
+        <w:autoSpaceDE w:val="0"/>
+        <w:autoSpaceDN w:val="0"/>
+        <w:adjustRightInd w:val="0"/>
+        <w:rPr>
+          <w:rFonts w:ascii="Helvetica" w:hAnsi="Helvetica" w:cs="Helvetica"/>
+          <w:sz w:val="25"/>
+          <w:szCs w:val="25"/>
+        </w:rPr>
+      </w:pPr>
+      <w:proofErr w:type="gramStart"/>
+      <w:r>
+        <w:rPr>
+          <w:rFonts w:ascii="Helvetica" w:hAnsi="Helvetica" w:cs="Helvetica"/>
+          <w:sz w:val="25"/>
+          <w:szCs w:val="25"/>
+        </w:rPr>
+        <w:t>135 :</w:t>
+      </w:r>
+      <w:proofErr w:type="gramEnd"/>
+      <w:r>
+        <w:rPr>
+          <w:rFonts w:ascii="Helvetica" w:hAnsi="Helvetica" w:cs="Helvetica"/>
+          <w:sz w:val="25"/>
+          <w:szCs w:val="25"/>
+        </w:rPr>
+        <w:t xml:space="preserve"> remove “and”, to -&gt; ,which suppresses </w:t>
+      </w:r>
+    </w:p>
+    <w:p>
+      <w:pPr>
+        <w:widowControl w:val="0"/>
+        <w:autoSpaceDE w:val="0"/>
+        <w:autoSpaceDN w:val="0"/>
+        <w:adjustRightInd w:val="0"/>
+        <w:rPr>
+          <w:rFonts w:ascii="Helvetica" w:hAnsi="Helvetica" w:cs="Helvetica"/>
+          <w:color w:val="0000FF"/>
+          <w:sz w:val="25"/>
+          <w:szCs w:val="25"/>
+        </w:rPr>
+      </w:pPr>
+      <w:r>
+        <w:rPr>
+          <w:rFonts w:ascii="Helvetica" w:hAnsi="Helvetica" w:cs="Helvetica"/>
+          <w:color w:val="0000FF"/>
+          <w:sz w:val="25"/>
+          <w:szCs w:val="25"/>
+        </w:rPr>
+        <w:t>R: Done. Done, we have replaced "</w:t>
+      </w:r>
       <w:r>
         <w:rPr>
           <w:rFonts w:ascii="Helvetica" w:hAnsi="Helvetica" w:cs="Helvetica"/>
@@ -9734,9 +9914,17 @@
           <w:sz w:val="20"/>
           <w:szCs w:val="20"/>
         </w:rPr>
-        <w:t>SC(</w:t>
-      </w:r>
-      <w:proofErr w:type="gramEnd"/>
+        <w:t>to suppress biases</w:t>
+      </w:r>
+      <w:r>
+        <w:rPr>
+          <w:rFonts w:ascii="Helvetica" w:hAnsi="Helvetica" w:cs="Helvetica"/>
+          <w:color w:val="0000FF"/>
+          <w:sz w:val="25"/>
+          <w:szCs w:val="25"/>
+        </w:rPr>
+        <w:t>" with ", which </w:t>
+      </w:r>
       <w:r>
         <w:rPr>
           <w:rFonts w:ascii="Helvetica" w:hAnsi="Helvetica" w:cs="Helvetica"/>
@@ -9744,16 +9932,328 @@
           <w:sz w:val="20"/>
           <w:szCs w:val="20"/>
         </w:rPr>
-        <w:t>$m$,$n$) can be normalized with the product</w:t>
-      </w:r>
-      <w:r>
-        <w:rPr>
-          <w:rFonts w:ascii="Helvetica" w:hAnsi="Helvetica" w:cs="Helvetica"/>
-          <w:color w:val="0000FF"/>
-          <w:sz w:val="25"/>
-          <w:szCs w:val="25"/>
-        </w:rPr>
-        <w:t>" with "In this paper </w:t>
+        <w:t>suppresses biases</w:t>
+      </w:r>
+      <w:r>
+        <w:rPr>
+          <w:rFonts w:ascii="Helvetica" w:hAnsi="Helvetica" w:cs="Helvetica"/>
+          <w:color w:val="0000FF"/>
+          <w:sz w:val="25"/>
+          <w:szCs w:val="25"/>
+        </w:rPr>
+        <w:t>"</w:t>
+      </w:r>
+    </w:p>
+    <w:p>
+      <w:pPr>
+        <w:widowControl w:val="0"/>
+        <w:autoSpaceDE w:val="0"/>
+        <w:autoSpaceDN w:val="0"/>
+        <w:adjustRightInd w:val="0"/>
+        <w:rPr>
+          <w:rFonts w:ascii="Helvetica" w:hAnsi="Helvetica" w:cs="Helvetica"/>
+          <w:sz w:val="25"/>
+          <w:szCs w:val="25"/>
+        </w:rPr>
+      </w:pPr>
+    </w:p>
+    <w:p>
+      <w:pPr>
+        <w:widowControl w:val="0"/>
+        <w:autoSpaceDE w:val="0"/>
+        <w:autoSpaceDN w:val="0"/>
+        <w:adjustRightInd w:val="0"/>
+        <w:rPr>
+          <w:rFonts w:ascii="Helvetica" w:hAnsi="Helvetica" w:cs="Helvetica"/>
+          <w:sz w:val="25"/>
+          <w:szCs w:val="25"/>
+        </w:rPr>
+      </w:pPr>
+      <w:proofErr w:type="gramStart"/>
+      <w:r>
+        <w:rPr>
+          <w:rFonts w:ascii="Helvetica" w:hAnsi="Helvetica" w:cs="Helvetica"/>
+          <w:sz w:val="25"/>
+          <w:szCs w:val="25"/>
+        </w:rPr>
+        <w:t>136 :</w:t>
+      </w:r>
+      <w:proofErr w:type="gramEnd"/>
+      <w:r>
+        <w:rPr>
+          <w:rFonts w:ascii="Helvetica" w:hAnsi="Helvetica" w:cs="Helvetica"/>
+          <w:sz w:val="25"/>
+          <w:szCs w:val="25"/>
+        </w:rPr>
+        <w:t xml:space="preserve"> few-particle </w:t>
+      </w:r>
+      <w:proofErr w:type="spellStart"/>
+      <w:r>
+        <w:rPr>
+          <w:rFonts w:ascii="Helvetica" w:hAnsi="Helvetica" w:cs="Helvetica"/>
+          <w:sz w:val="25"/>
+          <w:szCs w:val="25"/>
+        </w:rPr>
+        <w:t>nonflow</w:t>
+      </w:r>
+      <w:proofErr w:type="spellEnd"/>
+      <w:r>
+        <w:rPr>
+          <w:rFonts w:ascii="Helvetica" w:hAnsi="Helvetica" w:cs="Helvetica"/>
+          <w:sz w:val="25"/>
+          <w:szCs w:val="25"/>
+        </w:rPr>
+        <w:t xml:space="preserve"> -&gt; few-particle (</w:t>
+      </w:r>
+      <w:proofErr w:type="spellStart"/>
+      <w:r>
+        <w:rPr>
+          <w:rFonts w:ascii="Helvetica" w:hAnsi="Helvetica" w:cs="Helvetica"/>
+          <w:sz w:val="25"/>
+          <w:szCs w:val="25"/>
+        </w:rPr>
+        <w:t>nonflow</w:t>
+      </w:r>
+      <w:proofErr w:type="spellEnd"/>
+      <w:r>
+        <w:rPr>
+          <w:rFonts w:ascii="Helvetica" w:hAnsi="Helvetica" w:cs="Helvetica"/>
+          <w:sz w:val="25"/>
+          <w:szCs w:val="25"/>
+        </w:rPr>
+        <w:t>), “On the other hand, in”-&gt; For</w:t>
+      </w:r>
+    </w:p>
+    <w:p>
+      <w:pPr>
+        <w:widowControl w:val="0"/>
+        <w:autoSpaceDE w:val="0"/>
+        <w:autoSpaceDN w:val="0"/>
+        <w:adjustRightInd w:val="0"/>
+        <w:rPr>
+          <w:rFonts w:ascii="Helvetica" w:hAnsi="Helvetica" w:cs="Helvetica"/>
+          <w:sz w:val="25"/>
+          <w:szCs w:val="25"/>
+        </w:rPr>
+      </w:pPr>
+      <w:r>
+        <w:rPr>
+          <w:rFonts w:ascii="Helvetica" w:hAnsi="Helvetica" w:cs="Helvetica"/>
+          <w:color w:val="0000FF"/>
+          <w:sz w:val="25"/>
+          <w:szCs w:val="25"/>
+        </w:rPr>
+        <w:t>R: We maintain that "few-particle correlations" and "</w:t>
+      </w:r>
+      <w:proofErr w:type="spellStart"/>
+      <w:r>
+        <w:rPr>
+          <w:rFonts w:ascii="Helvetica" w:hAnsi="Helvetica" w:cs="Helvetica"/>
+          <w:color w:val="0000FF"/>
+          <w:sz w:val="25"/>
+          <w:szCs w:val="25"/>
+        </w:rPr>
+        <w:t>nonflow</w:t>
+      </w:r>
+      <w:proofErr w:type="spellEnd"/>
+      <w:r>
+        <w:rPr>
+          <w:rFonts w:ascii="Helvetica" w:hAnsi="Helvetica" w:cs="Helvetica"/>
+          <w:color w:val="0000FF"/>
+          <w:sz w:val="25"/>
+          <w:szCs w:val="25"/>
+        </w:rPr>
+        <w:t xml:space="preserve"> correlations" are not </w:t>
+      </w:r>
+      <w:proofErr w:type="gramStart"/>
+      <w:r>
+        <w:rPr>
+          <w:rFonts w:ascii="Helvetica" w:hAnsi="Helvetica" w:cs="Helvetica"/>
+          <w:color w:val="0000FF"/>
+          <w:sz w:val="25"/>
+          <w:szCs w:val="25"/>
+        </w:rPr>
+        <w:t>synonyms,</w:t>
+      </w:r>
+      <w:proofErr w:type="gramEnd"/>
+      <w:r>
+        <w:rPr>
+          <w:rFonts w:ascii="Helvetica" w:hAnsi="Helvetica" w:cs="Helvetica"/>
+          <w:color w:val="0000FF"/>
+          <w:sz w:val="25"/>
+          <w:szCs w:val="25"/>
+        </w:rPr>
+        <w:t xml:space="preserve"> therefore we think it's not really correct to embed </w:t>
+      </w:r>
+      <w:proofErr w:type="spellStart"/>
+      <w:r>
+        <w:rPr>
+          <w:rFonts w:ascii="Helvetica" w:hAnsi="Helvetica" w:cs="Helvetica"/>
+          <w:color w:val="0000FF"/>
+          <w:sz w:val="25"/>
+          <w:szCs w:val="25"/>
+        </w:rPr>
+        <w:t>nonflow</w:t>
+      </w:r>
+      <w:proofErr w:type="spellEnd"/>
+      <w:r>
+        <w:rPr>
+          <w:rFonts w:ascii="Helvetica" w:hAnsi="Helvetica" w:cs="Helvetica"/>
+          <w:color w:val="0000FF"/>
+          <w:sz w:val="25"/>
+          <w:szCs w:val="25"/>
+        </w:rPr>
+        <w:t xml:space="preserve"> in the parentheses, which would hint they are in fact the synonyms. Namely, due to collective anisotropic flow, correlations are present at any level, two-particle, three-particle, &lt;your-lucky-number&gt;-particle, etc. That being said, few-particle correlations can originate both from flow and </w:t>
+      </w:r>
+      <w:proofErr w:type="spellStart"/>
+      <w:r>
+        <w:rPr>
+          <w:rFonts w:ascii="Helvetica" w:hAnsi="Helvetica" w:cs="Helvetica"/>
+          <w:color w:val="0000FF"/>
+          <w:sz w:val="25"/>
+          <w:szCs w:val="25"/>
+        </w:rPr>
+        <w:t>nonflow</w:t>
+      </w:r>
+      <w:proofErr w:type="spellEnd"/>
+      <w:r>
+        <w:rPr>
+          <w:rFonts w:ascii="Helvetica" w:hAnsi="Helvetica" w:cs="Helvetica"/>
+          <w:color w:val="0000FF"/>
+          <w:sz w:val="25"/>
+          <w:szCs w:val="25"/>
+        </w:rPr>
+        <w:t xml:space="preserve">, and in order to distinguish the two, we wrote "few-particle </w:t>
+      </w:r>
+      <w:proofErr w:type="spellStart"/>
+      <w:r>
+        <w:rPr>
+          <w:rFonts w:ascii="Helvetica" w:hAnsi="Helvetica" w:cs="Helvetica"/>
+          <w:color w:val="0000FF"/>
+          <w:sz w:val="25"/>
+          <w:szCs w:val="25"/>
+        </w:rPr>
+        <w:t>nonflow</w:t>
+      </w:r>
+      <w:proofErr w:type="spellEnd"/>
+      <w:r>
+        <w:rPr>
+          <w:rFonts w:ascii="Helvetica" w:hAnsi="Helvetica" w:cs="Helvetica"/>
+          <w:color w:val="0000FF"/>
+          <w:sz w:val="25"/>
+          <w:szCs w:val="25"/>
+        </w:rPr>
+        <w:t xml:space="preserve"> correlations". On the other hand, we have dropped "On the other hand" ;-</w:t>
+      </w:r>
+      <w:proofErr w:type="gramStart"/>
+      <w:r>
+        <w:rPr>
+          <w:rFonts w:ascii="Helvetica" w:hAnsi="Helvetica" w:cs="Helvetica"/>
+          <w:color w:val="0000FF"/>
+          <w:sz w:val="25"/>
+          <w:szCs w:val="25"/>
+        </w:rPr>
+        <w:t>) .</w:t>
+      </w:r>
+      <w:proofErr w:type="gramEnd"/>
+      <w:r>
+        <w:rPr>
+          <w:rFonts w:ascii="Helvetica" w:hAnsi="Helvetica" w:cs="Helvetica"/>
+          <w:color w:val="0000FF"/>
+          <w:sz w:val="25"/>
+          <w:szCs w:val="25"/>
+        </w:rPr>
+        <w:t xml:space="preserve"> </w:t>
+      </w:r>
+      <w:proofErr w:type="gramStart"/>
+      <w:r>
+        <w:rPr>
+          <w:rFonts w:ascii="Helvetica" w:hAnsi="Helvetica" w:cs="Helvetica"/>
+          <w:color w:val="0000FF"/>
+          <w:sz w:val="25"/>
+          <w:szCs w:val="25"/>
+        </w:rPr>
+        <w:t>Finally, we have replaced ", in" with ".</w:t>
+      </w:r>
+      <w:proofErr w:type="gramEnd"/>
+      <w:r>
+        <w:rPr>
+          <w:rFonts w:ascii="Helvetica" w:hAnsi="Helvetica" w:cs="Helvetica"/>
+          <w:color w:val="0000FF"/>
+          <w:sz w:val="25"/>
+          <w:szCs w:val="25"/>
+        </w:rPr>
+        <w:t xml:space="preserve"> For</w:t>
+      </w:r>
+      <w:r>
+        <w:rPr>
+          <w:rFonts w:ascii="Helvetica" w:hAnsi="Helvetica" w:cs="Helvetica"/>
+          <w:sz w:val="25"/>
+          <w:szCs w:val="25"/>
+        </w:rPr>
+        <w:t>" </w:t>
+      </w:r>
+    </w:p>
+    <w:p>
+      <w:pPr>
+        <w:widowControl w:val="0"/>
+        <w:autoSpaceDE w:val="0"/>
+        <w:autoSpaceDN w:val="0"/>
+        <w:adjustRightInd w:val="0"/>
+        <w:rPr>
+          <w:rFonts w:ascii="Helvetica" w:hAnsi="Helvetica" w:cs="Helvetica"/>
+          <w:sz w:val="25"/>
+          <w:szCs w:val="25"/>
+        </w:rPr>
+      </w:pPr>
+      <w:r>
+        <w:rPr>
+          <w:rFonts w:ascii="Helvetica" w:hAnsi="Helvetica" w:cs="Helvetica"/>
+          <w:sz w:val="25"/>
+          <w:szCs w:val="25"/>
+        </w:rPr>
+        <w:t xml:space="preserve">138:  in SC observable, as the study based on </w:t>
+      </w:r>
+      <w:proofErr w:type="gramStart"/>
+      <w:r>
+        <w:rPr>
+          <w:rFonts w:ascii="Helvetica" w:hAnsi="Helvetica" w:cs="Helvetica"/>
+          <w:sz w:val="25"/>
+          <w:szCs w:val="25"/>
+        </w:rPr>
+        <w:t>HIJING …..</w:t>
+      </w:r>
+      <w:proofErr w:type="gramEnd"/>
+      <w:r>
+        <w:rPr>
+          <w:rFonts w:ascii="Helvetica" w:hAnsi="Helvetica" w:cs="Helvetica"/>
+          <w:sz w:val="25"/>
+          <w:szCs w:val="25"/>
+        </w:rPr>
+        <w:t>-&gt;  This was verified by HIJING</w:t>
+      </w:r>
+    </w:p>
+    <w:p>
+      <w:pPr>
+        <w:widowControl w:val="0"/>
+        <w:autoSpaceDE w:val="0"/>
+        <w:autoSpaceDN w:val="0"/>
+        <w:adjustRightInd w:val="0"/>
+        <w:rPr>
+          <w:rFonts w:ascii="Helvetica" w:hAnsi="Helvetica" w:cs="Helvetica"/>
+          <w:color w:val="0000FF"/>
+          <w:sz w:val="25"/>
+          <w:szCs w:val="25"/>
+        </w:rPr>
+      </w:pPr>
+      <w:r>
+        <w:rPr>
+          <w:rFonts w:ascii="Helvetica" w:hAnsi="Helvetica" w:cs="Helvetica"/>
+          <w:color w:val="0000FF"/>
+          <w:sz w:val="25"/>
+          <w:szCs w:val="25"/>
+        </w:rPr>
+        <w:t>R: Done in a different way, we have replaced now "in SC observable" with "in this case". Done, we have replaced "</w:t>
       </w:r>
       <w:r>
         <w:rPr>
@@ -9762,16 +10262,16 @@
           <w:sz w:val="20"/>
           <w:szCs w:val="20"/>
         </w:rPr>
-        <w:t>SC($m$,$n$) normalized by the product</w:t>
-      </w:r>
-      <w:r>
-        <w:rPr>
-          <w:rFonts w:ascii="Helvetica" w:hAnsi="Helvetica" w:cs="Helvetica"/>
-          <w:color w:val="0000FF"/>
-          <w:sz w:val="25"/>
-          <w:szCs w:val="25"/>
-        </w:rPr>
-        <w:t>"; b) Dropped "</w:t>
+        <w:t>, as the study based on HIJING model has clearly demonstrated in Ref. [39]." with ". T</w:t>
+      </w:r>
+      <w:r>
+        <w:rPr>
+          <w:rFonts w:ascii="Helvetica" w:hAnsi="Helvetica" w:cs="Helvetica"/>
+          <w:color w:val="0000FF"/>
+          <w:sz w:val="25"/>
+          <w:szCs w:val="25"/>
+        </w:rPr>
+        <w:t>his was verified by HIJING model simulations in [39].</w:t>
       </w:r>
       <w:r>
         <w:rPr>
@@ -9780,9 +10280,52 @@
           <w:sz w:val="20"/>
           <w:szCs w:val="20"/>
         </w:rPr>
-        <w:t xml:space="preserve">to obtain normalized symmetric </w:t>
-      </w:r>
-      <w:proofErr w:type="spellStart"/>
+        <w:t>"</w:t>
+      </w:r>
+    </w:p>
+    <w:p>
+      <w:pPr>
+        <w:widowControl w:val="0"/>
+        <w:autoSpaceDE w:val="0"/>
+        <w:autoSpaceDN w:val="0"/>
+        <w:adjustRightInd w:val="0"/>
+        <w:rPr>
+          <w:rFonts w:ascii="Helvetica" w:hAnsi="Helvetica" w:cs="Helvetica"/>
+          <w:sz w:val="25"/>
+          <w:szCs w:val="25"/>
+        </w:rPr>
+      </w:pPr>
+      <w:r>
+        <w:rPr>
+          <w:rFonts w:ascii="Helvetica" w:hAnsi="Helvetica" w:cs="Helvetica"/>
+          <w:sz w:val="25"/>
+          <w:szCs w:val="25"/>
+        </w:rPr>
+        <w:t>140: first -&gt; ALICE, remove “of SC observables have”</w:t>
+      </w:r>
+    </w:p>
+    <w:p>
+      <w:pPr>
+        <w:widowControl w:val="0"/>
+        <w:autoSpaceDE w:val="0"/>
+        <w:autoSpaceDN w:val="0"/>
+        <w:adjustRightInd w:val="0"/>
+        <w:rPr>
+          <w:rFonts w:ascii="Helvetica" w:hAnsi="Helvetica" w:cs="Helvetica"/>
+          <w:color w:val="0000FF"/>
+          <w:sz w:val="25"/>
+          <w:szCs w:val="25"/>
+        </w:rPr>
+      </w:pPr>
+      <w:r>
+        <w:rPr>
+          <w:rFonts w:ascii="Helvetica" w:hAnsi="Helvetica" w:cs="Helvetica"/>
+          <w:color w:val="0000FF"/>
+          <w:sz w:val="25"/>
+          <w:szCs w:val="25"/>
+        </w:rPr>
+        <w:t>R: Done, we have replaced "first" with "ALICE", and we have replaced "</w:t>
+      </w:r>
       <w:r>
         <w:rPr>
           <w:rFonts w:ascii="Helvetica" w:hAnsi="Helvetica" w:cs="Helvetica"/>
@@ -9790,588 +10333,6 @@
           <w:sz w:val="20"/>
           <w:szCs w:val="20"/>
         </w:rPr>
-        <w:t>cumulants</w:t>
-      </w:r>
-      <w:proofErr w:type="spellEnd"/>
-      <w:r>
-        <w:rPr>
-          <w:rFonts w:ascii="Helvetica" w:hAnsi="Helvetica" w:cs="Helvetica"/>
-          <w:color w:val="0000FF"/>
-          <w:sz w:val="25"/>
-          <w:szCs w:val="25"/>
-        </w:rPr>
-        <w:t>"; c) Replaced "</w:t>
-      </w:r>
-      <w:r>
-        <w:rPr>
-          <w:rFonts w:ascii="Helvetica" w:hAnsi="Helvetica" w:cs="Helvetica"/>
-          <w:color w:val="0000FF"/>
-          <w:sz w:val="20"/>
-          <w:szCs w:val="20"/>
-        </w:rPr>
-        <w:t>which we denote</w:t>
-      </w:r>
-      <w:r>
-        <w:rPr>
-          <w:rFonts w:ascii="Helvetica" w:hAnsi="Helvetica" w:cs="Helvetica"/>
-          <w:color w:val="0000FF"/>
-          <w:sz w:val="25"/>
-          <w:szCs w:val="25"/>
-        </w:rPr>
-        <w:t>" by "are denoted"; d) Replaced ", i.e." with ":"</w:t>
-      </w:r>
-    </w:p>
-    <w:p>
-      <w:pPr>
-        <w:widowControl w:val="0"/>
-        <w:autoSpaceDE w:val="0"/>
-        <w:autoSpaceDN w:val="0"/>
-        <w:adjustRightInd w:val="0"/>
-        <w:rPr>
-          <w:rFonts w:ascii="Helvetica" w:hAnsi="Helvetica" w:cs="Helvetica"/>
-          <w:sz w:val="25"/>
-          <w:szCs w:val="25"/>
-        </w:rPr>
-      </w:pPr>
-      <w:proofErr w:type="gramStart"/>
-      <w:r>
-        <w:rPr>
-          <w:rFonts w:ascii="Helvetica" w:hAnsi="Helvetica" w:cs="Helvetica"/>
-          <w:sz w:val="25"/>
-          <w:szCs w:val="25"/>
-        </w:rPr>
-        <w:t>eq4</w:t>
-      </w:r>
-      <w:proofErr w:type="gramEnd"/>
-      <w:r>
-        <w:rPr>
-          <w:rFonts w:ascii="Helvetica" w:hAnsi="Helvetica" w:cs="Helvetica"/>
-          <w:sz w:val="25"/>
-          <w:szCs w:val="25"/>
-        </w:rPr>
-        <w:t xml:space="preserve"> -&gt; add “\</w:t>
-      </w:r>
-      <w:proofErr w:type="spellStart"/>
-      <w:r>
-        <w:rPr>
-          <w:rFonts w:ascii="Helvetica" w:hAnsi="Helvetica" w:cs="Helvetica"/>
-          <w:sz w:val="25"/>
-          <w:szCs w:val="25"/>
-        </w:rPr>
-        <w:t>approx</w:t>
-      </w:r>
-      <w:proofErr w:type="spellEnd"/>
-      <w:r>
-        <w:rPr>
-          <w:rFonts w:ascii="Helvetica" w:hAnsi="Helvetica" w:cs="Helvetica"/>
-          <w:sz w:val="25"/>
-          <w:szCs w:val="25"/>
-        </w:rPr>
-        <w:t xml:space="preserve"> &lt;vn2vn2&gt;/&lt;vm2&gt;&lt;vn2&gt; -1</w:t>
-      </w:r>
-    </w:p>
-    <w:p>
-      <w:pPr>
-        <w:widowControl w:val="0"/>
-        <w:autoSpaceDE w:val="0"/>
-        <w:autoSpaceDN w:val="0"/>
-        <w:adjustRightInd w:val="0"/>
-        <w:rPr>
-          <w:rFonts w:ascii="Helvetica" w:hAnsi="Helvetica" w:cs="Helvetica"/>
-          <w:color w:val="0000FF"/>
-          <w:sz w:val="25"/>
-          <w:szCs w:val="25"/>
-        </w:rPr>
-      </w:pPr>
-      <w:r>
-        <w:rPr>
-          <w:rFonts w:ascii="Helvetica" w:hAnsi="Helvetica" w:cs="Helvetica"/>
-          <w:color w:val="0000FF"/>
-          <w:sz w:val="25"/>
-          <w:szCs w:val="25"/>
-        </w:rPr>
-        <w:t>R: Since we prefer to leave Eq. (3) intact, this addition to Eq. (4) we find unjustified, i.e. this relation can be trivially obtained from last line in Eq. (3).</w:t>
-      </w:r>
-    </w:p>
-    <w:p>
-      <w:pPr>
-        <w:widowControl w:val="0"/>
-        <w:autoSpaceDE w:val="0"/>
-        <w:autoSpaceDN w:val="0"/>
-        <w:adjustRightInd w:val="0"/>
-        <w:rPr>
-          <w:rFonts w:ascii="Helvetica" w:hAnsi="Helvetica" w:cs="Helvetica"/>
-          <w:sz w:val="25"/>
-          <w:szCs w:val="25"/>
-        </w:rPr>
-      </w:pPr>
-      <w:proofErr w:type="gramStart"/>
-      <w:r>
-        <w:rPr>
-          <w:rFonts w:ascii="Helvetica" w:hAnsi="Helvetica" w:cs="Helvetica"/>
-          <w:sz w:val="25"/>
-          <w:szCs w:val="25"/>
-        </w:rPr>
-        <w:t>135 :</w:t>
-      </w:r>
-      <w:proofErr w:type="gramEnd"/>
-      <w:r>
-        <w:rPr>
-          <w:rFonts w:ascii="Helvetica" w:hAnsi="Helvetica" w:cs="Helvetica"/>
-          <w:sz w:val="25"/>
-          <w:szCs w:val="25"/>
-        </w:rPr>
-        <w:t xml:space="preserve"> remove “and”, to -&gt; ,which suppresses </w:t>
-      </w:r>
-    </w:p>
-    <w:p>
-      <w:pPr>
-        <w:widowControl w:val="0"/>
-        <w:autoSpaceDE w:val="0"/>
-        <w:autoSpaceDN w:val="0"/>
-        <w:adjustRightInd w:val="0"/>
-        <w:rPr>
-          <w:rFonts w:ascii="Helvetica" w:hAnsi="Helvetica" w:cs="Helvetica"/>
-          <w:color w:val="0000FF"/>
-          <w:sz w:val="25"/>
-          <w:szCs w:val="25"/>
-        </w:rPr>
-      </w:pPr>
-      <w:r>
-        <w:rPr>
-          <w:rFonts w:ascii="Helvetica" w:hAnsi="Helvetica" w:cs="Helvetica"/>
-          <w:color w:val="0000FF"/>
-          <w:sz w:val="25"/>
-          <w:szCs w:val="25"/>
-        </w:rPr>
-        <w:t>R: Done. Done, we have replaced "</w:t>
-      </w:r>
-      <w:r>
-        <w:rPr>
-          <w:rFonts w:ascii="Helvetica" w:hAnsi="Helvetica" w:cs="Helvetica"/>
-          <w:color w:val="0000FF"/>
-          <w:sz w:val="20"/>
-          <w:szCs w:val="20"/>
-        </w:rPr>
-        <w:t>to suppress biases</w:t>
-      </w:r>
-      <w:r>
-        <w:rPr>
-          <w:rFonts w:ascii="Helvetica" w:hAnsi="Helvetica" w:cs="Helvetica"/>
-          <w:color w:val="0000FF"/>
-          <w:sz w:val="25"/>
-          <w:szCs w:val="25"/>
-        </w:rPr>
-        <w:t>" with ", which </w:t>
-      </w:r>
-      <w:r>
-        <w:rPr>
-          <w:rFonts w:ascii="Helvetica" w:hAnsi="Helvetica" w:cs="Helvetica"/>
-          <w:color w:val="0000FF"/>
-          <w:sz w:val="20"/>
-          <w:szCs w:val="20"/>
-        </w:rPr>
-        <w:t>suppresses biases</w:t>
-      </w:r>
-      <w:r>
-        <w:rPr>
-          <w:rFonts w:ascii="Helvetica" w:hAnsi="Helvetica" w:cs="Helvetica"/>
-          <w:color w:val="0000FF"/>
-          <w:sz w:val="25"/>
-          <w:szCs w:val="25"/>
-        </w:rPr>
-        <w:t>"</w:t>
-      </w:r>
-    </w:p>
-    <w:p>
-      <w:pPr>
-        <w:widowControl w:val="0"/>
-        <w:autoSpaceDE w:val="0"/>
-        <w:autoSpaceDN w:val="0"/>
-        <w:adjustRightInd w:val="0"/>
-        <w:rPr>
-          <w:rFonts w:ascii="Helvetica" w:hAnsi="Helvetica" w:cs="Helvetica"/>
-          <w:sz w:val="25"/>
-          <w:szCs w:val="25"/>
-        </w:rPr>
-      </w:pPr>
-    </w:p>
-    <w:p>
-      <w:pPr>
-        <w:widowControl w:val="0"/>
-        <w:autoSpaceDE w:val="0"/>
-        <w:autoSpaceDN w:val="0"/>
-        <w:adjustRightInd w:val="0"/>
-        <w:rPr>
-          <w:rFonts w:ascii="Helvetica" w:hAnsi="Helvetica" w:cs="Helvetica"/>
-          <w:sz w:val="25"/>
-          <w:szCs w:val="25"/>
-        </w:rPr>
-      </w:pPr>
-      <w:proofErr w:type="gramStart"/>
-      <w:r>
-        <w:rPr>
-          <w:rFonts w:ascii="Helvetica" w:hAnsi="Helvetica" w:cs="Helvetica"/>
-          <w:sz w:val="25"/>
-          <w:szCs w:val="25"/>
-        </w:rPr>
-        <w:t>136 :</w:t>
-      </w:r>
-      <w:proofErr w:type="gramEnd"/>
-      <w:r>
-        <w:rPr>
-          <w:rFonts w:ascii="Helvetica" w:hAnsi="Helvetica" w:cs="Helvetica"/>
-          <w:sz w:val="25"/>
-          <w:szCs w:val="25"/>
-        </w:rPr>
-        <w:t xml:space="preserve"> few-particle </w:t>
-      </w:r>
-      <w:proofErr w:type="spellStart"/>
-      <w:r>
-        <w:rPr>
-          <w:rFonts w:ascii="Helvetica" w:hAnsi="Helvetica" w:cs="Helvetica"/>
-          <w:sz w:val="25"/>
-          <w:szCs w:val="25"/>
-        </w:rPr>
-        <w:t>nonflow</w:t>
-      </w:r>
-      <w:proofErr w:type="spellEnd"/>
-      <w:r>
-        <w:rPr>
-          <w:rFonts w:ascii="Helvetica" w:hAnsi="Helvetica" w:cs="Helvetica"/>
-          <w:sz w:val="25"/>
-          <w:szCs w:val="25"/>
-        </w:rPr>
-        <w:t xml:space="preserve"> -&gt; few-particle (</w:t>
-      </w:r>
-      <w:proofErr w:type="spellStart"/>
-      <w:r>
-        <w:rPr>
-          <w:rFonts w:ascii="Helvetica" w:hAnsi="Helvetica" w:cs="Helvetica"/>
-          <w:sz w:val="25"/>
-          <w:szCs w:val="25"/>
-        </w:rPr>
-        <w:t>nonflow</w:t>
-      </w:r>
-      <w:proofErr w:type="spellEnd"/>
-      <w:r>
-        <w:rPr>
-          <w:rFonts w:ascii="Helvetica" w:hAnsi="Helvetica" w:cs="Helvetica"/>
-          <w:sz w:val="25"/>
-          <w:szCs w:val="25"/>
-        </w:rPr>
-        <w:t>), “On the other hand, in”-&gt; For</w:t>
-      </w:r>
-    </w:p>
-    <w:p>
-      <w:pPr>
-        <w:widowControl w:val="0"/>
-        <w:autoSpaceDE w:val="0"/>
-        <w:autoSpaceDN w:val="0"/>
-        <w:adjustRightInd w:val="0"/>
-        <w:rPr>
-          <w:rFonts w:ascii="Helvetica" w:hAnsi="Helvetica" w:cs="Helvetica"/>
-          <w:sz w:val="25"/>
-          <w:szCs w:val="25"/>
-        </w:rPr>
-      </w:pPr>
-      <w:r>
-        <w:rPr>
-          <w:rFonts w:ascii="Helvetica" w:hAnsi="Helvetica" w:cs="Helvetica"/>
-          <w:color w:val="0000FF"/>
-          <w:sz w:val="25"/>
-          <w:szCs w:val="25"/>
-        </w:rPr>
-        <w:t>R: We maintain that "few-particle correlations" and "</w:t>
-      </w:r>
-      <w:proofErr w:type="spellStart"/>
-      <w:r>
-        <w:rPr>
-          <w:rFonts w:ascii="Helvetica" w:hAnsi="Helvetica" w:cs="Helvetica"/>
-          <w:color w:val="0000FF"/>
-          <w:sz w:val="25"/>
-          <w:szCs w:val="25"/>
-        </w:rPr>
-        <w:t>nonflow</w:t>
-      </w:r>
-      <w:proofErr w:type="spellEnd"/>
-      <w:r>
-        <w:rPr>
-          <w:rFonts w:ascii="Helvetica" w:hAnsi="Helvetica" w:cs="Helvetica"/>
-          <w:color w:val="0000FF"/>
-          <w:sz w:val="25"/>
-          <w:szCs w:val="25"/>
-        </w:rPr>
-        <w:t xml:space="preserve"> correlations" are not </w:t>
-      </w:r>
-      <w:proofErr w:type="gramStart"/>
-      <w:r>
-        <w:rPr>
-          <w:rFonts w:ascii="Helvetica" w:hAnsi="Helvetica" w:cs="Helvetica"/>
-          <w:color w:val="0000FF"/>
-          <w:sz w:val="25"/>
-          <w:szCs w:val="25"/>
-        </w:rPr>
-        <w:t>synonyms,</w:t>
-      </w:r>
-      <w:proofErr w:type="gramEnd"/>
-      <w:r>
-        <w:rPr>
-          <w:rFonts w:ascii="Helvetica" w:hAnsi="Helvetica" w:cs="Helvetica"/>
-          <w:color w:val="0000FF"/>
-          <w:sz w:val="25"/>
-          <w:szCs w:val="25"/>
-        </w:rPr>
-        <w:t xml:space="preserve"> therefore we think it's not really correct to embed </w:t>
-      </w:r>
-      <w:proofErr w:type="spellStart"/>
-      <w:r>
-        <w:rPr>
-          <w:rFonts w:ascii="Helvetica" w:hAnsi="Helvetica" w:cs="Helvetica"/>
-          <w:color w:val="0000FF"/>
-          <w:sz w:val="25"/>
-          <w:szCs w:val="25"/>
-        </w:rPr>
-        <w:t>nonflow</w:t>
-      </w:r>
-      <w:proofErr w:type="spellEnd"/>
-      <w:r>
-        <w:rPr>
-          <w:rFonts w:ascii="Helvetica" w:hAnsi="Helvetica" w:cs="Helvetica"/>
-          <w:color w:val="0000FF"/>
-          <w:sz w:val="25"/>
-          <w:szCs w:val="25"/>
-        </w:rPr>
-        <w:t xml:space="preserve"> in the parentheses, which would hint they are in fact the synonyms. Namely, due to collective anisotropic flow, correlations are present at any level, two-particle, three-particle, &lt;your-lucky-number&gt;-particle, etc. That being said, few-particle correlations can originate both from flow and </w:t>
-      </w:r>
-      <w:proofErr w:type="spellStart"/>
-      <w:r>
-        <w:rPr>
-          <w:rFonts w:ascii="Helvetica" w:hAnsi="Helvetica" w:cs="Helvetica"/>
-          <w:color w:val="0000FF"/>
-          <w:sz w:val="25"/>
-          <w:szCs w:val="25"/>
-        </w:rPr>
-        <w:t>nonflow</w:t>
-      </w:r>
-      <w:proofErr w:type="spellEnd"/>
-      <w:r>
-        <w:rPr>
-          <w:rFonts w:ascii="Helvetica" w:hAnsi="Helvetica" w:cs="Helvetica"/>
-          <w:color w:val="0000FF"/>
-          <w:sz w:val="25"/>
-          <w:szCs w:val="25"/>
-        </w:rPr>
-        <w:t xml:space="preserve">, and in order to distinguish the two, we wrote "few-particle </w:t>
-      </w:r>
-      <w:proofErr w:type="spellStart"/>
-      <w:r>
-        <w:rPr>
-          <w:rFonts w:ascii="Helvetica" w:hAnsi="Helvetica" w:cs="Helvetica"/>
-          <w:color w:val="0000FF"/>
-          <w:sz w:val="25"/>
-          <w:szCs w:val="25"/>
-        </w:rPr>
-        <w:t>nonflow</w:t>
-      </w:r>
-      <w:proofErr w:type="spellEnd"/>
-      <w:r>
-        <w:rPr>
-          <w:rFonts w:ascii="Helvetica" w:hAnsi="Helvetica" w:cs="Helvetica"/>
-          <w:color w:val="0000FF"/>
-          <w:sz w:val="25"/>
-          <w:szCs w:val="25"/>
-        </w:rPr>
-        <w:t xml:space="preserve"> correlations". On the other hand, we have dropped "On the other hand" ;-</w:t>
-      </w:r>
-      <w:proofErr w:type="gramStart"/>
-      <w:r>
-        <w:rPr>
-          <w:rFonts w:ascii="Helvetica" w:hAnsi="Helvetica" w:cs="Helvetica"/>
-          <w:color w:val="0000FF"/>
-          <w:sz w:val="25"/>
-          <w:szCs w:val="25"/>
-        </w:rPr>
-        <w:t>) .</w:t>
-      </w:r>
-      <w:proofErr w:type="gramEnd"/>
-      <w:r>
-        <w:rPr>
-          <w:rFonts w:ascii="Helvetica" w:hAnsi="Helvetica" w:cs="Helvetica"/>
-          <w:color w:val="0000FF"/>
-          <w:sz w:val="25"/>
-          <w:szCs w:val="25"/>
-        </w:rPr>
-        <w:t xml:space="preserve"> </w:t>
-      </w:r>
-      <w:proofErr w:type="gramStart"/>
-      <w:r>
-        <w:rPr>
-          <w:rFonts w:ascii="Helvetica" w:hAnsi="Helvetica" w:cs="Helvetica"/>
-          <w:color w:val="0000FF"/>
-          <w:sz w:val="25"/>
-          <w:szCs w:val="25"/>
-        </w:rPr>
-        <w:t>Finally, we have replaced ", in" with ".</w:t>
-      </w:r>
-      <w:proofErr w:type="gramEnd"/>
-      <w:r>
-        <w:rPr>
-          <w:rFonts w:ascii="Helvetica" w:hAnsi="Helvetica" w:cs="Helvetica"/>
-          <w:color w:val="0000FF"/>
-          <w:sz w:val="25"/>
-          <w:szCs w:val="25"/>
-        </w:rPr>
-        <w:t xml:space="preserve"> For</w:t>
-      </w:r>
-      <w:r>
-        <w:rPr>
-          <w:rFonts w:ascii="Helvetica" w:hAnsi="Helvetica" w:cs="Helvetica"/>
-          <w:sz w:val="25"/>
-          <w:szCs w:val="25"/>
-        </w:rPr>
-        <w:t>" </w:t>
-      </w:r>
-    </w:p>
-    <w:p>
-      <w:pPr>
-        <w:widowControl w:val="0"/>
-        <w:autoSpaceDE w:val="0"/>
-        <w:autoSpaceDN w:val="0"/>
-        <w:adjustRightInd w:val="0"/>
-        <w:rPr>
-          <w:rFonts w:ascii="Helvetica" w:hAnsi="Helvetica" w:cs="Helvetica"/>
-          <w:sz w:val="25"/>
-          <w:szCs w:val="25"/>
-        </w:rPr>
-      </w:pPr>
-      <w:r>
-        <w:rPr>
-          <w:rFonts w:ascii="Helvetica" w:hAnsi="Helvetica" w:cs="Helvetica"/>
-          <w:sz w:val="25"/>
-          <w:szCs w:val="25"/>
-        </w:rPr>
-        <w:t xml:space="preserve">138:  in SC observable, as the study based on </w:t>
-      </w:r>
-      <w:proofErr w:type="gramStart"/>
-      <w:r>
-        <w:rPr>
-          <w:rFonts w:ascii="Helvetica" w:hAnsi="Helvetica" w:cs="Helvetica"/>
-          <w:sz w:val="25"/>
-          <w:szCs w:val="25"/>
-        </w:rPr>
-        <w:t>HIJING …..</w:t>
-      </w:r>
-      <w:proofErr w:type="gramEnd"/>
-      <w:r>
-        <w:rPr>
-          <w:rFonts w:ascii="Helvetica" w:hAnsi="Helvetica" w:cs="Helvetica"/>
-          <w:sz w:val="25"/>
-          <w:szCs w:val="25"/>
-        </w:rPr>
-        <w:t>-&gt;  This was verified by HIJING</w:t>
-      </w:r>
-    </w:p>
-    <w:p>
-      <w:pPr>
-        <w:widowControl w:val="0"/>
-        <w:autoSpaceDE w:val="0"/>
-        <w:autoSpaceDN w:val="0"/>
-        <w:adjustRightInd w:val="0"/>
-        <w:rPr>
-          <w:rFonts w:ascii="Helvetica" w:hAnsi="Helvetica" w:cs="Helvetica"/>
-          <w:color w:val="0000FF"/>
-          <w:sz w:val="25"/>
-          <w:szCs w:val="25"/>
-        </w:rPr>
-      </w:pPr>
-      <w:r>
-        <w:rPr>
-          <w:rFonts w:ascii="Helvetica" w:hAnsi="Helvetica" w:cs="Helvetica"/>
-          <w:color w:val="0000FF"/>
-          <w:sz w:val="25"/>
-          <w:szCs w:val="25"/>
-        </w:rPr>
-        <w:t>R: Done in a different way, we have replaced now "in SC observable" with "in this case". Done, we have replaced "</w:t>
-      </w:r>
-      <w:r>
-        <w:rPr>
-          <w:rFonts w:ascii="Helvetica" w:hAnsi="Helvetica" w:cs="Helvetica"/>
-          <w:color w:val="0000FF"/>
-          <w:sz w:val="20"/>
-          <w:szCs w:val="20"/>
-        </w:rPr>
-        <w:t>, as the study based on HIJING model has clearly demonstrated in Ref. [39]." with ". T</w:t>
-      </w:r>
-      <w:r>
-        <w:rPr>
-          <w:rFonts w:ascii="Helvetica" w:hAnsi="Helvetica" w:cs="Helvetica"/>
-          <w:color w:val="0000FF"/>
-          <w:sz w:val="25"/>
-          <w:szCs w:val="25"/>
-        </w:rPr>
-        <w:t>his was verified by HIJING model simulations in [39].</w:t>
-      </w:r>
-      <w:r>
-        <w:rPr>
-          <w:rFonts w:ascii="Helvetica" w:hAnsi="Helvetica" w:cs="Helvetica"/>
-          <w:color w:val="0000FF"/>
-          <w:sz w:val="20"/>
-          <w:szCs w:val="20"/>
-        </w:rPr>
-        <w:t>"</w:t>
-      </w:r>
-    </w:p>
-    <w:p>
-      <w:pPr>
-        <w:widowControl w:val="0"/>
-        <w:autoSpaceDE w:val="0"/>
-        <w:autoSpaceDN w:val="0"/>
-        <w:adjustRightInd w:val="0"/>
-        <w:rPr>
-          <w:rFonts w:ascii="Helvetica" w:hAnsi="Helvetica" w:cs="Helvetica"/>
-          <w:sz w:val="25"/>
-          <w:szCs w:val="25"/>
-        </w:rPr>
-      </w:pPr>
-      <w:r>
-        <w:rPr>
-          <w:rFonts w:ascii="Helvetica" w:hAnsi="Helvetica" w:cs="Helvetica"/>
-          <w:sz w:val="25"/>
-          <w:szCs w:val="25"/>
-        </w:rPr>
-        <w:t>140: first -&gt; ALICE, remove “of SC observables have”</w:t>
-      </w:r>
-    </w:p>
-    <w:p>
-      <w:pPr>
-        <w:widowControl w:val="0"/>
-        <w:autoSpaceDE w:val="0"/>
-        <w:autoSpaceDN w:val="0"/>
-        <w:adjustRightInd w:val="0"/>
-        <w:rPr>
-          <w:rFonts w:ascii="Helvetica" w:hAnsi="Helvetica" w:cs="Helvetica"/>
-          <w:color w:val="0000FF"/>
-          <w:sz w:val="25"/>
-          <w:szCs w:val="25"/>
-        </w:rPr>
-      </w:pPr>
-      <w:r>
-        <w:rPr>
-          <w:rFonts w:ascii="Helvetica" w:hAnsi="Helvetica" w:cs="Helvetica"/>
-          <w:color w:val="0000FF"/>
-          <w:sz w:val="25"/>
-          <w:szCs w:val="25"/>
-        </w:rPr>
-        <w:t>R: Done, we have replaced "first" with "ALICE", and we have replaced "</w:t>
-      </w:r>
-      <w:r>
-        <w:rPr>
-          <w:rFonts w:ascii="Helvetica" w:hAnsi="Helvetica" w:cs="Helvetica"/>
-          <w:color w:val="0000FF"/>
-          <w:sz w:val="20"/>
-          <w:szCs w:val="20"/>
-        </w:rPr>
         <w:t>of SC observables have</w:t>
       </w:r>
       <w:r>
@@ -10486,54 +10447,101 @@
         <w:autoSpaceDN w:val="0"/>
         <w:adjustRightInd w:val="0"/>
         <w:rPr>
-          <w:rFonts w:ascii="Helvetica" w:hAnsi="Helvetica" w:cs="Helvetica"/>
-          <w:color w:val="0000FF"/>
-          <w:sz w:val="25"/>
-          <w:szCs w:val="25"/>
-        </w:rPr>
-      </w:pPr>
-      <w:r>
-        <w:rPr>
-          <w:rFonts w:ascii="Helvetica" w:hAnsi="Helvetica" w:cs="Helvetica"/>
-          <w:color w:val="0000FF"/>
-          <w:sz w:val="25"/>
-          <w:szCs w:val="25"/>
-        </w:rPr>
-        <w:t>R: Done, we have now replaced "</w:t>
-      </w:r>
-      <w:r>
-        <w:rPr>
-          <w:rFonts w:ascii="Helvetica" w:hAnsi="Helvetica" w:cs="Helvetica"/>
-          <w:color w:val="0000FF"/>
-          <w:sz w:val="20"/>
-          <w:szCs w:val="20"/>
-        </w:rPr>
-        <w:t>Most importantly, the centrality</w:t>
-      </w:r>
-      <w:r>
-        <w:rPr>
-          <w:rFonts w:ascii="Helvetica" w:hAnsi="Helvetica" w:cs="Helvetica"/>
-          <w:color w:val="0000FF"/>
-          <w:sz w:val="25"/>
-          <w:szCs w:val="25"/>
-        </w:rPr>
-        <w:t>" with "T</w:t>
-      </w:r>
-      <w:r>
-        <w:rPr>
-          <w:rFonts w:ascii="Helvetica" w:hAnsi="Helvetica" w:cs="Helvetica"/>
-          <w:color w:val="0000FF"/>
-          <w:sz w:val="20"/>
-          <w:szCs w:val="20"/>
-        </w:rPr>
-        <w:t>he observed centrality</w:t>
-      </w:r>
-      <w:r>
-        <w:rPr>
-          <w:rFonts w:ascii="Helvetica" w:hAnsi="Helvetica" w:cs="Helvetica"/>
-          <w:color w:val="0000FF"/>
-          <w:sz w:val="25"/>
-          <w:szCs w:val="25"/>
+          <w:rFonts w:ascii="Arial" w:hAnsi="Arial" w:cs="Arial"/>
+          <w:color w:val="0000FF"/>
+        </w:rPr>
+      </w:pPr>
+      <w:r>
+        <w:rPr>
+          <w:rFonts w:ascii="Arial" w:hAnsi="Arial" w:cs="Arial"/>
+          <w:color w:val="0000FF"/>
+        </w:rPr>
+        <w:t>R: Done, we have now replaced "Most importantly, the centrality" with "The observed centrality".</w:t>
+      </w:r>
+    </w:p>
+    <w:p>
+      <w:pPr>
+        <w:widowControl w:val="0"/>
+        <w:autoSpaceDE w:val="0"/>
+        <w:autoSpaceDN w:val="0"/>
+        <w:adjustRightInd w:val="0"/>
+        <w:rPr>
+          <w:rFonts w:ascii="Helvetica" w:hAnsi="Helvetica" w:cs="Helvetica"/>
+          <w:color w:val="0000FF"/>
+          <w:sz w:val="25"/>
+          <w:szCs w:val="25"/>
+        </w:rPr>
+      </w:pPr>
+      <w:proofErr w:type="gramStart"/>
+      <w:r>
+        <w:rPr>
+          <w:rFonts w:ascii="Helvetica" w:hAnsi="Helvetica" w:cs="Helvetica"/>
+          <w:sz w:val="25"/>
+          <w:szCs w:val="25"/>
+        </w:rPr>
+        <w:t>144 :</w:t>
+      </w:r>
+      <w:proofErr w:type="gramEnd"/>
+      <w:r>
+        <w:rPr>
+          <w:rFonts w:ascii="Helvetica" w:hAnsi="Helvetica" w:cs="Helvetica"/>
+          <w:sz w:val="25"/>
+          <w:szCs w:val="25"/>
+        </w:rPr>
+        <w:t xml:space="preserve"> the temperature plays an important role in describing QGP’s eta/s …. </w:t>
+      </w:r>
+      <w:proofErr w:type="gramStart"/>
+      <w:r>
+        <w:rPr>
+          <w:rFonts w:ascii="Helvetica" w:hAnsi="Helvetica" w:cs="Helvetica"/>
+          <w:color w:val="0000FF"/>
+          <w:sz w:val="25"/>
+          <w:szCs w:val="25"/>
+        </w:rPr>
+        <w:t>evolution</w:t>
+      </w:r>
+      <w:proofErr w:type="gramEnd"/>
+      <w:r>
+        <w:rPr>
+          <w:rFonts w:ascii="Helvetica" w:hAnsi="Helvetica" w:cs="Helvetica"/>
+          <w:color w:val="0000FF"/>
+          <w:sz w:val="25"/>
+          <w:szCs w:val="25"/>
+        </w:rPr>
+        <w:t xml:space="preserve"> -&gt; the temperature dependence  plays an important role</w:t>
+      </w:r>
+    </w:p>
+    <w:p>
+      <w:pPr>
+        <w:widowControl w:val="0"/>
+        <w:autoSpaceDE w:val="0"/>
+        <w:autoSpaceDN w:val="0"/>
+        <w:adjustRightInd w:val="0"/>
+        <w:rPr>
+          <w:rFonts w:ascii="Arial" w:hAnsi="Arial" w:cs="Arial"/>
+          <w:color w:val="0000FF"/>
+        </w:rPr>
+      </w:pPr>
+      <w:r>
+        <w:rPr>
+          <w:rFonts w:ascii="Arial" w:hAnsi="Arial" w:cs="Arial"/>
+          <w:color w:val="0000FF"/>
+        </w:rPr>
+        <w:t xml:space="preserve">R: Done, well spotted! We have now replaced "dependence, indicating clearly that the temperature" with ", indicating clearly that the temperature dependence". We have dropped altogether the second part of the sentence starting with "in </w:t>
+      </w:r>
+      <w:proofErr w:type="gramStart"/>
+      <w:r>
+        <w:rPr>
+          <w:rFonts w:ascii="Arial" w:hAnsi="Arial" w:cs="Arial"/>
+          <w:color w:val="0000FF"/>
+        </w:rPr>
+        <w:t>describing ...</w:t>
+      </w:r>
+      <w:proofErr w:type="gramEnd"/>
+      <w:r>
+        <w:rPr>
+          <w:rFonts w:ascii="Arial" w:hAnsi="Arial" w:cs="Arial"/>
+          <w:color w:val="0000FF"/>
         </w:rPr>
         <w:t>".</w:t>
       </w:r>
@@ -10546,137 +10554,6 @@
         <w:adjustRightInd w:val="0"/>
         <w:rPr>
           <w:rFonts w:ascii="Helvetica" w:hAnsi="Helvetica" w:cs="Helvetica"/>
-          <w:color w:val="0000FF"/>
-          <w:sz w:val="25"/>
-          <w:szCs w:val="25"/>
-        </w:rPr>
-      </w:pPr>
-      <w:proofErr w:type="gramStart"/>
-      <w:r>
-        <w:rPr>
-          <w:rFonts w:ascii="Helvetica" w:hAnsi="Helvetica" w:cs="Helvetica"/>
-          <w:sz w:val="25"/>
-          <w:szCs w:val="25"/>
-        </w:rPr>
-        <w:t>144 :</w:t>
-      </w:r>
-      <w:proofErr w:type="gramEnd"/>
-      <w:r>
-        <w:rPr>
-          <w:rFonts w:ascii="Helvetica" w:hAnsi="Helvetica" w:cs="Helvetica"/>
-          <w:sz w:val="25"/>
-          <w:szCs w:val="25"/>
-        </w:rPr>
-        <w:t xml:space="preserve"> the temperature plays an important role in describing QGP’s eta/s …. </w:t>
-      </w:r>
-      <w:proofErr w:type="gramStart"/>
-      <w:r>
-        <w:rPr>
-          <w:rFonts w:ascii="Helvetica" w:hAnsi="Helvetica" w:cs="Helvetica"/>
-          <w:color w:val="0000FF"/>
-          <w:sz w:val="25"/>
-          <w:szCs w:val="25"/>
-        </w:rPr>
-        <w:t>evolution</w:t>
-      </w:r>
-      <w:proofErr w:type="gramEnd"/>
-      <w:r>
-        <w:rPr>
-          <w:rFonts w:ascii="Helvetica" w:hAnsi="Helvetica" w:cs="Helvetica"/>
-          <w:color w:val="0000FF"/>
-          <w:sz w:val="25"/>
-          <w:szCs w:val="25"/>
-        </w:rPr>
-        <w:t xml:space="preserve"> -&gt; the temperature dependence  plays an important role</w:t>
-      </w:r>
-    </w:p>
-    <w:p>
-      <w:pPr>
-        <w:widowControl w:val="0"/>
-        <w:autoSpaceDE w:val="0"/>
-        <w:autoSpaceDN w:val="0"/>
-        <w:adjustRightInd w:val="0"/>
-        <w:rPr>
-          <w:rFonts w:ascii="Helvetica" w:hAnsi="Helvetica" w:cs="Helvetica"/>
-          <w:color w:val="0000FF"/>
-          <w:sz w:val="25"/>
-          <w:szCs w:val="25"/>
-        </w:rPr>
-      </w:pPr>
-      <w:r>
-        <w:rPr>
-          <w:rFonts w:ascii="Helvetica" w:hAnsi="Helvetica" w:cs="Helvetica"/>
-          <w:color w:val="0000FF"/>
-          <w:sz w:val="25"/>
-          <w:szCs w:val="25"/>
-        </w:rPr>
-        <w:t>R: Done, well spotted! We have now replaced "</w:t>
-      </w:r>
-      <w:r>
-        <w:rPr>
-          <w:rFonts w:ascii="Helvetica" w:hAnsi="Helvetica" w:cs="Helvetica"/>
-          <w:color w:val="0000FF"/>
-          <w:sz w:val="20"/>
-          <w:szCs w:val="20"/>
-        </w:rPr>
-        <w:t>dependence, indicating clearly that the temperature</w:t>
-      </w:r>
-      <w:r>
-        <w:rPr>
-          <w:rFonts w:ascii="Helvetica" w:hAnsi="Helvetica" w:cs="Helvetica"/>
-          <w:color w:val="0000FF"/>
-          <w:sz w:val="25"/>
-          <w:szCs w:val="25"/>
-        </w:rPr>
-        <w:t>" with "</w:t>
-      </w:r>
-      <w:r>
-        <w:rPr>
-          <w:rFonts w:ascii="Helvetica" w:hAnsi="Helvetica" w:cs="Helvetica"/>
-          <w:color w:val="0000FF"/>
-          <w:sz w:val="20"/>
-          <w:szCs w:val="20"/>
-        </w:rPr>
-        <w:t>, indicating clearly that the temperature dependence</w:t>
-      </w:r>
-      <w:r>
-        <w:rPr>
-          <w:rFonts w:ascii="Helvetica" w:hAnsi="Helvetica" w:cs="Helvetica"/>
-          <w:color w:val="0000FF"/>
-          <w:sz w:val="25"/>
-          <w:szCs w:val="25"/>
-        </w:rPr>
-        <w:t xml:space="preserve">". We have dropped altogether the second part of the sentence starting with "in </w:t>
-      </w:r>
-      <w:proofErr w:type="gramStart"/>
-      <w:r>
-        <w:rPr>
-          <w:rFonts w:ascii="Helvetica" w:hAnsi="Helvetica" w:cs="Helvetica"/>
-          <w:color w:val="0000FF"/>
-          <w:sz w:val="25"/>
-          <w:szCs w:val="25"/>
-        </w:rPr>
-        <w:t>describing ...</w:t>
-      </w:r>
-      <w:proofErr w:type="gramEnd"/>
-      <w:r>
-        <w:rPr>
-          <w:rFonts w:ascii="Helvetica" w:hAnsi="Helvetica" w:cs="Helvetica"/>
-          <w:color w:val="0000FF"/>
-          <w:sz w:val="25"/>
-          <w:szCs w:val="25"/>
-        </w:rPr>
-        <w:t>".</w:t>
-      </w:r>
-    </w:p>
-    <w:p>
-      <w:pPr>
-        <w:widowControl w:val="0"/>
-        <w:autoSpaceDE w:val="0"/>
-        <w:autoSpaceDN w:val="0"/>
-        <w:adjustRightInd w:val="0"/>
-        <w:rPr>
-          <w:rFonts w:ascii="Helvetica" w:hAnsi="Helvetica" w:cs="Helvetica"/>
           <w:sz w:val="25"/>
           <w:szCs w:val="25"/>
         </w:rPr>
@@ -10707,56 +10584,16 @@
         <w:autoSpaceDN w:val="0"/>
         <w:adjustRightInd w:val="0"/>
         <w:rPr>
-          <w:rFonts w:ascii="Helvetica" w:hAnsi="Helvetica" w:cs="Helvetica"/>
-          <w:color w:val="0000FF"/>
-          <w:sz w:val="25"/>
-          <w:szCs w:val="25"/>
-        </w:rPr>
-      </w:pPr>
-      <w:r>
-        <w:rPr>
-          <w:rFonts w:ascii="Helvetica" w:hAnsi="Helvetica" w:cs="Helvetica"/>
-          <w:color w:val="0000FF"/>
-          <w:sz w:val="25"/>
-          <w:szCs w:val="25"/>
-        </w:rPr>
-        <w:t>R: Done, we have replace now "</w:t>
-      </w:r>
-      <w:r>
-        <w:rPr>
-          <w:rFonts w:ascii="Helvetica" w:hAnsi="Helvetica" w:cs="Helvetica"/>
-          <w:color w:val="0000FF"/>
-          <w:sz w:val="20"/>
-          <w:szCs w:val="20"/>
-        </w:rPr>
-        <w:t>conditions and it</w:t>
-      </w:r>
-      <w:r>
-        <w:rPr>
-          <w:rFonts w:ascii="Helvetica" w:hAnsi="Helvetica" w:cs="Helvetica"/>
-          <w:color w:val="0000FF"/>
-          <w:sz w:val="25"/>
-          <w:szCs w:val="25"/>
-        </w:rPr>
-        <w:t>" with "</w:t>
-      </w:r>
-      <w:r>
-        <w:rPr>
-          <w:rFonts w:ascii="Helvetica" w:hAnsi="Helvetica" w:cs="Helvetica"/>
-          <w:color w:val="0000FF"/>
-          <w:sz w:val="20"/>
-          <w:szCs w:val="20"/>
-        </w:rPr>
-        <w:t>conditions. It</w:t>
-      </w:r>
-      <w:r>
-        <w:rPr>
-          <w:rFonts w:ascii="Helvetica" w:hAnsi="Helvetica" w:cs="Helvetica"/>
-          <w:color w:val="0000FF"/>
-          <w:sz w:val="25"/>
-          <w:szCs w:val="25"/>
-        </w:rPr>
-        <w:t>".</w:t>
+          <w:rFonts w:ascii="Arial" w:hAnsi="Arial" w:cs="Arial"/>
+          <w:color w:val="0000FF"/>
+        </w:rPr>
+      </w:pPr>
+      <w:r>
+        <w:rPr>
+          <w:rFonts w:ascii="Arial" w:hAnsi="Arial" w:cs="Arial"/>
+          <w:color w:val="0000FF"/>
+        </w:rPr>
+        <w:t>R: Done, we have replace now "conditions and it" with "conditions. It".</w:t>
       </w:r>
     </w:p>
     <w:p>
@@ -18294,6 +18131,7 @@
       <w:pPr>
         <w:rPr>
           <w:rFonts w:ascii="Arial" w:hAnsi="Arial" w:cs="Arial"/>
+          <w:color w:val="FF0000"/>
         </w:rPr>
       </w:pPr>
     </w:p>
@@ -18310,27 +18148,27 @@
         <w:adjustRightInd w:val="0"/>
         <w:rPr>
           <w:rFonts w:ascii="Arial" w:hAnsi="Arial" w:cs="Arial"/>
-          <w:color w:val="0000FF"/>
-        </w:rPr>
-      </w:pPr>
-      <w:r>
-        <w:rPr>
-          <w:rFonts w:ascii="Arial" w:hAnsi="Arial" w:cs="Arial"/>
-          <w:color w:val="0000FF"/>
+          <w:color w:val="FF0000"/>
+        </w:rPr>
+      </w:pPr>
+      <w:r>
+        <w:rPr>
+          <w:rFonts w:ascii="Arial" w:hAnsi="Arial" w:cs="Arial"/>
+          <w:color w:val="FF0000"/>
         </w:rPr>
         <w:t>Model compari</w:t>
       </w:r>
       <w:r>
         <w:rPr>
           <w:rFonts w:ascii="Arial" w:hAnsi="Arial" w:cs="Arial"/>
-          <w:color w:val="0000FF"/>
+          <w:color w:val="FF0000"/>
         </w:rPr>
         <w:t>s</w:t>
       </w:r>
       <w:r>
         <w:rPr>
           <w:rFonts w:ascii="Arial" w:hAnsi="Arial" w:cs="Arial"/>
-          <w:color w:val="0000FF"/>
+          <w:color w:val="FF0000"/>
         </w:rPr>
         <w:t xml:space="preserve">on to </w:t>
       </w:r>
@@ -18338,7 +18176,7 @@
       <w:r>
         <w:rPr>
           <w:rFonts w:ascii="Arial" w:hAnsi="Arial" w:cs="Arial"/>
-          <w:color w:val="0000FF"/>
+          <w:color w:val="FF0000"/>
         </w:rPr>
         <w:t>EKRT+hydro</w:t>
       </w:r>
@@ -18346,19 +18184,26 @@
       <w:r>
         <w:rPr>
           <w:rFonts w:ascii="Arial" w:hAnsi="Arial" w:cs="Arial"/>
-          <w:color w:val="0000FF"/>
-        </w:rPr>
-        <w:t xml:space="preserve"> eta/s(T) plot.</w:t>
-      </w:r>
-      <w:r>
-        <w:rPr>
-          <w:rFonts w:ascii="Arial" w:hAnsi="Arial" w:cs="Arial"/>
-          <w:color w:val="0000FF"/>
-        </w:rPr>
-        <w:t xml:space="preserve"> </w:t>
-      </w:r>
-      <w:bookmarkStart w:id="0" w:name="_GoBack"/>
-      <w:bookmarkEnd w:id="0"/>
+          <w:color w:val="FF0000"/>
+        </w:rPr>
+        <w:t xml:space="preserve"> eta/</w:t>
+      </w:r>
+      <w:proofErr w:type="gramStart"/>
+      <w:r>
+        <w:rPr>
+          <w:rFonts w:ascii="Arial" w:hAnsi="Arial" w:cs="Arial"/>
+          <w:color w:val="FF0000"/>
+        </w:rPr>
+        <w:t>s(</w:t>
+      </w:r>
+      <w:proofErr w:type="gramEnd"/>
+      <w:r>
+        <w:rPr>
+          <w:rFonts w:ascii="Arial" w:hAnsi="Arial" w:cs="Arial"/>
+          <w:color w:val="FF0000"/>
+        </w:rPr>
+        <w:t>T) plot and once we have it, just minor changes of the text are needed.</w:t>
+      </w:r>
     </w:p>
     <w:p>
       <w:pPr>
@@ -18373,27 +18218,27 @@
         <w:adjustRightInd w:val="0"/>
         <w:rPr>
           <w:rFonts w:ascii="Arial" w:hAnsi="Arial" w:cs="Arial"/>
-          <w:color w:val="0000FF"/>
-        </w:rPr>
-      </w:pPr>
-      <w:r>
-        <w:rPr>
-          <w:rFonts w:ascii="Arial" w:hAnsi="Arial" w:cs="Arial"/>
-          <w:color w:val="0000FF"/>
+          <w:color w:val="FF0000"/>
+        </w:rPr>
+      </w:pPr>
+      <w:r>
+        <w:rPr>
+          <w:rFonts w:ascii="Arial" w:hAnsi="Arial" w:cs="Arial"/>
+          <w:color w:val="FF0000"/>
         </w:rPr>
         <w:t xml:space="preserve">As we have discussed in IRC+PC meeting, we will </w:t>
       </w:r>
       <w:r>
         <w:rPr>
           <w:rFonts w:ascii="Arial" w:hAnsi="Arial" w:cs="Arial"/>
-          <w:color w:val="0000FF"/>
+          <w:color w:val="FF0000"/>
         </w:rPr>
         <w:t>provide &lt;vm^2&gt;&lt;vn^2&gt; comparison</w:t>
       </w:r>
       <w:r>
         <w:rPr>
           <w:rFonts w:ascii="Arial" w:hAnsi="Arial" w:cs="Arial"/>
-          <w:color w:val="0000FF"/>
+          <w:color w:val="FF0000"/>
         </w:rPr>
         <w:t xml:space="preserve"> later.</w:t>
       </w:r>
@@ -18402,31 +18247,137 @@
       <w:pPr>
         <w:pStyle w:val="ListParagraph"/>
         <w:widowControl w:val="0"/>
-        <w:autoSpaceDE w:val="0"/>
-        <w:autoSpaceDN w:val="0"/>
-        <w:adjustRightInd w:val="0"/>
-        <w:spacing w:line="280" w:lineRule="atLeast"/>
+        <w:numPr>
+          <w:ilvl w:val="0"/>
+          <w:numId w:val="2"/>
+        </w:numPr>
+        <w:autoSpaceDE w:val="0"/>
+        <w:autoSpaceDN w:val="0"/>
+        <w:adjustRightInd w:val="0"/>
+        <w:rPr>
+          <w:rFonts w:ascii="Arial" w:hAnsi="Arial" w:cs="Arial"/>
+          <w:color w:val="FF0000"/>
+        </w:rPr>
+      </w:pPr>
+      <w:r>
+        <w:rPr>
+          <w:rFonts w:ascii="Arial" w:hAnsi="Arial" w:cs="Arial"/>
+          <w:color w:val="FF0000"/>
+        </w:rPr>
+        <w:t xml:space="preserve">The default AMPT w/o </w:t>
+      </w:r>
+      <w:proofErr w:type="spellStart"/>
+      <w:r>
+        <w:rPr>
+          <w:rFonts w:ascii="Arial" w:hAnsi="Arial" w:cs="Arial"/>
+          <w:color w:val="FF0000"/>
+        </w:rPr>
+        <w:t>hadronic</w:t>
+      </w:r>
+      <w:proofErr w:type="spellEnd"/>
+      <w:r>
+        <w:rPr>
+          <w:rFonts w:ascii="Arial" w:hAnsi="Arial" w:cs="Arial"/>
+          <w:color w:val="FF0000"/>
+        </w:rPr>
+        <w:t xml:space="preserve"> </w:t>
+      </w:r>
+      <w:proofErr w:type="spellStart"/>
+      <w:proofErr w:type="gramStart"/>
+      <w:r>
+        <w:rPr>
+          <w:rFonts w:ascii="Arial" w:hAnsi="Arial" w:cs="Arial"/>
+          <w:color w:val="FF0000"/>
+        </w:rPr>
+        <w:t>recattering</w:t>
+      </w:r>
+      <w:proofErr w:type="spellEnd"/>
+      <w:r>
+        <w:rPr>
+          <w:rFonts w:ascii="Arial" w:hAnsi="Arial" w:cs="Arial"/>
+          <w:color w:val="FF0000"/>
+        </w:rPr>
+        <w:t xml:space="preserve">  production</w:t>
+      </w:r>
+      <w:proofErr w:type="gramEnd"/>
+      <w:r>
+        <w:rPr>
+          <w:rFonts w:ascii="Arial" w:hAnsi="Arial" w:cs="Arial"/>
+          <w:color w:val="FF0000"/>
+        </w:rPr>
+        <w:t xml:space="preserve"> was requested. </w:t>
+      </w:r>
+    </w:p>
+    <w:p>
+      <w:pPr>
+        <w:pStyle w:val="ListParagraph"/>
+        <w:widowControl w:val="0"/>
+        <w:autoSpaceDE w:val="0"/>
+        <w:autoSpaceDN w:val="0"/>
+        <w:adjustRightInd w:val="0"/>
         <w:ind w:left="502"/>
         <w:rPr>
           <w:rFonts w:ascii="Arial" w:hAnsi="Arial" w:cs="Arial"/>
-          <w:color w:val="0000FF"/>
-        </w:rPr>
-      </w:pPr>
-    </w:p>
-    <w:p>
-      <w:pPr>
-        <w:pStyle w:val="ListParagraph"/>
-        <w:widowControl w:val="0"/>
-        <w:autoSpaceDE w:val="0"/>
-        <w:autoSpaceDN w:val="0"/>
-        <w:adjustRightInd w:val="0"/>
-        <w:spacing w:line="280" w:lineRule="atLeast"/>
-        <w:ind w:left="502"/>
-        <w:rPr>
-          <w:rFonts w:ascii="Arial" w:hAnsi="Arial" w:cs="Arial"/>
-          <w:color w:val="000000"/>
-        </w:rPr>
-      </w:pPr>
+          <w:color w:val="FF0000"/>
+        </w:rPr>
+      </w:pPr>
+      <w:r>
+        <w:rPr>
+          <w:rFonts w:ascii="Arial" w:hAnsi="Arial" w:cs="Arial"/>
+          <w:color w:val="FF0000"/>
+        </w:rPr>
+        <w:t xml:space="preserve">Currently the string melting AMPT w/o </w:t>
+      </w:r>
+      <w:proofErr w:type="spellStart"/>
+      <w:r>
+        <w:rPr>
+          <w:rFonts w:ascii="Arial" w:hAnsi="Arial" w:cs="Arial"/>
+          <w:color w:val="FF0000"/>
+        </w:rPr>
+        <w:t>hadronic</w:t>
+      </w:r>
+      <w:proofErr w:type="spellEnd"/>
+      <w:r>
+        <w:rPr>
+          <w:rFonts w:ascii="Arial" w:hAnsi="Arial" w:cs="Arial"/>
+          <w:color w:val="FF0000"/>
+        </w:rPr>
+        <w:t xml:space="preserve"> </w:t>
+      </w:r>
+      <w:proofErr w:type="spellStart"/>
+      <w:r>
+        <w:rPr>
+          <w:rFonts w:ascii="Arial" w:hAnsi="Arial" w:cs="Arial"/>
+          <w:color w:val="FF0000"/>
+        </w:rPr>
+        <w:t>rescattering</w:t>
+      </w:r>
+      <w:proofErr w:type="spellEnd"/>
+      <w:r>
+        <w:rPr>
+          <w:rFonts w:ascii="Arial" w:hAnsi="Arial" w:cs="Arial"/>
+          <w:color w:val="FF0000"/>
+        </w:rPr>
+        <w:t xml:space="preserve"> serves a </w:t>
+      </w:r>
+      <w:proofErr w:type="gramStart"/>
+      <w:r>
+        <w:rPr>
+          <w:rFonts w:ascii="Arial" w:hAnsi="Arial" w:cs="Arial"/>
+          <w:color w:val="FF0000"/>
+        </w:rPr>
+        <w:t>role  and</w:t>
+      </w:r>
+      <w:proofErr w:type="gramEnd"/>
+      <w:r>
+        <w:rPr>
+          <w:rFonts w:ascii="Arial" w:hAnsi="Arial" w:cs="Arial"/>
+          <w:color w:val="FF0000"/>
+        </w:rPr>
+        <w:t xml:space="preserve"> effect was mentioned already in the paper, this new production will provide more quantitative answer.</w:t>
+      </w:r>
+      <w:bookmarkStart w:id="0" w:name="_GoBack"/>
+      <w:bookmarkEnd w:id="0"/>
     </w:p>
     <w:p>
       <w:pPr>

</xml_diff>